<commit_message>
Adde procedural galaxy maker, randomised colours. Radomised positions.
</commit_message>
<xml_diff>
--- a/PCG Report.docx
+++ b/PCG Report.docx
@@ -1,6 +1,6 @@
 
 <file path=word/document.xml><?xml version="1.0" encoding="utf-8"?>
-<w:document xmlns:wpc="http://schemas.microsoft.com/office/word/2010/wordprocessingCanvas" xmlns:cx="http://schemas.microsoft.com/office/drawing/2014/chartex" xmlns:cx1="http://schemas.microsoft.com/office/drawing/2015/9/8/chartex" xmlns:cx2="http://schemas.microsoft.com/office/drawing/2015/10/21/chartex" xmlns:cx3="http://schemas.microsoft.com/office/drawing/2016/5/9/chartex" xmlns:cx4="http://schemas.microsoft.com/office/drawing/2016/5/10/chartex" xmlns:cx5="http://schemas.microsoft.com/office/drawing/2016/5/11/chartex" xmlns:cx6="http://schemas.microsoft.com/office/drawing/2016/5/12/chartex" xmlns:cx7="http://schemas.microsoft.com/office/drawing/2016/5/13/chartex" xmlns:cx8="http://schemas.microsoft.com/office/drawing/2016/5/14/chartex" xmlns:mc="http://schemas.openxmlformats.org/markup-compatibility/2006" xmlns:aink="http://schemas.microsoft.com/office/drawing/2016/ink" xmlns:am3d="http://schemas.microsoft.com/office/drawing/2017/model3d" xmlns:o="urn:schemas-microsoft-com:office:office" xmlns:r="http://schemas.openxmlformats.org/officeDocument/2006/relationships" xmlns:m="http://schemas.openxmlformats.org/officeDocument/2006/math" xmlns:v="urn:schemas-microsoft-com:vml" xmlns:wp14="http://schemas.microsoft.com/office/word/2010/wordprocessingDrawing" xmlns:wp="http://schemas.openxmlformats.org/drawingml/2006/wordprocessingDrawing" xmlns:w10="urn:schemas-microsoft-com:office:word" xmlns:w="http://schemas.openxmlformats.org/wordprocessingml/2006/main" xmlns:w14="http://schemas.microsoft.com/office/word/2010/wordml" xmlns:w15="http://schemas.microsoft.com/office/word/2012/wordml" xmlns:w16cid="http://schemas.microsoft.com/office/word/2016/wordml/cid" xmlns:w16se="http://schemas.microsoft.com/office/word/2015/wordml/symex" xmlns:wpg="http://schemas.microsoft.com/office/word/2010/wordprocessingGroup" xmlns:wpi="http://schemas.microsoft.com/office/word/2010/wordprocessingInk" xmlns:wne="http://schemas.microsoft.com/office/word/2006/wordml" xmlns:wps="http://schemas.microsoft.com/office/word/2010/wordprocessingShape" mc:Ignorable="w14 w15 w16se w16cid wp14">
+<w:document xmlns:wpc="http://schemas.microsoft.com/office/word/2010/wordprocessingCanvas" xmlns:mc="http://schemas.openxmlformats.org/markup-compatibility/2006" xmlns:o="urn:schemas-microsoft-com:office:office" xmlns:r="http://schemas.openxmlformats.org/officeDocument/2006/relationships" xmlns:m="http://schemas.openxmlformats.org/officeDocument/2006/math" xmlns:v="urn:schemas-microsoft-com:vml" xmlns:wp14="http://schemas.microsoft.com/office/word/2010/wordprocessingDrawing" xmlns:wp="http://schemas.openxmlformats.org/drawingml/2006/wordprocessingDrawing" xmlns:w10="urn:schemas-microsoft-com:office:word" xmlns:w="http://schemas.openxmlformats.org/wordprocessingml/2006/main" xmlns:w14="http://schemas.microsoft.com/office/word/2010/wordml" xmlns:w15="http://schemas.microsoft.com/office/word/2012/wordml" xmlns:wpg="http://schemas.microsoft.com/office/word/2010/wordprocessingGroup" xmlns:wpi="http://schemas.microsoft.com/office/word/2010/wordprocessingInk" xmlns:wne="http://schemas.microsoft.com/office/word/2006/wordml" xmlns:wps="http://schemas.microsoft.com/office/word/2010/wordprocessingShape" mc:Ignorable="w14 w15 wp14">
   <w:body>
     <w:p>
       <w:pPr>
@@ -40,6 +40,34 @@
     </w:p>
     <w:p>
       <w:r>
+        <w:t xml:space="preserve">The first part of the assignment I decided to tackle was the generation of the scene/diorama, I decided to work </w:t>
+      </w:r>
+    </w:p>
+    <w:p/>
+    <w:p>
+      <w:r>
+        <w:t>Perlin cloud atmosphere based on distance, do multiple layers for thicker atmospheres, distance from star affects probability of size, ter</w:t>
+      </w:r>
+      <w:r>
+        <w:t xml:space="preserve">rain jaggedness, colour, moons. Galaxy stars brightness affected by how close they are from the centre of the galaxy. </w:t>
+      </w:r>
+    </w:p>
+    <w:p>
+      <w:r>
+        <w:t>Ships move along empty gameobject waypoints that transition them between planets and other items</w:t>
+      </w:r>
+    </w:p>
+    <w:p>
+      <w:r>
+        <w:t>Planets that are a certain distance away from the star will have a higher chance of getting asteroid rings</w:t>
+      </w:r>
+      <w:bookmarkStart w:id="0" w:name="_GoBack"/>
+      <w:bookmarkEnd w:id="0"/>
+    </w:p>
+    <w:p/>
+    <w:p/>
+    <w:p>
+      <w:r>
         <w:t xml:space="preserve">The first </w:t>
       </w:r>
       <w:r>
@@ -64,8 +92,6 @@
       <w:r>
         <w:t xml:space="preserve">is then created as a prefab with multiple empty game object “nodes” attached to it in predefined positions. These nodes make up all possible combinations of components that can be attached to the fighter base to make up the completed fighter. I did this because it greatly reduces the risk of erroneous results </w:t>
       </w:r>
-      <w:bookmarkStart w:id="0" w:name="_GoBack"/>
-      <w:bookmarkEnd w:id="0"/>
     </w:p>
     <w:sectPr>
       <w:headerReference w:type="default" r:id="rId7"/>
@@ -80,7 +106,7 @@
 </file>
 
 <file path=word/endnotes.xml><?xml version="1.0" encoding="utf-8"?>
-<w:endnotes xmlns:wpc="http://schemas.microsoft.com/office/word/2010/wordprocessingCanvas" xmlns:cx="http://schemas.microsoft.com/office/drawing/2014/chartex" xmlns:cx1="http://schemas.microsoft.com/office/drawing/2015/9/8/chartex" xmlns:cx2="http://schemas.microsoft.com/office/drawing/2015/10/21/chartex" xmlns:cx3="http://schemas.microsoft.com/office/drawing/2016/5/9/chartex" xmlns:cx4="http://schemas.microsoft.com/office/drawing/2016/5/10/chartex" xmlns:cx5="http://schemas.microsoft.com/office/drawing/2016/5/11/chartex" xmlns:cx6="http://schemas.microsoft.com/office/drawing/2016/5/12/chartex" xmlns:cx7="http://schemas.microsoft.com/office/drawing/2016/5/13/chartex" xmlns:cx8="http://schemas.microsoft.com/office/drawing/2016/5/14/chartex" xmlns:mc="http://schemas.openxmlformats.org/markup-compatibility/2006" xmlns:aink="http://schemas.microsoft.com/office/drawing/2016/ink" xmlns:am3d="http://schemas.microsoft.com/office/drawing/2017/model3d" xmlns:o="urn:schemas-microsoft-com:office:office" xmlns:r="http://schemas.openxmlformats.org/officeDocument/2006/relationships" xmlns:m="http://schemas.openxmlformats.org/officeDocument/2006/math" xmlns:v="urn:schemas-microsoft-com:vml" xmlns:wp14="http://schemas.microsoft.com/office/word/2010/wordprocessingDrawing" xmlns:wp="http://schemas.openxmlformats.org/drawingml/2006/wordprocessingDrawing" xmlns:w10="urn:schemas-microsoft-com:office:word" xmlns:w="http://schemas.openxmlformats.org/wordprocessingml/2006/main" xmlns:w14="http://schemas.microsoft.com/office/word/2010/wordml" xmlns:w15="http://schemas.microsoft.com/office/word/2012/wordml" xmlns:w16cid="http://schemas.microsoft.com/office/word/2016/wordml/cid" xmlns:w16se="http://schemas.microsoft.com/office/word/2015/wordml/symex" xmlns:wpg="http://schemas.microsoft.com/office/word/2010/wordprocessingGroup" xmlns:wpi="http://schemas.microsoft.com/office/word/2010/wordprocessingInk" xmlns:wne="http://schemas.microsoft.com/office/word/2006/wordml" xmlns:wps="http://schemas.microsoft.com/office/word/2010/wordprocessingShape" mc:Ignorable="w14 w15 w16se w16cid wp14">
+<w:endnotes xmlns:wpc="http://schemas.microsoft.com/office/word/2010/wordprocessingCanvas" xmlns:mc="http://schemas.openxmlformats.org/markup-compatibility/2006" xmlns:o="urn:schemas-microsoft-com:office:office" xmlns:r="http://schemas.openxmlformats.org/officeDocument/2006/relationships" xmlns:m="http://schemas.openxmlformats.org/officeDocument/2006/math" xmlns:v="urn:schemas-microsoft-com:vml" xmlns:wp14="http://schemas.microsoft.com/office/word/2010/wordprocessingDrawing" xmlns:wp="http://schemas.openxmlformats.org/drawingml/2006/wordprocessingDrawing" xmlns:w10="urn:schemas-microsoft-com:office:word" xmlns:w="http://schemas.openxmlformats.org/wordprocessingml/2006/main" xmlns:w14="http://schemas.microsoft.com/office/word/2010/wordml" xmlns:w15="http://schemas.microsoft.com/office/word/2012/wordml" xmlns:wpg="http://schemas.microsoft.com/office/word/2010/wordprocessingGroup" xmlns:wpi="http://schemas.microsoft.com/office/word/2010/wordprocessingInk" xmlns:wne="http://schemas.microsoft.com/office/word/2006/wordml" xmlns:wps="http://schemas.microsoft.com/office/word/2010/wordprocessingShape" mc:Ignorable="w14 w15 wp14">
   <w:endnote w:type="separator" w:id="-1">
     <w:p>
       <w:pPr>
@@ -105,7 +131,7 @@
 </file>
 
 <file path=word/footer1.xml><?xml version="1.0" encoding="utf-8"?>
-<w:ftr xmlns:wpc="http://schemas.microsoft.com/office/word/2010/wordprocessingCanvas" xmlns:cx="http://schemas.microsoft.com/office/drawing/2014/chartex" xmlns:cx1="http://schemas.microsoft.com/office/drawing/2015/9/8/chartex" xmlns:cx2="http://schemas.microsoft.com/office/drawing/2015/10/21/chartex" xmlns:cx3="http://schemas.microsoft.com/office/drawing/2016/5/9/chartex" xmlns:cx4="http://schemas.microsoft.com/office/drawing/2016/5/10/chartex" xmlns:cx5="http://schemas.microsoft.com/office/drawing/2016/5/11/chartex" xmlns:cx6="http://schemas.microsoft.com/office/drawing/2016/5/12/chartex" xmlns:cx7="http://schemas.microsoft.com/office/drawing/2016/5/13/chartex" xmlns:cx8="http://schemas.microsoft.com/office/drawing/2016/5/14/chartex" xmlns:mc="http://schemas.openxmlformats.org/markup-compatibility/2006" xmlns:aink="http://schemas.microsoft.com/office/drawing/2016/ink" xmlns:am3d="http://schemas.microsoft.com/office/drawing/2017/model3d" xmlns:o="urn:schemas-microsoft-com:office:office" xmlns:r="http://schemas.openxmlformats.org/officeDocument/2006/relationships" xmlns:m="http://schemas.openxmlformats.org/officeDocument/2006/math" xmlns:v="urn:schemas-microsoft-com:vml" xmlns:wp14="http://schemas.microsoft.com/office/word/2010/wordprocessingDrawing" xmlns:wp="http://schemas.openxmlformats.org/drawingml/2006/wordprocessingDrawing" xmlns:w10="urn:schemas-microsoft-com:office:word" xmlns:w="http://schemas.openxmlformats.org/wordprocessingml/2006/main" xmlns:w14="http://schemas.microsoft.com/office/word/2010/wordml" xmlns:w15="http://schemas.microsoft.com/office/word/2012/wordml" xmlns:w16cid="http://schemas.microsoft.com/office/word/2016/wordml/cid" xmlns:w16se="http://schemas.microsoft.com/office/word/2015/wordml/symex" xmlns:wpg="http://schemas.microsoft.com/office/word/2010/wordprocessingGroup" xmlns:wpi="http://schemas.microsoft.com/office/word/2010/wordprocessingInk" xmlns:wne="http://schemas.microsoft.com/office/word/2006/wordml" xmlns:wps="http://schemas.microsoft.com/office/word/2010/wordprocessingShape" mc:Ignorable="w14 w15 w16se w16cid wp14">
+<w:ftr xmlns:wpc="http://schemas.microsoft.com/office/word/2010/wordprocessingCanvas" xmlns:mc="http://schemas.openxmlformats.org/markup-compatibility/2006" xmlns:o="urn:schemas-microsoft-com:office:office" xmlns:r="http://schemas.openxmlformats.org/officeDocument/2006/relationships" xmlns:m="http://schemas.openxmlformats.org/officeDocument/2006/math" xmlns:v="urn:schemas-microsoft-com:vml" xmlns:wp14="http://schemas.microsoft.com/office/word/2010/wordprocessingDrawing" xmlns:wp="http://schemas.openxmlformats.org/drawingml/2006/wordprocessingDrawing" xmlns:w10="urn:schemas-microsoft-com:office:word" xmlns:w="http://schemas.openxmlformats.org/wordprocessingml/2006/main" xmlns:w14="http://schemas.microsoft.com/office/word/2010/wordml" xmlns:w15="http://schemas.microsoft.com/office/word/2012/wordml" xmlns:wpg="http://schemas.microsoft.com/office/word/2010/wordprocessingGroup" xmlns:wpi="http://schemas.microsoft.com/office/word/2010/wordprocessingInk" xmlns:wne="http://schemas.microsoft.com/office/word/2006/wordml" xmlns:wps="http://schemas.microsoft.com/office/word/2010/wordprocessingShape" mc:Ignorable="w14 w15 wp14">
   <w:sdt>
     <w:sdtPr>
       <w:id w:val="1542553243"/>
@@ -246,7 +272,7 @@
 </file>
 
 <file path=word/footnotes.xml><?xml version="1.0" encoding="utf-8"?>
-<w:footnotes xmlns:wpc="http://schemas.microsoft.com/office/word/2010/wordprocessingCanvas" xmlns:cx="http://schemas.microsoft.com/office/drawing/2014/chartex" xmlns:cx1="http://schemas.microsoft.com/office/drawing/2015/9/8/chartex" xmlns:cx2="http://schemas.microsoft.com/office/drawing/2015/10/21/chartex" xmlns:cx3="http://schemas.microsoft.com/office/drawing/2016/5/9/chartex" xmlns:cx4="http://schemas.microsoft.com/office/drawing/2016/5/10/chartex" xmlns:cx5="http://schemas.microsoft.com/office/drawing/2016/5/11/chartex" xmlns:cx6="http://schemas.microsoft.com/office/drawing/2016/5/12/chartex" xmlns:cx7="http://schemas.microsoft.com/office/drawing/2016/5/13/chartex" xmlns:cx8="http://schemas.microsoft.com/office/drawing/2016/5/14/chartex" xmlns:mc="http://schemas.openxmlformats.org/markup-compatibility/2006" xmlns:aink="http://schemas.microsoft.com/office/drawing/2016/ink" xmlns:am3d="http://schemas.microsoft.com/office/drawing/2017/model3d" xmlns:o="urn:schemas-microsoft-com:office:office" xmlns:r="http://schemas.openxmlformats.org/officeDocument/2006/relationships" xmlns:m="http://schemas.openxmlformats.org/officeDocument/2006/math" xmlns:v="urn:schemas-microsoft-com:vml" xmlns:wp14="http://schemas.microsoft.com/office/word/2010/wordprocessingDrawing" xmlns:wp="http://schemas.openxmlformats.org/drawingml/2006/wordprocessingDrawing" xmlns:w10="urn:schemas-microsoft-com:office:word" xmlns:w="http://schemas.openxmlformats.org/wordprocessingml/2006/main" xmlns:w14="http://schemas.microsoft.com/office/word/2010/wordml" xmlns:w15="http://schemas.microsoft.com/office/word/2012/wordml" xmlns:w16cid="http://schemas.microsoft.com/office/word/2016/wordml/cid" xmlns:w16se="http://schemas.microsoft.com/office/word/2015/wordml/symex" xmlns:wpg="http://schemas.microsoft.com/office/word/2010/wordprocessingGroup" xmlns:wpi="http://schemas.microsoft.com/office/word/2010/wordprocessingInk" xmlns:wne="http://schemas.microsoft.com/office/word/2006/wordml" xmlns:wps="http://schemas.microsoft.com/office/word/2010/wordprocessingShape" mc:Ignorable="w14 w15 w16se w16cid wp14">
+<w:footnotes xmlns:wpc="http://schemas.microsoft.com/office/word/2010/wordprocessingCanvas" xmlns:mc="http://schemas.openxmlformats.org/markup-compatibility/2006" xmlns:o="urn:schemas-microsoft-com:office:office" xmlns:r="http://schemas.openxmlformats.org/officeDocument/2006/relationships" xmlns:m="http://schemas.openxmlformats.org/officeDocument/2006/math" xmlns:v="urn:schemas-microsoft-com:vml" xmlns:wp14="http://schemas.microsoft.com/office/word/2010/wordprocessingDrawing" xmlns:wp="http://schemas.openxmlformats.org/drawingml/2006/wordprocessingDrawing" xmlns:w10="urn:schemas-microsoft-com:office:word" xmlns:w="http://schemas.openxmlformats.org/wordprocessingml/2006/main" xmlns:w14="http://schemas.microsoft.com/office/word/2010/wordml" xmlns:w15="http://schemas.microsoft.com/office/word/2012/wordml" xmlns:wpg="http://schemas.microsoft.com/office/word/2010/wordprocessingGroup" xmlns:wpi="http://schemas.microsoft.com/office/word/2010/wordprocessingInk" xmlns:wne="http://schemas.microsoft.com/office/word/2006/wordml" xmlns:wps="http://schemas.microsoft.com/office/word/2010/wordprocessingShape" mc:Ignorable="w14 w15 wp14">
   <w:footnote w:type="separator" w:id="-1">
     <w:p>
       <w:pPr>
@@ -271,7 +297,7 @@
 </file>
 
 <file path=word/header1.xml><?xml version="1.0" encoding="utf-8"?>
-<w:hdr xmlns:wpc="http://schemas.microsoft.com/office/word/2010/wordprocessingCanvas" xmlns:cx="http://schemas.microsoft.com/office/drawing/2014/chartex" xmlns:cx1="http://schemas.microsoft.com/office/drawing/2015/9/8/chartex" xmlns:cx2="http://schemas.microsoft.com/office/drawing/2015/10/21/chartex" xmlns:cx3="http://schemas.microsoft.com/office/drawing/2016/5/9/chartex" xmlns:cx4="http://schemas.microsoft.com/office/drawing/2016/5/10/chartex" xmlns:cx5="http://schemas.microsoft.com/office/drawing/2016/5/11/chartex" xmlns:cx6="http://schemas.microsoft.com/office/drawing/2016/5/12/chartex" xmlns:cx7="http://schemas.microsoft.com/office/drawing/2016/5/13/chartex" xmlns:cx8="http://schemas.microsoft.com/office/drawing/2016/5/14/chartex" xmlns:mc="http://schemas.openxmlformats.org/markup-compatibility/2006" xmlns:aink="http://schemas.microsoft.com/office/drawing/2016/ink" xmlns:am3d="http://schemas.microsoft.com/office/drawing/2017/model3d" xmlns:o="urn:schemas-microsoft-com:office:office" xmlns:r="http://schemas.openxmlformats.org/officeDocument/2006/relationships" xmlns:m="http://schemas.openxmlformats.org/officeDocument/2006/math" xmlns:v="urn:schemas-microsoft-com:vml" xmlns:wp14="http://schemas.microsoft.com/office/word/2010/wordprocessingDrawing" xmlns:wp="http://schemas.openxmlformats.org/drawingml/2006/wordprocessingDrawing" xmlns:w10="urn:schemas-microsoft-com:office:word" xmlns:w="http://schemas.openxmlformats.org/wordprocessingml/2006/main" xmlns:w14="http://schemas.microsoft.com/office/word/2010/wordml" xmlns:w15="http://schemas.microsoft.com/office/word/2012/wordml" xmlns:w16cid="http://schemas.microsoft.com/office/word/2016/wordml/cid" xmlns:w16se="http://schemas.microsoft.com/office/word/2015/wordml/symex" xmlns:wpg="http://schemas.microsoft.com/office/word/2010/wordprocessingGroup" xmlns:wpi="http://schemas.microsoft.com/office/word/2010/wordprocessingInk" xmlns:wne="http://schemas.microsoft.com/office/word/2006/wordml" xmlns:wps="http://schemas.microsoft.com/office/word/2010/wordprocessingShape" mc:Ignorable="w14 w15 w16se w16cid wp14">
+<w:hdr xmlns:wpc="http://schemas.microsoft.com/office/word/2010/wordprocessingCanvas" xmlns:mc="http://schemas.openxmlformats.org/markup-compatibility/2006" xmlns:o="urn:schemas-microsoft-com:office:office" xmlns:r="http://schemas.openxmlformats.org/officeDocument/2006/relationships" xmlns:m="http://schemas.openxmlformats.org/officeDocument/2006/math" xmlns:v="urn:schemas-microsoft-com:vml" xmlns:wp14="http://schemas.microsoft.com/office/word/2010/wordprocessingDrawing" xmlns:wp="http://schemas.openxmlformats.org/drawingml/2006/wordprocessingDrawing" xmlns:w10="urn:schemas-microsoft-com:office:word" xmlns:w="http://schemas.openxmlformats.org/wordprocessingml/2006/main" xmlns:w14="http://schemas.microsoft.com/office/word/2010/wordml" xmlns:w15="http://schemas.microsoft.com/office/word/2012/wordml" xmlns:wpg="http://schemas.microsoft.com/office/word/2010/wordprocessingGroup" xmlns:wpi="http://schemas.microsoft.com/office/word/2010/wordprocessingInk" xmlns:wne="http://schemas.microsoft.com/office/word/2006/wordml" xmlns:wps="http://schemas.microsoft.com/office/word/2010/wordprocessingShape" mc:Ignorable="w14 w15 wp14">
   <w:p>
     <w:pPr>
       <w:pStyle w:val="Header"/>
@@ -284,7 +310,7 @@
 </file>
 
 <file path=word/styles.xml><?xml version="1.0" encoding="utf-8"?>
-<w:styles xmlns:mc="http://schemas.openxmlformats.org/markup-compatibility/2006" xmlns:r="http://schemas.openxmlformats.org/officeDocument/2006/relationships" xmlns:w="http://schemas.openxmlformats.org/wordprocessingml/2006/main" xmlns:w14="http://schemas.microsoft.com/office/word/2010/wordml" xmlns:w15="http://schemas.microsoft.com/office/word/2012/wordml" xmlns:w16cid="http://schemas.microsoft.com/office/word/2016/wordml/cid" xmlns:w16se="http://schemas.microsoft.com/office/word/2015/wordml/symex" mc:Ignorable="w14 w15 w16se w16cid">
+<w:styles xmlns:mc="http://schemas.openxmlformats.org/markup-compatibility/2006" xmlns:r="http://schemas.openxmlformats.org/officeDocument/2006/relationships" xmlns:w="http://schemas.openxmlformats.org/wordprocessingml/2006/main" xmlns:w14="http://schemas.microsoft.com/office/word/2010/wordml" xmlns:w15="http://schemas.microsoft.com/office/word/2012/wordml" mc:Ignorable="w14 w15">
   <w:docDefaults>
     <w:rPrDefault>
       <w:rPr>
@@ -300,7 +326,7 @@
       </w:pPr>
     </w:pPrDefault>
   </w:docDefaults>
-  <w:latentStyles w:defLockedState="0" w:defUIPriority="99" w:defSemiHidden="0" w:defUnhideWhenUsed="0" w:defQFormat="0" w:count="375">
+  <w:latentStyles w:defLockedState="0" w:defUIPriority="99" w:defSemiHidden="0" w:defUnhideWhenUsed="0" w:defQFormat="0" w:count="371">
     <w:lsdException w:name="Normal" w:uiPriority="0" w:qFormat="1"/>
     <w:lsdException w:name="heading 1" w:uiPriority="9" w:qFormat="1"/>
     <w:lsdException w:name="heading 2" w:semiHidden="1" w:uiPriority="9" w:unhideWhenUsed="1" w:qFormat="1"/>
@@ -672,10 +698,6 @@
     <w:lsdException w:name="List Table 5 Dark Accent 6" w:uiPriority="50"/>
     <w:lsdException w:name="List Table 6 Colorful Accent 6" w:uiPriority="51"/>
     <w:lsdException w:name="List Table 7 Colorful Accent 6" w:uiPriority="52"/>
-    <w:lsdException w:name="Mention" w:semiHidden="1" w:unhideWhenUsed="1"/>
-    <w:lsdException w:name="Smart Hyperlink" w:semiHidden="1" w:unhideWhenUsed="1"/>
-    <w:lsdException w:name="Hashtag" w:semiHidden="1" w:unhideWhenUsed="1"/>
-    <w:lsdException w:name="Unresolved Mention" w:semiHidden="1" w:unhideWhenUsed="1"/>
   </w:latentStyles>
   <w:style w:type="paragraph" w:default="1" w:styleId="Normal">
     <w:name w:val="Normal"/>
@@ -1055,7 +1077,7 @@
 </file>
 
 <file path=customXml/itemProps1.xml><?xml version="1.0" encoding="utf-8"?>
-<ds:datastoreItem xmlns:ds="http://schemas.openxmlformats.org/officeDocument/2006/customXml" ds:itemID="{656211D7-99BB-4166-8E90-D75848DBBE4D}">
+<ds:datastoreItem xmlns:ds="http://schemas.openxmlformats.org/officeDocument/2006/customXml" ds:itemID="{0C6ED9D5-4FCF-49A5-BAB0-2117C67046DB}">
   <ds:schemaRefs>
     <ds:schemaRef ds:uri="http://schemas.openxmlformats.org/officeDocument/2006/bibliography"/>
   </ds:schemaRefs>

</xml_diff>

<commit_message>
Created perlin clouds for planet's atmospheres.
</commit_message>
<xml_diff>
--- a/PCG Report.docx
+++ b/PCG Report.docx
@@ -40,13 +40,237 @@
     </w:p>
     <w:p>
       <w:r>
-        <w:t xml:space="preserve">The first part of the assignment I decided to tackle was the generation of the scene/diorama, I decided to work </w:t>
+        <w:t xml:space="preserve">The first part of the assignment I decided to tackle was the </w:t>
+      </w:r>
+      <w:r>
+        <w:t>landscape elements, starting with creating the galaxies to fill the background of the diorama</w:t>
+      </w:r>
+      <w:r>
+        <w:t xml:space="preserve">, which was simply black in colour. </w:t>
+      </w:r>
+      <w:r>
+        <w:t>Following the workshop 8</w:t>
+      </w:r>
+      <w:r>
+        <w:t xml:space="preserve"> tasks, I created a single galaxy for the background of the scene, I then added randomness to the constant variables of the </w:t>
+      </w:r>
+      <w:r>
+        <w:t xml:space="preserve">equation to add variance to each distant galaxy generated. These galaxies are placed by randomly spawning them onto a large sphere collider that is situated </w:t>
+      </w:r>
+      <w:r>
+        <w:t>in the middle of the game world. I then added an emissive material and applied random colour values to the galaxies, I also applied a rule that makes stars, closer to the centre of the galaxy more brighter (See Figure 1).</w:t>
+      </w:r>
+      <w:r>
+        <w:t xml:space="preserve"> </w:t>
+      </w:r>
+      <w:commentRangeStart w:id="0"/>
+      <w:r>
+        <w:t xml:space="preserve">This turned out to not be as effective as predicated due to bloom’s reliance on distance and the angle of the object. </w:t>
+      </w:r>
+      <w:commentRangeEnd w:id="0"/>
+      <w:r>
+        <w:rPr>
+          <w:rStyle w:val="CommentReference"/>
+        </w:rPr>
+        <w:commentReference w:id="0"/>
+      </w:r>
+    </w:p>
+    <w:p>
+      <w:pPr>
+        <w:jc w:val="center"/>
+      </w:pPr>
+      <w:r>
+        <w:rPr>
+          <w:noProof/>
+          <w:lang w:eastAsia="en-GB"/>
+        </w:rPr>
+        <w:drawing>
+          <wp:inline distT="0" distB="0" distL="0" distR="0" wp14:anchorId="79F61099" wp14:editId="6FE7BD08">
+            <wp:extent cx="4146587" cy="3615791"/>
+            <wp:effectExtent l="0" t="0" r="6350" b="3810"/>
+            <wp:docPr id="1" name="Picture 1"/>
+            <wp:cNvGraphicFramePr>
+              <a:graphicFrameLocks xmlns:a="http://schemas.openxmlformats.org/drawingml/2006/main" noChangeAspect="1"/>
+            </wp:cNvGraphicFramePr>
+            <a:graphic xmlns:a="http://schemas.openxmlformats.org/drawingml/2006/main">
+              <a:graphicData uri="http://schemas.openxmlformats.org/drawingml/2006/picture">
+                <pic:pic xmlns:pic="http://schemas.openxmlformats.org/drawingml/2006/picture">
+                  <pic:nvPicPr>
+                    <pic:cNvPr id="0" name="Picture 5" descr="C:\Users\user\AppData\Local\Microsoft\Windows\INetCache\Content.Word\Screenshot_1.png"/>
+                    <pic:cNvPicPr>
+                      <a:picLocks noChangeAspect="1" noChangeArrowheads="1"/>
+                    </pic:cNvPicPr>
+                  </pic:nvPicPr>
+                  <pic:blipFill>
+                    <a:blip r:embed="rId9" cstate="print">
+                      <a:extLst>
+                        <a:ext uri="{28A0092B-C50C-407E-A947-70E740481C1C}">
+                          <a14:useLocalDpi xmlns:a14="http://schemas.microsoft.com/office/drawing/2010/main" val="0"/>
+                        </a:ext>
+                      </a:extLst>
+                    </a:blip>
+                    <a:stretch>
+                      <a:fillRect/>
+                    </a:stretch>
+                  </pic:blipFill>
+                  <pic:spPr bwMode="auto">
+                    <a:xfrm>
+                      <a:off x="0" y="0"/>
+                      <a:ext cx="4146587" cy="3615791"/>
+                    </a:xfrm>
+                    <a:prstGeom prst="rect">
+                      <a:avLst/>
+                    </a:prstGeom>
+                    <a:noFill/>
+                    <a:ln>
+                      <a:noFill/>
+                    </a:ln>
+                  </pic:spPr>
+                </pic:pic>
+              </a:graphicData>
+            </a:graphic>
+          </wp:inline>
+        </w:drawing>
+      </w:r>
+    </w:p>
+    <w:p>
+      <w:pPr>
+        <w:jc w:val="center"/>
+        <w:rPr>
+          <w:i/>
+        </w:rPr>
+      </w:pPr>
+      <w:r>
+        <w:rPr>
+          <w:i/>
+        </w:rPr>
+        <w:t>Figure 1: Procedural distant galaxies being spawned around the diorama.</w:t>
+      </w:r>
+    </w:p>
+    <w:p>
+      <w:r>
+        <w:t>With the diorama now having a functional background, I moved onto the spawning of the solar system and its planets.</w:t>
+      </w:r>
+      <w:r>
+        <w:t xml:space="preserve"> The star was simply generated </w:t>
+      </w:r>
+      <w:r>
+        <w:t>at</w:t>
+      </w:r>
+      <w:r>
+        <w:t xml:space="preserve"> the centre of the game world, which is given a random size attribute</w:t>
+      </w:r>
+      <w:r>
+        <w:t>, the scale of the star determines what colour it will result in being. Past the scale threshold the star has a much higher chance to spawn with a warmer colour set, similar to red giant stars and being below the threshold results in the star using cooler colours</w:t>
+      </w:r>
+      <w:r>
+        <w:t xml:space="preserve"> (See Figure 2)</w:t>
+      </w:r>
+      <w:r>
+        <w:t>.</w:t>
       </w:r>
     </w:p>
     <w:p/>
     <w:p>
-      <w:r>
-        <w:t>Perlin cloud atmosphere based on distance, do multiple layers for thicker atmospheres, distance from star affects probability of size, ter</w:t>
+      <w:pPr>
+        <w:jc w:val="center"/>
+      </w:pPr>
+      <w:r>
+        <w:rPr>
+          <w:noProof/>
+          <w:lang w:eastAsia="en-GB"/>
+        </w:rPr>
+        <w:lastRenderedPageBreak/>
+        <w:drawing>
+          <wp:inline distT="0" distB="0" distL="0" distR="0" wp14:anchorId="5D45A8A2" wp14:editId="02F0D9D0">
+            <wp:extent cx="4146587" cy="3606250"/>
+            <wp:effectExtent l="0" t="0" r="6350" b="0"/>
+            <wp:docPr id="2" name="Picture 2"/>
+            <wp:cNvGraphicFramePr>
+              <a:graphicFrameLocks xmlns:a="http://schemas.openxmlformats.org/drawingml/2006/main" noChangeAspect="1"/>
+            </wp:cNvGraphicFramePr>
+            <a:graphic xmlns:a="http://schemas.openxmlformats.org/drawingml/2006/main">
+              <a:graphicData uri="http://schemas.openxmlformats.org/drawingml/2006/picture">
+                <pic:pic xmlns:pic="http://schemas.openxmlformats.org/drawingml/2006/picture">
+                  <pic:nvPicPr>
+                    <pic:cNvPr id="0" name="Picture 5" descr="C:\Users\user\AppData\Local\Microsoft\Windows\INetCache\Content.Word\Screenshot_1.png"/>
+                    <pic:cNvPicPr>
+                      <a:picLocks noChangeAspect="1" noChangeArrowheads="1"/>
+                    </pic:cNvPicPr>
+                  </pic:nvPicPr>
+                  <pic:blipFill>
+                    <a:blip r:embed="rId10" cstate="print">
+                      <a:extLst>
+                        <a:ext uri="{28A0092B-C50C-407E-A947-70E740481C1C}">
+                          <a14:useLocalDpi xmlns:a14="http://schemas.microsoft.com/office/drawing/2010/main" val="0"/>
+                        </a:ext>
+                      </a:extLst>
+                    </a:blip>
+                    <a:stretch>
+                      <a:fillRect/>
+                    </a:stretch>
+                  </pic:blipFill>
+                  <pic:spPr bwMode="auto">
+                    <a:xfrm>
+                      <a:off x="0" y="0"/>
+                      <a:ext cx="4146587" cy="3606250"/>
+                    </a:xfrm>
+                    <a:prstGeom prst="rect">
+                      <a:avLst/>
+                    </a:prstGeom>
+                    <a:noFill/>
+                    <a:ln>
+                      <a:noFill/>
+                    </a:ln>
+                  </pic:spPr>
+                </pic:pic>
+              </a:graphicData>
+            </a:graphic>
+          </wp:inline>
+        </w:drawing>
+      </w:r>
+    </w:p>
+    <w:p>
+      <w:pPr>
+        <w:jc w:val="center"/>
+        <w:rPr>
+          <w:i/>
+        </w:rPr>
+      </w:pPr>
+      <w:r>
+        <w:rPr>
+          <w:i/>
+        </w:rPr>
+        <w:t>Figure 2: A small star (with cooler colours) generated in the diorama.</w:t>
+      </w:r>
+    </w:p>
+    <w:p>
+      <w:r>
+        <w:t>For the placement of planets in the solar system I used the polar coordinates system described in</w:t>
+      </w:r>
+      <w:r>
+        <w:t xml:space="preserve"> the lecture 8 slide materials. This works by placing one planet after the other with differing </w:t>
+      </w:r>
+      <w:bookmarkStart w:id="1" w:name="_GoBack"/>
+      <w:bookmarkEnd w:id="1"/>
+    </w:p>
+    <w:p/>
+    <w:p>
+      <w:r>
+        <w:t xml:space="preserve">For this I used the polar coordinates system described in the lecture 8 slide </w:t>
+      </w:r>
+      <w:r>
+        <w:t xml:space="preserve">materials to randomly place them around the star. </w:t>
+      </w:r>
+    </w:p>
+    <w:p>
+      <w:proofErr w:type="spellStart"/>
+      <w:r>
+        <w:t>Perlin</w:t>
+      </w:r>
+      <w:proofErr w:type="spellEnd"/>
+      <w:r>
+        <w:t xml:space="preserve"> cloud atmosphere based on distance, do multiple layers for thicker atmospheres, distance from star affects probability of size, ter</w:t>
       </w:r>
       <w:r>
         <w:t xml:space="preserve">rain jaggedness, colour, moons. Galaxy stars brightness affected by how close they are from the centre of the galaxy. </w:t>
@@ -54,15 +278,21 @@
     </w:p>
     <w:p>
       <w:r>
-        <w:t>Ships move along empty gameobject waypoints that transition them between planets and other items</w:t>
+        <w:t xml:space="preserve">Ships move along empty </w:t>
+      </w:r>
+      <w:proofErr w:type="spellStart"/>
+      <w:r>
+        <w:t>gameobject</w:t>
+      </w:r>
+      <w:proofErr w:type="spellEnd"/>
+      <w:r>
+        <w:t xml:space="preserve"> waypoints that transition them between planets and other items</w:t>
       </w:r>
     </w:p>
     <w:p>
       <w:r>
         <w:t>Planets that are a certain distance away from the star will have a higher chance of getting asteroid rings</w:t>
       </w:r>
-      <w:bookmarkStart w:id="0" w:name="_GoBack"/>
-      <w:bookmarkEnd w:id="0"/>
     </w:p>
     <w:p/>
     <w:p/>
@@ -90,12 +320,16 @@
         <w:t xml:space="preserve">The fighter base </w:t>
       </w:r>
       <w:r>
-        <w:t xml:space="preserve">is then created as a prefab with multiple empty game object “nodes” attached to it in predefined positions. These nodes make up all possible combinations of components that can be attached to the fighter base to make up the completed fighter. I did this because it greatly reduces the risk of erroneous results </w:t>
+        <w:t xml:space="preserve">is then created as a prefab with multiple empty game object “nodes” attached to it in predefined positions. These nodes make up all possible combinations of components that can be </w:t>
+      </w:r>
+      <w:r>
+        <w:lastRenderedPageBreak/>
+        <w:t xml:space="preserve">attached to the fighter base to make up the completed fighter. I did this because it greatly reduces the risk of erroneous results </w:t>
       </w:r>
     </w:p>
     <w:sectPr>
-      <w:headerReference w:type="default" r:id="rId7"/>
-      <w:footerReference w:type="default" r:id="rId8"/>
+      <w:headerReference w:type="default" r:id="rId11"/>
+      <w:footerReference w:type="default" r:id="rId12"/>
       <w:pgSz w:w="11906" w:h="16838"/>
       <w:pgMar w:top="1440" w:right="1440" w:bottom="1440" w:left="1440" w:header="708" w:footer="708" w:gutter="0"/>
       <w:cols w:space="708"/>
@@ -103,6 +337,33 @@
     </w:sectPr>
   </w:body>
 </w:document>
+</file>
+
+<file path=word/comments.xml><?xml version="1.0" encoding="utf-8"?>
+<w:comments xmlns:wpc="http://schemas.microsoft.com/office/word/2010/wordprocessingCanvas" xmlns:mc="http://schemas.openxmlformats.org/markup-compatibility/2006" xmlns:o="urn:schemas-microsoft-com:office:office" xmlns:r="http://schemas.openxmlformats.org/officeDocument/2006/relationships" xmlns:m="http://schemas.openxmlformats.org/officeDocument/2006/math" xmlns:v="urn:schemas-microsoft-com:vml" xmlns:wp14="http://schemas.microsoft.com/office/word/2010/wordprocessingDrawing" xmlns:wp="http://schemas.openxmlformats.org/drawingml/2006/wordprocessingDrawing" xmlns:w10="urn:schemas-microsoft-com:office:word" xmlns:w="http://schemas.openxmlformats.org/wordprocessingml/2006/main" xmlns:w14="http://schemas.microsoft.com/office/word/2010/wordml" xmlns:w15="http://schemas.microsoft.com/office/word/2012/wordml" xmlns:wpg="http://schemas.microsoft.com/office/word/2010/wordprocessingGroup" xmlns:wpi="http://schemas.microsoft.com/office/word/2010/wordprocessingInk" xmlns:wne="http://schemas.microsoft.com/office/word/2006/wordml" xmlns:wps="http://schemas.microsoft.com/office/word/2010/wordprocessingShape" mc:Ignorable="w14 w15 wp14">
+  <w:comment w:id="0" w:author="Computing" w:date="2018-04-15T19:01:00Z" w:initials="C">
+    <w:p>
+      <w:pPr>
+        <w:pStyle w:val="CommentText"/>
+      </w:pPr>
+      <w:r>
+        <w:rPr>
+          <w:rStyle w:val="CommentReference"/>
+        </w:rPr>
+        <w:annotationRef/>
+      </w:r>
+      <w:r>
+        <w:t>Maybe not keep this</w:t>
+      </w:r>
+    </w:p>
+  </w:comment>
+</w:comments>
+</file>
+
+<file path=word/commentsExtended.xml><?xml version="1.0" encoding="utf-8"?>
+<w15:commentsEx xmlns:wpc="http://schemas.microsoft.com/office/word/2010/wordprocessingCanvas" xmlns:mc="http://schemas.openxmlformats.org/markup-compatibility/2006" xmlns:o="urn:schemas-microsoft-com:office:office" xmlns:r="http://schemas.openxmlformats.org/officeDocument/2006/relationships" xmlns:m="http://schemas.openxmlformats.org/officeDocument/2006/math" xmlns:v="urn:schemas-microsoft-com:vml" xmlns:wp14="http://schemas.microsoft.com/office/word/2010/wordprocessingDrawing" xmlns:wp="http://schemas.openxmlformats.org/drawingml/2006/wordprocessingDrawing" xmlns:w10="urn:schemas-microsoft-com:office:word" xmlns:w="http://schemas.openxmlformats.org/wordprocessingml/2006/main" xmlns:w14="http://schemas.microsoft.com/office/word/2010/wordml" xmlns:w15="http://schemas.microsoft.com/office/word/2012/wordml" xmlns:wpg="http://schemas.microsoft.com/office/word/2010/wordprocessingGroup" xmlns:wpi="http://schemas.microsoft.com/office/word/2010/wordprocessingInk" xmlns:wne="http://schemas.microsoft.com/office/word/2006/wordml" xmlns:wps="http://schemas.microsoft.com/office/word/2010/wordprocessingShape" mc:Ignorable="w14 w15 wp14">
+  <w15:commentEx w15:paraId="284BDB10" w15:done="0"/>
+</w15:commentsEx>
 </file>
 
 <file path=word/endnotes.xml><?xml version="1.0" encoding="utf-8"?>
@@ -191,7 +452,7 @@
                 <w:bCs/>
                 <w:noProof/>
               </w:rPr>
-              <w:t>1</w:t>
+              <w:t>3</w:t>
             </w:r>
             <w:r>
               <w:rPr>
@@ -236,7 +497,7 @@
                 <w:bCs/>
                 <w:noProof/>
               </w:rPr>
-              <w:t>1</w:t>
+              <w:t>3</w:t>
             </w:r>
             <w:r>
               <w:rPr>
@@ -257,8 +518,13 @@
       <w:pStyle w:val="Footer"/>
     </w:pPr>
     <w:r>
-      <w:t>Name: Daniel Garry Cumbor</w:t>
+      <w:t xml:space="preserve">Name: Daniel Garry </w:t>
     </w:r>
+    <w:proofErr w:type="spellStart"/>
+    <w:r>
+      <w:t>Cumbor</w:t>
+    </w:r>
+    <w:proofErr w:type="spellEnd"/>
   </w:p>
   <w:p>
     <w:pPr>
@@ -307,6 +573,14 @@
     </w:r>
   </w:p>
 </w:hdr>
+</file>
+
+<file path=word/people.xml><?xml version="1.0" encoding="utf-8"?>
+<w15:people xmlns:wpc="http://schemas.microsoft.com/office/word/2010/wordprocessingCanvas" xmlns:mc="http://schemas.openxmlformats.org/markup-compatibility/2006" xmlns:o="urn:schemas-microsoft-com:office:office" xmlns:r="http://schemas.openxmlformats.org/officeDocument/2006/relationships" xmlns:m="http://schemas.openxmlformats.org/officeDocument/2006/math" xmlns:v="urn:schemas-microsoft-com:vml" xmlns:wp14="http://schemas.microsoft.com/office/word/2010/wordprocessingDrawing" xmlns:wp="http://schemas.openxmlformats.org/drawingml/2006/wordprocessingDrawing" xmlns:w10="urn:schemas-microsoft-com:office:word" xmlns:w="http://schemas.openxmlformats.org/wordprocessingml/2006/main" xmlns:w14="http://schemas.microsoft.com/office/word/2010/wordml" xmlns:w15="http://schemas.microsoft.com/office/word/2012/wordml" xmlns:wpg="http://schemas.microsoft.com/office/word/2010/wordprocessingGroup" xmlns:wpi="http://schemas.microsoft.com/office/word/2010/wordprocessingInk" xmlns:wne="http://schemas.microsoft.com/office/word/2006/wordml" xmlns:wps="http://schemas.microsoft.com/office/word/2010/wordprocessingShape" mc:Ignorable="w14 w15 wp14">
+  <w15:person w15:author="Computing">
+    <w15:presenceInfo w15:providerId="None" w15:userId="Computing"/>
+  </w15:person>
+</w15:people>
 </file>
 
 <file path=word/styles.xml><?xml version="1.0" encoding="utf-8"?>
@@ -774,6 +1048,104 @@
     <w:uiPriority w:val="99"/>
     <w:rsid w:val="001850A4"/>
   </w:style>
+  <w:style w:type="character" w:styleId="CommentReference">
+    <w:name w:val="annotation reference"/>
+    <w:basedOn w:val="DefaultParagraphFont"/>
+    <w:uiPriority w:val="99"/>
+    <w:semiHidden/>
+    <w:unhideWhenUsed/>
+    <w:rsid w:val="00F42566"/>
+    <w:rPr>
+      <w:sz w:val="16"/>
+      <w:szCs w:val="16"/>
+    </w:rPr>
+  </w:style>
+  <w:style w:type="paragraph" w:styleId="CommentText">
+    <w:name w:val="annotation text"/>
+    <w:basedOn w:val="Normal"/>
+    <w:link w:val="CommentTextChar"/>
+    <w:uiPriority w:val="99"/>
+    <w:semiHidden/>
+    <w:unhideWhenUsed/>
+    <w:rsid w:val="00F42566"/>
+    <w:pPr>
+      <w:spacing w:line="240" w:lineRule="auto"/>
+    </w:pPr>
+    <w:rPr>
+      <w:sz w:val="20"/>
+      <w:szCs w:val="20"/>
+    </w:rPr>
+  </w:style>
+  <w:style w:type="character" w:customStyle="1" w:styleId="CommentTextChar">
+    <w:name w:val="Comment Text Char"/>
+    <w:basedOn w:val="DefaultParagraphFont"/>
+    <w:link w:val="CommentText"/>
+    <w:uiPriority w:val="99"/>
+    <w:semiHidden/>
+    <w:rsid w:val="00F42566"/>
+    <w:rPr>
+      <w:sz w:val="20"/>
+      <w:szCs w:val="20"/>
+    </w:rPr>
+  </w:style>
+  <w:style w:type="paragraph" w:styleId="CommentSubject">
+    <w:name w:val="annotation subject"/>
+    <w:basedOn w:val="CommentText"/>
+    <w:next w:val="CommentText"/>
+    <w:link w:val="CommentSubjectChar"/>
+    <w:uiPriority w:val="99"/>
+    <w:semiHidden/>
+    <w:unhideWhenUsed/>
+    <w:rsid w:val="00F42566"/>
+    <w:rPr>
+      <w:b/>
+      <w:bCs/>
+    </w:rPr>
+  </w:style>
+  <w:style w:type="character" w:customStyle="1" w:styleId="CommentSubjectChar">
+    <w:name w:val="Comment Subject Char"/>
+    <w:basedOn w:val="CommentTextChar"/>
+    <w:link w:val="CommentSubject"/>
+    <w:uiPriority w:val="99"/>
+    <w:semiHidden/>
+    <w:rsid w:val="00F42566"/>
+    <w:rPr>
+      <w:b/>
+      <w:bCs/>
+      <w:sz w:val="20"/>
+      <w:szCs w:val="20"/>
+    </w:rPr>
+  </w:style>
+  <w:style w:type="paragraph" w:styleId="BalloonText">
+    <w:name w:val="Balloon Text"/>
+    <w:basedOn w:val="Normal"/>
+    <w:link w:val="BalloonTextChar"/>
+    <w:uiPriority w:val="99"/>
+    <w:semiHidden/>
+    <w:unhideWhenUsed/>
+    <w:rsid w:val="00F42566"/>
+    <w:pPr>
+      <w:spacing w:after="0" w:line="240" w:lineRule="auto"/>
+    </w:pPr>
+    <w:rPr>
+      <w:rFonts w:ascii="Segoe UI" w:hAnsi="Segoe UI" w:cs="Segoe UI"/>
+      <w:sz w:val="18"/>
+      <w:szCs w:val="18"/>
+    </w:rPr>
+  </w:style>
+  <w:style w:type="character" w:customStyle="1" w:styleId="BalloonTextChar">
+    <w:name w:val="Balloon Text Char"/>
+    <w:basedOn w:val="DefaultParagraphFont"/>
+    <w:link w:val="BalloonText"/>
+    <w:uiPriority w:val="99"/>
+    <w:semiHidden/>
+    <w:rsid w:val="00F42566"/>
+    <w:rPr>
+      <w:rFonts w:ascii="Segoe UI" w:hAnsi="Segoe UI" w:cs="Segoe UI"/>
+      <w:sz w:val="18"/>
+      <w:szCs w:val="18"/>
+    </w:rPr>
+  </w:style>
 </w:styles>
 </file>
 
@@ -1077,7 +1449,7 @@
 </file>
 
 <file path=customXml/itemProps1.xml><?xml version="1.0" encoding="utf-8"?>
-<ds:datastoreItem xmlns:ds="http://schemas.openxmlformats.org/officeDocument/2006/customXml" ds:itemID="{0C6ED9D5-4FCF-49A5-BAB0-2117C67046DB}">
+<ds:datastoreItem xmlns:ds="http://schemas.openxmlformats.org/officeDocument/2006/customXml" ds:itemID="{36DC5C01-C942-4262-BA8C-C94A9F9BA5D1}">
   <ds:schemaRefs>
     <ds:schemaRef ds:uri="http://schemas.openxmlformats.org/officeDocument/2006/bibliography"/>
   </ds:schemaRefs>

</xml_diff>

<commit_message>
Added more content to the report.
</commit_message>
<xml_diff>
--- a/PCG Report.docx
+++ b/PCG Report.docx
@@ -1,6 +1,6 @@
 
 <file path=word/document.xml><?xml version="1.0" encoding="utf-8"?>
-<w:document xmlns:wpc="http://schemas.microsoft.com/office/word/2010/wordprocessingCanvas" xmlns:mc="http://schemas.openxmlformats.org/markup-compatibility/2006" xmlns:o="urn:schemas-microsoft-com:office:office" xmlns:r="http://schemas.openxmlformats.org/officeDocument/2006/relationships" xmlns:m="http://schemas.openxmlformats.org/officeDocument/2006/math" xmlns:v="urn:schemas-microsoft-com:vml" xmlns:wp14="http://schemas.microsoft.com/office/word/2010/wordprocessingDrawing" xmlns:wp="http://schemas.openxmlformats.org/drawingml/2006/wordprocessingDrawing" xmlns:w10="urn:schemas-microsoft-com:office:word" xmlns:w="http://schemas.openxmlformats.org/wordprocessingml/2006/main" xmlns:w14="http://schemas.microsoft.com/office/word/2010/wordml" xmlns:w15="http://schemas.microsoft.com/office/word/2012/wordml" xmlns:wpg="http://schemas.microsoft.com/office/word/2010/wordprocessingGroup" xmlns:wpi="http://schemas.microsoft.com/office/word/2010/wordprocessingInk" xmlns:wne="http://schemas.microsoft.com/office/word/2006/wordml" xmlns:wps="http://schemas.microsoft.com/office/word/2010/wordprocessingShape" mc:Ignorable="w14 w15 wp14">
+<w:document xmlns:wpc="http://schemas.microsoft.com/office/word/2010/wordprocessingCanvas" xmlns:cx="http://schemas.microsoft.com/office/drawing/2014/chartex" xmlns:cx1="http://schemas.microsoft.com/office/drawing/2015/9/8/chartex" xmlns:cx2="http://schemas.microsoft.com/office/drawing/2015/10/21/chartex" xmlns:cx3="http://schemas.microsoft.com/office/drawing/2016/5/9/chartex" xmlns:cx4="http://schemas.microsoft.com/office/drawing/2016/5/10/chartex" xmlns:cx5="http://schemas.microsoft.com/office/drawing/2016/5/11/chartex" xmlns:cx6="http://schemas.microsoft.com/office/drawing/2016/5/12/chartex" xmlns:cx7="http://schemas.microsoft.com/office/drawing/2016/5/13/chartex" xmlns:cx8="http://schemas.microsoft.com/office/drawing/2016/5/14/chartex" xmlns:mc="http://schemas.openxmlformats.org/markup-compatibility/2006" xmlns:aink="http://schemas.microsoft.com/office/drawing/2016/ink" xmlns:am3d="http://schemas.microsoft.com/office/drawing/2017/model3d" xmlns:o="urn:schemas-microsoft-com:office:office" xmlns:r="http://schemas.openxmlformats.org/officeDocument/2006/relationships" xmlns:m="http://schemas.openxmlformats.org/officeDocument/2006/math" xmlns:v="urn:schemas-microsoft-com:vml" xmlns:wp14="http://schemas.microsoft.com/office/word/2010/wordprocessingDrawing" xmlns:wp="http://schemas.openxmlformats.org/drawingml/2006/wordprocessingDrawing" xmlns:w10="urn:schemas-microsoft-com:office:word" xmlns:w="http://schemas.openxmlformats.org/wordprocessingml/2006/main" xmlns:w14="http://schemas.microsoft.com/office/word/2010/wordml" xmlns:w15="http://schemas.microsoft.com/office/word/2012/wordml" xmlns:w16cid="http://schemas.microsoft.com/office/word/2016/wordml/cid" xmlns:w16se="http://schemas.microsoft.com/office/word/2015/wordml/symex" xmlns:wpg="http://schemas.microsoft.com/office/word/2010/wordprocessingGroup" xmlns:wpi="http://schemas.microsoft.com/office/word/2010/wordprocessingInk" xmlns:wne="http://schemas.microsoft.com/office/word/2006/wordml" xmlns:wps="http://schemas.microsoft.com/office/word/2010/wordprocessingShape" mc:Ignorable="w14 w15 w16se w16cid wp14">
   <w:body>
     <w:p>
       <w:pPr>
@@ -102,7 +102,7 @@
                     </pic:cNvPicPr>
                   </pic:nvPicPr>
                   <pic:blipFill>
-                    <a:blip r:embed="rId9" cstate="print">
+                    <a:blip r:embed="rId10" cstate="print">
                       <a:extLst>
                         <a:ext uri="{28A0092B-C50C-407E-A947-70E740481C1C}">
                           <a14:useLocalDpi xmlns:a14="http://schemas.microsoft.com/office/drawing/2010/main" val="0"/>
@@ -199,7 +199,7 @@
                     </pic:cNvPicPr>
                   </pic:nvPicPr>
                   <pic:blipFill>
-                    <a:blip r:embed="rId10" cstate="print">
+                    <a:blip r:embed="rId11" cstate="print">
                       <a:extLst>
                         <a:ext uri="{28A0092B-C50C-407E-A947-70E740481C1C}">
                           <a14:useLocalDpi xmlns:a14="http://schemas.microsoft.com/office/drawing/2010/main" val="0"/>
@@ -251,26 +251,548 @@
       <w:r>
         <w:t xml:space="preserve"> the lecture 8 slide materials. This works by placing one planet after the other with differing </w:t>
       </w:r>
+      <w:r>
+        <w:t>minimum and maximum spawn values based on the previous planet, this ensures that the planets will never intersect when orbiting around the star</w:t>
+      </w:r>
+      <w:r>
+        <w:t xml:space="preserve"> (See figure 3)</w:t>
+      </w:r>
+      <w:r>
+        <w:t xml:space="preserve">. </w:t>
+      </w:r>
+    </w:p>
+    <w:p>
+      <w:pPr>
+        <w:jc w:val="center"/>
+      </w:pPr>
+      <w:r>
+        <w:rPr>
+          <w:noProof/>
+        </w:rPr>
+        <w:drawing>
+          <wp:inline distT="0" distB="0" distL="0" distR="0" wp14:anchorId="6150BFF5" wp14:editId="16D599A0">
+            <wp:extent cx="5720715" cy="3021330"/>
+            <wp:effectExtent l="0" t="0" r="0" b="7620"/>
+            <wp:docPr id="3" name="Picture 3" descr="C:\Users\dcumb\AppData\Local\Microsoft\Windows\INetCache\Content.Word\Screenshot_2.png"/>
+            <wp:cNvGraphicFramePr>
+              <a:graphicFrameLocks xmlns:a="http://schemas.openxmlformats.org/drawingml/2006/main" noChangeAspect="1"/>
+            </wp:cNvGraphicFramePr>
+            <a:graphic xmlns:a="http://schemas.openxmlformats.org/drawingml/2006/main">
+              <a:graphicData uri="http://schemas.openxmlformats.org/drawingml/2006/picture">
+                <pic:pic xmlns:pic="http://schemas.openxmlformats.org/drawingml/2006/picture">
+                  <pic:nvPicPr>
+                    <pic:cNvPr id="0" name="Picture 1" descr="C:\Users\dcumb\AppData\Local\Microsoft\Windows\INetCache\Content.Word\Screenshot_2.png"/>
+                    <pic:cNvPicPr>
+                      <a:picLocks noChangeAspect="1" noChangeArrowheads="1"/>
+                    </pic:cNvPicPr>
+                  </pic:nvPicPr>
+                  <pic:blipFill>
+                    <a:blip r:embed="rId12" cstate="print">
+                      <a:extLst>
+                        <a:ext uri="{28A0092B-C50C-407E-A947-70E740481C1C}">
+                          <a14:useLocalDpi xmlns:a14="http://schemas.microsoft.com/office/drawing/2010/main" val="0"/>
+                        </a:ext>
+                      </a:extLst>
+                    </a:blip>
+                    <a:srcRect/>
+                    <a:stretch>
+                      <a:fillRect/>
+                    </a:stretch>
+                  </pic:blipFill>
+                  <pic:spPr bwMode="auto">
+                    <a:xfrm>
+                      <a:off x="0" y="0"/>
+                      <a:ext cx="5720715" cy="3021330"/>
+                    </a:xfrm>
+                    <a:prstGeom prst="rect">
+                      <a:avLst/>
+                    </a:prstGeom>
+                    <a:noFill/>
+                    <a:ln>
+                      <a:noFill/>
+                    </a:ln>
+                  </pic:spPr>
+                </pic:pic>
+              </a:graphicData>
+            </a:graphic>
+          </wp:inline>
+        </w:drawing>
+      </w:r>
+    </w:p>
+    <w:p>
+      <w:pPr>
+        <w:jc w:val="center"/>
+        <w:rPr>
+          <w:i/>
+        </w:rPr>
+      </w:pPr>
+      <w:r>
+        <w:rPr>
+          <w:i/>
+        </w:rPr>
+        <w:t xml:space="preserve">Figure 3: Spawned planets orbiting around the star using the </w:t>
+      </w:r>
+      <w:r>
+        <w:rPr>
+          <w:i/>
+        </w:rPr>
+        <w:t>placement</w:t>
+      </w:r>
+      <w:r>
+        <w:rPr>
+          <w:i/>
+        </w:rPr>
+        <w:t xml:space="preserve"> system.</w:t>
+      </w:r>
+    </w:p>
+    <w:p>
+      <w:r>
+        <w:t xml:space="preserve">But the planets themselves were just boring </w:t>
+      </w:r>
+      <w:proofErr w:type="spellStart"/>
+      <w:r>
+        <w:t>gray</w:t>
+      </w:r>
+      <w:proofErr w:type="spellEnd"/>
+      <w:r>
+        <w:t xml:space="preserve"> spheres with zero variation between them, so the next problem to target was to provide variance to the planets.</w:t>
+      </w:r>
+    </w:p>
+    <w:p>
+      <w:r>
+        <w:lastRenderedPageBreak/>
+        <w:t xml:space="preserve">Perlin noise from </w:t>
+      </w:r>
+      <w:r>
+        <w:t xml:space="preserve">the </w:t>
+      </w:r>
+      <w:r>
+        <w:t>LibNoise</w:t>
+      </w:r>
+      <w:r>
+        <w:t xml:space="preserve"> library</w:t>
+      </w:r>
+      <w:r>
+        <w:t xml:space="preserve"> </w:t>
+      </w:r>
+      <w:r>
+        <w:t>was used with the goal of creating procedural atmospheres</w:t>
+      </w:r>
+      <w:r>
+        <w:t xml:space="preserve"> for the planets to help give them variance. The values and intensity of planetary atmospheres are also dictated by probability, which is augmented by the distance </w:t>
+      </w:r>
+      <w:r>
+        <w:t xml:space="preserve">of </w:t>
+      </w:r>
+      <w:r>
+        <w:t xml:space="preserve">the planets from the star. </w:t>
+      </w:r>
+      <w:r>
+        <w:t xml:space="preserve">This effect was achieved by placing another sphere with a transparent material over the planet (With a slightly larger overall scale size) and adding </w:t>
+      </w:r>
+      <w:r>
+        <w:t>Perlin</w:t>
+      </w:r>
+      <w:r>
+        <w:t xml:space="preserve"> noise to the material’s main texture. The immediate issue was that the texture created by the </w:t>
+      </w:r>
+      <w:r>
+        <w:t>Perlin</w:t>
+      </w:r>
+      <w:r>
+        <w:t xml:space="preserve"> noise generator has no alpha channel and is opaque, meaning that we can no longer see the planet underneath (See figure 4). </w:t>
+      </w:r>
+    </w:p>
+    <w:p>
+      <w:pPr>
+        <w:jc w:val="center"/>
+      </w:pPr>
+      <w:r>
+        <w:rPr>
+          <w:noProof/>
+        </w:rPr>
+        <w:drawing>
+          <wp:inline distT="0" distB="0" distL="0" distR="0" wp14:anchorId="526C18B6" wp14:editId="3AAF991D">
+            <wp:extent cx="3437475" cy="3021330"/>
+            <wp:effectExtent l="0" t="0" r="0" b="7620"/>
+            <wp:docPr id="4" name="Picture 4"/>
+            <wp:cNvGraphicFramePr>
+              <a:graphicFrameLocks xmlns:a="http://schemas.openxmlformats.org/drawingml/2006/main" noChangeAspect="1"/>
+            </wp:cNvGraphicFramePr>
+            <a:graphic xmlns:a="http://schemas.openxmlformats.org/drawingml/2006/main">
+              <a:graphicData uri="http://schemas.openxmlformats.org/drawingml/2006/picture">
+                <pic:pic xmlns:pic="http://schemas.openxmlformats.org/drawingml/2006/picture">
+                  <pic:nvPicPr>
+                    <pic:cNvPr id="0" name="Picture 1" descr="C:\Users\dcumb\AppData\Local\Microsoft\Windows\INetCache\Content.Word\Screenshot_2.png"/>
+                    <pic:cNvPicPr>
+                      <a:picLocks noChangeAspect="1" noChangeArrowheads="1"/>
+                    </pic:cNvPicPr>
+                  </pic:nvPicPr>
+                  <pic:blipFill>
+                    <a:blip r:embed="rId13">
+                      <a:extLst>
+                        <a:ext uri="{28A0092B-C50C-407E-A947-70E740481C1C}">
+                          <a14:useLocalDpi xmlns:a14="http://schemas.microsoft.com/office/drawing/2010/main" val="0"/>
+                        </a:ext>
+                      </a:extLst>
+                    </a:blip>
+                    <a:stretch>
+                      <a:fillRect/>
+                    </a:stretch>
+                  </pic:blipFill>
+                  <pic:spPr bwMode="auto">
+                    <a:xfrm>
+                      <a:off x="0" y="0"/>
+                      <a:ext cx="3437475" cy="3021330"/>
+                    </a:xfrm>
+                    <a:prstGeom prst="rect">
+                      <a:avLst/>
+                    </a:prstGeom>
+                    <a:noFill/>
+                    <a:ln>
+                      <a:noFill/>
+                    </a:ln>
+                  </pic:spPr>
+                </pic:pic>
+              </a:graphicData>
+            </a:graphic>
+          </wp:inline>
+        </w:drawing>
+      </w:r>
+    </w:p>
+    <w:p>
+      <w:pPr>
+        <w:jc w:val="center"/>
+        <w:rPr>
+          <w:i/>
+        </w:rPr>
+      </w:pPr>
+      <w:r>
+        <w:rPr>
+          <w:i/>
+        </w:rPr>
+        <w:t xml:space="preserve">Figure 4: </w:t>
+      </w:r>
+      <w:r>
+        <w:rPr>
+          <w:i/>
+        </w:rPr>
+        <w:t xml:space="preserve">A planet with the raw </w:t>
+      </w:r>
+      <w:r>
+        <w:rPr>
+          <w:i/>
+        </w:rPr>
+        <w:t>Perlin</w:t>
+      </w:r>
+      <w:r>
+        <w:rPr>
+          <w:i/>
+        </w:rPr>
+        <w:t xml:space="preserve"> noise texture applied to it.</w:t>
+      </w:r>
+    </w:p>
+    <w:p>
+      <w:r>
+        <w:t xml:space="preserve">This is solved </w:t>
+      </w:r>
+      <w:r>
+        <w:t xml:space="preserve">by </w:t>
+      </w:r>
+      <w:r>
+        <w:t xml:space="preserve">looping through all the pixels in the </w:t>
+      </w:r>
+      <w:r>
+        <w:t xml:space="preserve">Perlin </w:t>
+      </w:r>
+      <w:r>
+        <w:t>2D</w:t>
+      </w:r>
+      <w:r>
+        <w:t xml:space="preserve"> noise</w:t>
+      </w:r>
+      <w:r>
+        <w:t xml:space="preserve"> texture and taking their colour </w:t>
+      </w:r>
+      <w:r>
+        <w:t xml:space="preserve">and grayscale </w:t>
+      </w:r>
+      <w:r>
+        <w:t xml:space="preserve">values, I then reapply the colour values back </w:t>
+      </w:r>
+      <w:r>
+        <w:t>as normal but then apply the grayscale value to the alpha channel instead. Doing this means a value of 0 on the grayscale is black, which in the alpha channel means complete transparency leading to the desired effect (See figure 5).</w:t>
+      </w:r>
+    </w:p>
+    <w:p>
+      <w:pPr>
+        <w:jc w:val="center"/>
+      </w:pPr>
+      <w:r>
+        <w:rPr>
+          <w:noProof/>
+        </w:rPr>
+        <w:drawing>
+          <wp:inline distT="0" distB="0" distL="0" distR="0" wp14:anchorId="4A424677" wp14:editId="7EAE6EB1">
+            <wp:extent cx="3437475" cy="2730196"/>
+            <wp:effectExtent l="0" t="0" r="0" b="0"/>
+            <wp:docPr id="5" name="Picture 5"/>
+            <wp:cNvGraphicFramePr>
+              <a:graphicFrameLocks xmlns:a="http://schemas.openxmlformats.org/drawingml/2006/main" noChangeAspect="1"/>
+            </wp:cNvGraphicFramePr>
+            <a:graphic xmlns:a="http://schemas.openxmlformats.org/drawingml/2006/main">
+              <a:graphicData uri="http://schemas.openxmlformats.org/drawingml/2006/picture">
+                <pic:pic xmlns:pic="http://schemas.openxmlformats.org/drawingml/2006/picture">
+                  <pic:nvPicPr>
+                    <pic:cNvPr id="0" name="Picture 1" descr="C:\Users\dcumb\AppData\Local\Microsoft\Windows\INetCache\Content.Word\Screenshot_2.png"/>
+                    <pic:cNvPicPr>
+                      <a:picLocks noChangeAspect="1" noChangeArrowheads="1"/>
+                    </pic:cNvPicPr>
+                  </pic:nvPicPr>
+                  <pic:blipFill>
+                    <a:blip r:embed="rId14">
+                      <a:extLst>
+                        <a:ext uri="{28A0092B-C50C-407E-A947-70E740481C1C}">
+                          <a14:useLocalDpi xmlns:a14="http://schemas.microsoft.com/office/drawing/2010/main" val="0"/>
+                        </a:ext>
+                      </a:extLst>
+                    </a:blip>
+                    <a:stretch>
+                      <a:fillRect/>
+                    </a:stretch>
+                  </pic:blipFill>
+                  <pic:spPr bwMode="auto">
+                    <a:xfrm>
+                      <a:off x="0" y="0"/>
+                      <a:ext cx="3437475" cy="2730196"/>
+                    </a:xfrm>
+                    <a:prstGeom prst="rect">
+                      <a:avLst/>
+                    </a:prstGeom>
+                    <a:noFill/>
+                    <a:ln>
+                      <a:noFill/>
+                    </a:ln>
+                  </pic:spPr>
+                </pic:pic>
+              </a:graphicData>
+            </a:graphic>
+          </wp:inline>
+        </w:drawing>
+      </w:r>
+    </w:p>
+    <w:p>
+      <w:pPr>
+        <w:jc w:val="center"/>
+        <w:rPr>
+          <w:i/>
+        </w:rPr>
+      </w:pPr>
+      <w:r>
+        <w:rPr>
+          <w:i/>
+        </w:rPr>
+        <w:t>Figure 5: A planet with the Perlin noise texture with the dark colour</w:t>
+      </w:r>
+      <w:r>
+        <w:rPr>
+          <w:i/>
+        </w:rPr>
+        <w:t xml:space="preserve"> pixels</w:t>
+      </w:r>
+      <w:r>
+        <w:rPr>
+          <w:i/>
+        </w:rPr>
+        <w:t xml:space="preserve"> phased out.</w:t>
+      </w:r>
+    </w:p>
+    <w:p>
+      <w:r>
+        <w:lastRenderedPageBreak/>
+        <w:t>While this is</w:t>
+      </w:r>
+      <w:r>
+        <w:t xml:space="preserve"> already looks like a planetary atmosphere, I wanted to push LibNoise further to see if it can make a more realistic looking cloud effect. I then realised that LibNoise had different forms of noise </w:t>
+      </w:r>
+      <w:r>
+        <w:t>such as Billow, which had a more wispier effect than Perlin Noise which looked more like clouds (See Figure 6).</w:t>
+      </w:r>
+    </w:p>
+    <w:p>
+      <w:pPr>
+        <w:jc w:val="center"/>
+      </w:pPr>
+      <w:r>
+        <w:rPr>
+          <w:noProof/>
+        </w:rPr>
+        <w:drawing>
+          <wp:inline distT="0" distB="0" distL="0" distR="0" wp14:anchorId="492A19E5" wp14:editId="108D3C28">
+            <wp:extent cx="3211995" cy="2730196"/>
+            <wp:effectExtent l="0" t="0" r="7620" b="0"/>
+            <wp:docPr id="6" name="Picture 6"/>
+            <wp:cNvGraphicFramePr>
+              <a:graphicFrameLocks xmlns:a="http://schemas.openxmlformats.org/drawingml/2006/main" noChangeAspect="1"/>
+            </wp:cNvGraphicFramePr>
+            <a:graphic xmlns:a="http://schemas.openxmlformats.org/drawingml/2006/main">
+              <a:graphicData uri="http://schemas.openxmlformats.org/drawingml/2006/picture">
+                <pic:pic xmlns:pic="http://schemas.openxmlformats.org/drawingml/2006/picture">
+                  <pic:nvPicPr>
+                    <pic:cNvPr id="0" name="Picture 1" descr="C:\Users\dcumb\AppData\Local\Microsoft\Windows\INetCache\Content.Word\Screenshot_2.png"/>
+                    <pic:cNvPicPr>
+                      <a:picLocks noChangeAspect="1" noChangeArrowheads="1"/>
+                    </pic:cNvPicPr>
+                  </pic:nvPicPr>
+                  <pic:blipFill>
+                    <a:blip r:embed="rId15">
+                      <a:extLst>
+                        <a:ext uri="{28A0092B-C50C-407E-A947-70E740481C1C}">
+                          <a14:useLocalDpi xmlns:a14="http://schemas.microsoft.com/office/drawing/2010/main" val="0"/>
+                        </a:ext>
+                      </a:extLst>
+                    </a:blip>
+                    <a:stretch>
+                      <a:fillRect/>
+                    </a:stretch>
+                  </pic:blipFill>
+                  <pic:spPr bwMode="auto">
+                    <a:xfrm>
+                      <a:off x="0" y="0"/>
+                      <a:ext cx="3211995" cy="2730196"/>
+                    </a:xfrm>
+                    <a:prstGeom prst="rect">
+                      <a:avLst/>
+                    </a:prstGeom>
+                    <a:noFill/>
+                    <a:ln>
+                      <a:noFill/>
+                    </a:ln>
+                  </pic:spPr>
+                </pic:pic>
+              </a:graphicData>
+            </a:graphic>
+          </wp:inline>
+        </w:drawing>
+      </w:r>
+    </w:p>
+    <w:p>
+      <w:pPr>
+        <w:jc w:val="center"/>
+      </w:pPr>
+      <w:r>
+        <w:rPr>
+          <w:i/>
+        </w:rPr>
+        <w:t>Figure 6: Planet with Billow noise generated atmosphere.</w:t>
+      </w:r>
+    </w:p>
+    <w:p>
+      <w:r>
+        <w:t>While this now looks acceptable for a planetary atmosphere, I was curious to combine the two noise generation methods together to see if it produced an even more realistic effect (See Figure 7).</w:t>
+      </w:r>
+    </w:p>
+    <w:p>
+      <w:pPr>
+        <w:jc w:val="center"/>
+      </w:pPr>
+      <w:r>
+        <w:rPr>
+          <w:noProof/>
+        </w:rPr>
+        <w:drawing>
+          <wp:inline distT="0" distB="0" distL="0" distR="0" wp14:anchorId="6EC37AB9" wp14:editId="5C11B784">
+            <wp:extent cx="3047209" cy="2730196"/>
+            <wp:effectExtent l="0" t="0" r="1270" b="0"/>
+            <wp:docPr id="7" name="Picture 7"/>
+            <wp:cNvGraphicFramePr>
+              <a:graphicFrameLocks xmlns:a="http://schemas.openxmlformats.org/drawingml/2006/main" noChangeAspect="1"/>
+            </wp:cNvGraphicFramePr>
+            <a:graphic xmlns:a="http://schemas.openxmlformats.org/drawingml/2006/main">
+              <a:graphicData uri="http://schemas.openxmlformats.org/drawingml/2006/picture">
+                <pic:pic xmlns:pic="http://schemas.openxmlformats.org/drawingml/2006/picture">
+                  <pic:nvPicPr>
+                    <pic:cNvPr id="0" name="Picture 1" descr="C:\Users\dcumb\AppData\Local\Microsoft\Windows\INetCache\Content.Word\Screenshot_2.png"/>
+                    <pic:cNvPicPr>
+                      <a:picLocks noChangeAspect="1" noChangeArrowheads="1"/>
+                    </pic:cNvPicPr>
+                  </pic:nvPicPr>
+                  <pic:blipFill>
+                    <a:blip r:embed="rId16">
+                      <a:extLst>
+                        <a:ext uri="{28A0092B-C50C-407E-A947-70E740481C1C}">
+                          <a14:useLocalDpi xmlns:a14="http://schemas.microsoft.com/office/drawing/2010/main" val="0"/>
+                        </a:ext>
+                      </a:extLst>
+                    </a:blip>
+                    <a:stretch>
+                      <a:fillRect/>
+                    </a:stretch>
+                  </pic:blipFill>
+                  <pic:spPr bwMode="auto">
+                    <a:xfrm>
+                      <a:off x="0" y="0"/>
+                      <a:ext cx="3047209" cy="2730196"/>
+                    </a:xfrm>
+                    <a:prstGeom prst="rect">
+                      <a:avLst/>
+                    </a:prstGeom>
+                    <a:noFill/>
+                    <a:ln>
+                      <a:noFill/>
+                    </a:ln>
+                  </pic:spPr>
+                </pic:pic>
+              </a:graphicData>
+            </a:graphic>
+          </wp:inline>
+        </w:drawing>
+      </w:r>
+    </w:p>
+    <w:p>
+      <w:pPr>
+        <w:jc w:val="center"/>
+        <w:rPr>
+          <w:i/>
+        </w:rPr>
+      </w:pPr>
+      <w:r>
+        <w:rPr>
+          <w:i/>
+        </w:rPr>
+        <w:t>Figure 7: Planetary atmosphere created with a combination of Billow and Perlin noises.</w:t>
+      </w:r>
+    </w:p>
+    <w:p>
+      <w:r>
+        <w:t xml:space="preserve">This method of atmospheric creation results in a thicker, </w:t>
+      </w:r>
+      <w:r>
+        <w:t>denser</w:t>
+      </w:r>
+      <w:r>
+        <w:t xml:space="preserve"> looking atmosphere which is effective on </w:t>
+      </w:r>
+      <w:r>
+        <w:t>types</w:t>
+      </w:r>
+      <w:r>
+        <w:t xml:space="preserve"> of planets such as gas giants.</w:t>
+      </w:r>
+      <w:r>
+        <w:t xml:space="preserve"> Both </w:t>
+      </w:r>
+      <w:r>
+        <w:t xml:space="preserve">techniques can be used to create different types of planets, based on the probability system which is augmented by a planet’s distance from the star of the solar system. </w:t>
+      </w:r>
       <w:bookmarkStart w:id="1" w:name="_GoBack"/>
       <w:bookmarkEnd w:id="1"/>
     </w:p>
     <w:p/>
     <w:p>
       <w:r>
-        <w:t xml:space="preserve">For this I used the polar coordinates system described in the lecture 8 slide </w:t>
-      </w:r>
-      <w:r>
-        <w:t xml:space="preserve">materials to randomly place them around the star. </w:t>
-      </w:r>
-    </w:p>
-    <w:p>
-      <w:proofErr w:type="spellStart"/>
-      <w:r>
-        <w:t>Perlin</w:t>
-      </w:r>
-      <w:proofErr w:type="spellEnd"/>
-      <w:r>
-        <w:t xml:space="preserve"> cloud atmosphere based on distance, do multiple layers for thicker atmospheres, distance from star affects probability of size, ter</w:t>
+        <w:lastRenderedPageBreak/>
+        <w:t>Perlin cloud atmosphere based on distance, do multiple layers for thicker atmospheres, distance from star affects probability of size, ter</w:t>
       </w:r>
       <w:r>
         <w:t xml:space="preserve">rain jaggedness, colour, moons. Galaxy stars brightness affected by how close they are from the centre of the galaxy. </w:t>
@@ -320,16 +842,12 @@
         <w:t xml:space="preserve">The fighter base </w:t>
       </w:r>
       <w:r>
-        <w:t xml:space="preserve">is then created as a prefab with multiple empty game object “nodes” attached to it in predefined positions. These nodes make up all possible combinations of components that can be </w:t>
-      </w:r>
-      <w:r>
-        <w:lastRenderedPageBreak/>
-        <w:t xml:space="preserve">attached to the fighter base to make up the completed fighter. I did this because it greatly reduces the risk of erroneous results </w:t>
+        <w:t xml:space="preserve">is then created as a prefab with multiple empty game object “nodes” attached to it in predefined positions. These nodes make up all possible combinations of components that can be attached to the fighter base to make up the completed fighter. I did this because it greatly reduces the risk of erroneous results </w:t>
       </w:r>
     </w:p>
     <w:sectPr>
-      <w:headerReference w:type="default" r:id="rId11"/>
-      <w:footerReference w:type="default" r:id="rId12"/>
+      <w:headerReference w:type="default" r:id="rId17"/>
+      <w:footerReference w:type="default" r:id="rId18"/>
       <w:pgSz w:w="11906" w:h="16838"/>
       <w:pgMar w:top="1440" w:right="1440" w:bottom="1440" w:left="1440" w:header="708" w:footer="708" w:gutter="0"/>
       <w:cols w:space="708"/>
@@ -340,7 +858,7 @@
 </file>
 
 <file path=word/comments.xml><?xml version="1.0" encoding="utf-8"?>
-<w:comments xmlns:wpc="http://schemas.microsoft.com/office/word/2010/wordprocessingCanvas" xmlns:mc="http://schemas.openxmlformats.org/markup-compatibility/2006" xmlns:o="urn:schemas-microsoft-com:office:office" xmlns:r="http://schemas.openxmlformats.org/officeDocument/2006/relationships" xmlns:m="http://schemas.openxmlformats.org/officeDocument/2006/math" xmlns:v="urn:schemas-microsoft-com:vml" xmlns:wp14="http://schemas.microsoft.com/office/word/2010/wordprocessingDrawing" xmlns:wp="http://schemas.openxmlformats.org/drawingml/2006/wordprocessingDrawing" xmlns:w10="urn:schemas-microsoft-com:office:word" xmlns:w="http://schemas.openxmlformats.org/wordprocessingml/2006/main" xmlns:w14="http://schemas.microsoft.com/office/word/2010/wordml" xmlns:w15="http://schemas.microsoft.com/office/word/2012/wordml" xmlns:wpg="http://schemas.microsoft.com/office/word/2010/wordprocessingGroup" xmlns:wpi="http://schemas.microsoft.com/office/word/2010/wordprocessingInk" xmlns:wne="http://schemas.microsoft.com/office/word/2006/wordml" xmlns:wps="http://schemas.microsoft.com/office/word/2010/wordprocessingShape" mc:Ignorable="w14 w15 wp14">
+<w:comments xmlns:wpc="http://schemas.microsoft.com/office/word/2010/wordprocessingCanvas" xmlns:cx="http://schemas.microsoft.com/office/drawing/2014/chartex" xmlns:cx1="http://schemas.microsoft.com/office/drawing/2015/9/8/chartex" xmlns:cx2="http://schemas.microsoft.com/office/drawing/2015/10/21/chartex" xmlns:cx3="http://schemas.microsoft.com/office/drawing/2016/5/9/chartex" xmlns:cx4="http://schemas.microsoft.com/office/drawing/2016/5/10/chartex" xmlns:cx5="http://schemas.microsoft.com/office/drawing/2016/5/11/chartex" xmlns:cx6="http://schemas.microsoft.com/office/drawing/2016/5/12/chartex" xmlns:cx7="http://schemas.microsoft.com/office/drawing/2016/5/13/chartex" xmlns:cx8="http://schemas.microsoft.com/office/drawing/2016/5/14/chartex" xmlns:mc="http://schemas.openxmlformats.org/markup-compatibility/2006" xmlns:aink="http://schemas.microsoft.com/office/drawing/2016/ink" xmlns:am3d="http://schemas.microsoft.com/office/drawing/2017/model3d" xmlns:o="urn:schemas-microsoft-com:office:office" xmlns:r="http://schemas.openxmlformats.org/officeDocument/2006/relationships" xmlns:m="http://schemas.openxmlformats.org/officeDocument/2006/math" xmlns:v="urn:schemas-microsoft-com:vml" xmlns:wp14="http://schemas.microsoft.com/office/word/2010/wordprocessingDrawing" xmlns:wp="http://schemas.openxmlformats.org/drawingml/2006/wordprocessingDrawing" xmlns:w10="urn:schemas-microsoft-com:office:word" xmlns:w="http://schemas.openxmlformats.org/wordprocessingml/2006/main" xmlns:w14="http://schemas.microsoft.com/office/word/2010/wordml" xmlns:w15="http://schemas.microsoft.com/office/word/2012/wordml" xmlns:w16cid="http://schemas.microsoft.com/office/word/2016/wordml/cid" xmlns:w16se="http://schemas.microsoft.com/office/word/2015/wordml/symex" xmlns:wpg="http://schemas.microsoft.com/office/word/2010/wordprocessingGroup" xmlns:wpi="http://schemas.microsoft.com/office/word/2010/wordprocessingInk" xmlns:wne="http://schemas.microsoft.com/office/word/2006/wordml" xmlns:wps="http://schemas.microsoft.com/office/word/2010/wordprocessingShape" mc:Ignorable="w14 w15 w16se w16cid wp14">
   <w:comment w:id="0" w:author="Computing" w:date="2018-04-15T19:01:00Z" w:initials="C">
     <w:p>
       <w:pPr>
@@ -361,13 +879,19 @@
 </file>
 
 <file path=word/commentsExtended.xml><?xml version="1.0" encoding="utf-8"?>
-<w15:commentsEx xmlns:wpc="http://schemas.microsoft.com/office/word/2010/wordprocessingCanvas" xmlns:mc="http://schemas.openxmlformats.org/markup-compatibility/2006" xmlns:o="urn:schemas-microsoft-com:office:office" xmlns:r="http://schemas.openxmlformats.org/officeDocument/2006/relationships" xmlns:m="http://schemas.openxmlformats.org/officeDocument/2006/math" xmlns:v="urn:schemas-microsoft-com:vml" xmlns:wp14="http://schemas.microsoft.com/office/word/2010/wordprocessingDrawing" xmlns:wp="http://schemas.openxmlformats.org/drawingml/2006/wordprocessingDrawing" xmlns:w10="urn:schemas-microsoft-com:office:word" xmlns:w="http://schemas.openxmlformats.org/wordprocessingml/2006/main" xmlns:w14="http://schemas.microsoft.com/office/word/2010/wordml" xmlns:w15="http://schemas.microsoft.com/office/word/2012/wordml" xmlns:wpg="http://schemas.microsoft.com/office/word/2010/wordprocessingGroup" xmlns:wpi="http://schemas.microsoft.com/office/word/2010/wordprocessingInk" xmlns:wne="http://schemas.microsoft.com/office/word/2006/wordml" xmlns:wps="http://schemas.microsoft.com/office/word/2010/wordprocessingShape" mc:Ignorable="w14 w15 wp14">
+<w15:commentsEx xmlns:wpc="http://schemas.microsoft.com/office/word/2010/wordprocessingCanvas" xmlns:cx="http://schemas.microsoft.com/office/drawing/2014/chartex" xmlns:cx1="http://schemas.microsoft.com/office/drawing/2015/9/8/chartex" xmlns:cx2="http://schemas.microsoft.com/office/drawing/2015/10/21/chartex" xmlns:cx3="http://schemas.microsoft.com/office/drawing/2016/5/9/chartex" xmlns:cx4="http://schemas.microsoft.com/office/drawing/2016/5/10/chartex" xmlns:cx5="http://schemas.microsoft.com/office/drawing/2016/5/11/chartex" xmlns:cx6="http://schemas.microsoft.com/office/drawing/2016/5/12/chartex" xmlns:cx7="http://schemas.microsoft.com/office/drawing/2016/5/13/chartex" xmlns:cx8="http://schemas.microsoft.com/office/drawing/2016/5/14/chartex" xmlns:mc="http://schemas.openxmlformats.org/markup-compatibility/2006" xmlns:aink="http://schemas.microsoft.com/office/drawing/2016/ink" xmlns:am3d="http://schemas.microsoft.com/office/drawing/2017/model3d" xmlns:o="urn:schemas-microsoft-com:office:office" xmlns:r="http://schemas.openxmlformats.org/officeDocument/2006/relationships" xmlns:m="http://schemas.openxmlformats.org/officeDocument/2006/math" xmlns:v="urn:schemas-microsoft-com:vml" xmlns:wp14="http://schemas.microsoft.com/office/word/2010/wordprocessingDrawing" xmlns:wp="http://schemas.openxmlformats.org/drawingml/2006/wordprocessingDrawing" xmlns:w10="urn:schemas-microsoft-com:office:word" xmlns:w="http://schemas.openxmlformats.org/wordprocessingml/2006/main" xmlns:w14="http://schemas.microsoft.com/office/word/2010/wordml" xmlns:w15="http://schemas.microsoft.com/office/word/2012/wordml" xmlns:w16cid="http://schemas.microsoft.com/office/word/2016/wordml/cid" xmlns:w16se="http://schemas.microsoft.com/office/word/2015/wordml/symex" xmlns:wpg="http://schemas.microsoft.com/office/word/2010/wordprocessingGroup" xmlns:wpi="http://schemas.microsoft.com/office/word/2010/wordprocessingInk" xmlns:wne="http://schemas.microsoft.com/office/word/2006/wordml" xmlns:wps="http://schemas.microsoft.com/office/word/2010/wordprocessingShape" mc:Ignorable="w14 w15 w16se w16cid wp14">
   <w15:commentEx w15:paraId="284BDB10" w15:done="0"/>
 </w15:commentsEx>
 </file>
 
+<file path=word/commentsIds.xml><?xml version="1.0" encoding="utf-8"?>
+<w16cid:commentsIds xmlns:wpc="http://schemas.microsoft.com/office/word/2010/wordprocessingCanvas" xmlns:cx="http://schemas.microsoft.com/office/drawing/2014/chartex" xmlns:cx1="http://schemas.microsoft.com/office/drawing/2015/9/8/chartex" xmlns:cx2="http://schemas.microsoft.com/office/drawing/2015/10/21/chartex" xmlns:cx3="http://schemas.microsoft.com/office/drawing/2016/5/9/chartex" xmlns:cx4="http://schemas.microsoft.com/office/drawing/2016/5/10/chartex" xmlns:cx5="http://schemas.microsoft.com/office/drawing/2016/5/11/chartex" xmlns:cx6="http://schemas.microsoft.com/office/drawing/2016/5/12/chartex" xmlns:cx7="http://schemas.microsoft.com/office/drawing/2016/5/13/chartex" xmlns:cx8="http://schemas.microsoft.com/office/drawing/2016/5/14/chartex" xmlns:mc="http://schemas.openxmlformats.org/markup-compatibility/2006" xmlns:aink="http://schemas.microsoft.com/office/drawing/2016/ink" xmlns:am3d="http://schemas.microsoft.com/office/drawing/2017/model3d" xmlns:o="urn:schemas-microsoft-com:office:office" xmlns:r="http://schemas.openxmlformats.org/officeDocument/2006/relationships" xmlns:m="http://schemas.openxmlformats.org/officeDocument/2006/math" xmlns:v="urn:schemas-microsoft-com:vml" xmlns:wp14="http://schemas.microsoft.com/office/word/2010/wordprocessingDrawing" xmlns:wp="http://schemas.openxmlformats.org/drawingml/2006/wordprocessingDrawing" xmlns:w10="urn:schemas-microsoft-com:office:word" xmlns:w="http://schemas.openxmlformats.org/wordprocessingml/2006/main" xmlns:w14="http://schemas.microsoft.com/office/word/2010/wordml" xmlns:w15="http://schemas.microsoft.com/office/word/2012/wordml" xmlns:w16cid="http://schemas.microsoft.com/office/word/2016/wordml/cid" xmlns:w16se="http://schemas.microsoft.com/office/word/2015/wordml/symex" xmlns:wpg="http://schemas.microsoft.com/office/word/2010/wordprocessingGroup" xmlns:wpi="http://schemas.microsoft.com/office/word/2010/wordprocessingInk" xmlns:wne="http://schemas.microsoft.com/office/word/2006/wordml" xmlns:wps="http://schemas.microsoft.com/office/word/2010/wordprocessingShape" mc:Ignorable="w14 w15 w16se w16cid wp14">
+  <w16cid:commentId w16cid:paraId="284BDB10" w16cid:durableId="1E7E6071"/>
+</w16cid:commentsIds>
+</file>
+
 <file path=word/endnotes.xml><?xml version="1.0" encoding="utf-8"?>
-<w:endnotes xmlns:wpc="http://schemas.microsoft.com/office/word/2010/wordprocessingCanvas" xmlns:mc="http://schemas.openxmlformats.org/markup-compatibility/2006" xmlns:o="urn:schemas-microsoft-com:office:office" xmlns:r="http://schemas.openxmlformats.org/officeDocument/2006/relationships" xmlns:m="http://schemas.openxmlformats.org/officeDocument/2006/math" xmlns:v="urn:schemas-microsoft-com:vml" xmlns:wp14="http://schemas.microsoft.com/office/word/2010/wordprocessingDrawing" xmlns:wp="http://schemas.openxmlformats.org/drawingml/2006/wordprocessingDrawing" xmlns:w10="urn:schemas-microsoft-com:office:word" xmlns:w="http://schemas.openxmlformats.org/wordprocessingml/2006/main" xmlns:w14="http://schemas.microsoft.com/office/word/2010/wordml" xmlns:w15="http://schemas.microsoft.com/office/word/2012/wordml" xmlns:wpg="http://schemas.microsoft.com/office/word/2010/wordprocessingGroup" xmlns:wpi="http://schemas.microsoft.com/office/word/2010/wordprocessingInk" xmlns:wne="http://schemas.microsoft.com/office/word/2006/wordml" xmlns:wps="http://schemas.microsoft.com/office/word/2010/wordprocessingShape" mc:Ignorable="w14 w15 wp14">
+<w:endnotes xmlns:wpc="http://schemas.microsoft.com/office/word/2010/wordprocessingCanvas" xmlns:cx="http://schemas.microsoft.com/office/drawing/2014/chartex" xmlns:cx1="http://schemas.microsoft.com/office/drawing/2015/9/8/chartex" xmlns:cx2="http://schemas.microsoft.com/office/drawing/2015/10/21/chartex" xmlns:cx3="http://schemas.microsoft.com/office/drawing/2016/5/9/chartex" xmlns:cx4="http://schemas.microsoft.com/office/drawing/2016/5/10/chartex" xmlns:cx5="http://schemas.microsoft.com/office/drawing/2016/5/11/chartex" xmlns:cx6="http://schemas.microsoft.com/office/drawing/2016/5/12/chartex" xmlns:cx7="http://schemas.microsoft.com/office/drawing/2016/5/13/chartex" xmlns:cx8="http://schemas.microsoft.com/office/drawing/2016/5/14/chartex" xmlns:mc="http://schemas.openxmlformats.org/markup-compatibility/2006" xmlns:aink="http://schemas.microsoft.com/office/drawing/2016/ink" xmlns:am3d="http://schemas.microsoft.com/office/drawing/2017/model3d" xmlns:o="urn:schemas-microsoft-com:office:office" xmlns:r="http://schemas.openxmlformats.org/officeDocument/2006/relationships" xmlns:m="http://schemas.openxmlformats.org/officeDocument/2006/math" xmlns:v="urn:schemas-microsoft-com:vml" xmlns:wp14="http://schemas.microsoft.com/office/word/2010/wordprocessingDrawing" xmlns:wp="http://schemas.openxmlformats.org/drawingml/2006/wordprocessingDrawing" xmlns:w10="urn:schemas-microsoft-com:office:word" xmlns:w="http://schemas.openxmlformats.org/wordprocessingml/2006/main" xmlns:w14="http://schemas.microsoft.com/office/word/2010/wordml" xmlns:w15="http://schemas.microsoft.com/office/word/2012/wordml" xmlns:w16cid="http://schemas.microsoft.com/office/word/2016/wordml/cid" xmlns:w16se="http://schemas.microsoft.com/office/word/2015/wordml/symex" xmlns:wpg="http://schemas.microsoft.com/office/word/2010/wordprocessingGroup" xmlns:wpi="http://schemas.microsoft.com/office/word/2010/wordprocessingInk" xmlns:wne="http://schemas.microsoft.com/office/word/2006/wordml" xmlns:wps="http://schemas.microsoft.com/office/word/2010/wordprocessingShape" mc:Ignorable="w14 w15 w16se w16cid wp14">
   <w:endnote w:type="separator" w:id="-1">
     <w:p>
       <w:pPr>
@@ -392,7 +916,7 @@
 </file>
 
 <file path=word/footer1.xml><?xml version="1.0" encoding="utf-8"?>
-<w:ftr xmlns:wpc="http://schemas.microsoft.com/office/word/2010/wordprocessingCanvas" xmlns:mc="http://schemas.openxmlformats.org/markup-compatibility/2006" xmlns:o="urn:schemas-microsoft-com:office:office" xmlns:r="http://schemas.openxmlformats.org/officeDocument/2006/relationships" xmlns:m="http://schemas.openxmlformats.org/officeDocument/2006/math" xmlns:v="urn:schemas-microsoft-com:vml" xmlns:wp14="http://schemas.microsoft.com/office/word/2010/wordprocessingDrawing" xmlns:wp="http://schemas.openxmlformats.org/drawingml/2006/wordprocessingDrawing" xmlns:w10="urn:schemas-microsoft-com:office:word" xmlns:w="http://schemas.openxmlformats.org/wordprocessingml/2006/main" xmlns:w14="http://schemas.microsoft.com/office/word/2010/wordml" xmlns:w15="http://schemas.microsoft.com/office/word/2012/wordml" xmlns:wpg="http://schemas.microsoft.com/office/word/2010/wordprocessingGroup" xmlns:wpi="http://schemas.microsoft.com/office/word/2010/wordprocessingInk" xmlns:wne="http://schemas.microsoft.com/office/word/2006/wordml" xmlns:wps="http://schemas.microsoft.com/office/word/2010/wordprocessingShape" mc:Ignorable="w14 w15 wp14">
+<w:ftr xmlns:wpc="http://schemas.microsoft.com/office/word/2010/wordprocessingCanvas" xmlns:cx="http://schemas.microsoft.com/office/drawing/2014/chartex" xmlns:cx1="http://schemas.microsoft.com/office/drawing/2015/9/8/chartex" xmlns:cx2="http://schemas.microsoft.com/office/drawing/2015/10/21/chartex" xmlns:cx3="http://schemas.microsoft.com/office/drawing/2016/5/9/chartex" xmlns:cx4="http://schemas.microsoft.com/office/drawing/2016/5/10/chartex" xmlns:cx5="http://schemas.microsoft.com/office/drawing/2016/5/11/chartex" xmlns:cx6="http://schemas.microsoft.com/office/drawing/2016/5/12/chartex" xmlns:cx7="http://schemas.microsoft.com/office/drawing/2016/5/13/chartex" xmlns:cx8="http://schemas.microsoft.com/office/drawing/2016/5/14/chartex" xmlns:mc="http://schemas.openxmlformats.org/markup-compatibility/2006" xmlns:aink="http://schemas.microsoft.com/office/drawing/2016/ink" xmlns:am3d="http://schemas.microsoft.com/office/drawing/2017/model3d" xmlns:o="urn:schemas-microsoft-com:office:office" xmlns:r="http://schemas.openxmlformats.org/officeDocument/2006/relationships" xmlns:m="http://schemas.openxmlformats.org/officeDocument/2006/math" xmlns:v="urn:schemas-microsoft-com:vml" xmlns:wp14="http://schemas.microsoft.com/office/word/2010/wordprocessingDrawing" xmlns:wp="http://schemas.openxmlformats.org/drawingml/2006/wordprocessingDrawing" xmlns:w10="urn:schemas-microsoft-com:office:word" xmlns:w="http://schemas.openxmlformats.org/wordprocessingml/2006/main" xmlns:w14="http://schemas.microsoft.com/office/word/2010/wordml" xmlns:w15="http://schemas.microsoft.com/office/word/2012/wordml" xmlns:w16cid="http://schemas.microsoft.com/office/word/2016/wordml/cid" xmlns:w16se="http://schemas.microsoft.com/office/word/2015/wordml/symex" xmlns:wpg="http://schemas.microsoft.com/office/word/2010/wordprocessingGroup" xmlns:wpi="http://schemas.microsoft.com/office/word/2010/wordprocessingInk" xmlns:wne="http://schemas.microsoft.com/office/word/2006/wordml" xmlns:wps="http://schemas.microsoft.com/office/word/2010/wordprocessingShape" mc:Ignorable="w14 w15 w16se w16cid wp14">
   <w:sdt>
     <w:sdtPr>
       <w:id w:val="1542553243"/>
@@ -401,7 +925,6 @@
         <w:docPartUnique/>
       </w:docPartObj>
     </w:sdtPr>
-    <w:sdtEndPr/>
     <w:sdtContent>
       <w:sdt>
         <w:sdtPr>
@@ -411,7 +934,6 @@
             <w:docPartUnique/>
           </w:docPartObj>
         </w:sdtPr>
-        <w:sdtEndPr/>
         <w:sdtContent>
           <w:p>
             <w:pPr>
@@ -452,7 +974,7 @@
                 <w:bCs/>
                 <w:noProof/>
               </w:rPr>
-              <w:t>3</w:t>
+              <w:t>5</w:t>
             </w:r>
             <w:r>
               <w:rPr>
@@ -497,7 +1019,7 @@
                 <w:bCs/>
                 <w:noProof/>
               </w:rPr>
-              <w:t>3</w:t>
+              <w:t>5</w:t>
             </w:r>
             <w:r>
               <w:rPr>
@@ -518,13 +1040,8 @@
       <w:pStyle w:val="Footer"/>
     </w:pPr>
     <w:r>
-      <w:t xml:space="preserve">Name: Daniel Garry </w:t>
+      <w:t>Name: Daniel Garry Cumbor</w:t>
     </w:r>
-    <w:proofErr w:type="spellStart"/>
-    <w:r>
-      <w:t>Cumbor</w:t>
-    </w:r>
-    <w:proofErr w:type="spellEnd"/>
   </w:p>
   <w:p>
     <w:pPr>
@@ -538,7 +1055,7 @@
 </file>
 
 <file path=word/footnotes.xml><?xml version="1.0" encoding="utf-8"?>
-<w:footnotes xmlns:wpc="http://schemas.microsoft.com/office/word/2010/wordprocessingCanvas" xmlns:mc="http://schemas.openxmlformats.org/markup-compatibility/2006" xmlns:o="urn:schemas-microsoft-com:office:office" xmlns:r="http://schemas.openxmlformats.org/officeDocument/2006/relationships" xmlns:m="http://schemas.openxmlformats.org/officeDocument/2006/math" xmlns:v="urn:schemas-microsoft-com:vml" xmlns:wp14="http://schemas.microsoft.com/office/word/2010/wordprocessingDrawing" xmlns:wp="http://schemas.openxmlformats.org/drawingml/2006/wordprocessingDrawing" xmlns:w10="urn:schemas-microsoft-com:office:word" xmlns:w="http://schemas.openxmlformats.org/wordprocessingml/2006/main" xmlns:w14="http://schemas.microsoft.com/office/word/2010/wordml" xmlns:w15="http://schemas.microsoft.com/office/word/2012/wordml" xmlns:wpg="http://schemas.microsoft.com/office/word/2010/wordprocessingGroup" xmlns:wpi="http://schemas.microsoft.com/office/word/2010/wordprocessingInk" xmlns:wne="http://schemas.microsoft.com/office/word/2006/wordml" xmlns:wps="http://schemas.microsoft.com/office/word/2010/wordprocessingShape" mc:Ignorable="w14 w15 wp14">
+<w:footnotes xmlns:wpc="http://schemas.microsoft.com/office/word/2010/wordprocessingCanvas" xmlns:cx="http://schemas.microsoft.com/office/drawing/2014/chartex" xmlns:cx1="http://schemas.microsoft.com/office/drawing/2015/9/8/chartex" xmlns:cx2="http://schemas.microsoft.com/office/drawing/2015/10/21/chartex" xmlns:cx3="http://schemas.microsoft.com/office/drawing/2016/5/9/chartex" xmlns:cx4="http://schemas.microsoft.com/office/drawing/2016/5/10/chartex" xmlns:cx5="http://schemas.microsoft.com/office/drawing/2016/5/11/chartex" xmlns:cx6="http://schemas.microsoft.com/office/drawing/2016/5/12/chartex" xmlns:cx7="http://schemas.microsoft.com/office/drawing/2016/5/13/chartex" xmlns:cx8="http://schemas.microsoft.com/office/drawing/2016/5/14/chartex" xmlns:mc="http://schemas.openxmlformats.org/markup-compatibility/2006" xmlns:aink="http://schemas.microsoft.com/office/drawing/2016/ink" xmlns:am3d="http://schemas.microsoft.com/office/drawing/2017/model3d" xmlns:o="urn:schemas-microsoft-com:office:office" xmlns:r="http://schemas.openxmlformats.org/officeDocument/2006/relationships" xmlns:m="http://schemas.openxmlformats.org/officeDocument/2006/math" xmlns:v="urn:schemas-microsoft-com:vml" xmlns:wp14="http://schemas.microsoft.com/office/word/2010/wordprocessingDrawing" xmlns:wp="http://schemas.openxmlformats.org/drawingml/2006/wordprocessingDrawing" xmlns:w10="urn:schemas-microsoft-com:office:word" xmlns:w="http://schemas.openxmlformats.org/wordprocessingml/2006/main" xmlns:w14="http://schemas.microsoft.com/office/word/2010/wordml" xmlns:w15="http://schemas.microsoft.com/office/word/2012/wordml" xmlns:w16cid="http://schemas.microsoft.com/office/word/2016/wordml/cid" xmlns:w16se="http://schemas.microsoft.com/office/word/2015/wordml/symex" xmlns:wpg="http://schemas.microsoft.com/office/word/2010/wordprocessingGroup" xmlns:wpi="http://schemas.microsoft.com/office/word/2010/wordprocessingInk" xmlns:wne="http://schemas.microsoft.com/office/word/2006/wordml" xmlns:wps="http://schemas.microsoft.com/office/word/2010/wordprocessingShape" mc:Ignorable="w14 w15 w16se w16cid wp14">
   <w:footnote w:type="separator" w:id="-1">
     <w:p>
       <w:pPr>
@@ -563,7 +1080,7 @@
 </file>
 
 <file path=word/header1.xml><?xml version="1.0" encoding="utf-8"?>
-<w:hdr xmlns:wpc="http://schemas.microsoft.com/office/word/2010/wordprocessingCanvas" xmlns:mc="http://schemas.openxmlformats.org/markup-compatibility/2006" xmlns:o="urn:schemas-microsoft-com:office:office" xmlns:r="http://schemas.openxmlformats.org/officeDocument/2006/relationships" xmlns:m="http://schemas.openxmlformats.org/officeDocument/2006/math" xmlns:v="urn:schemas-microsoft-com:vml" xmlns:wp14="http://schemas.microsoft.com/office/word/2010/wordprocessingDrawing" xmlns:wp="http://schemas.openxmlformats.org/drawingml/2006/wordprocessingDrawing" xmlns:w10="urn:schemas-microsoft-com:office:word" xmlns:w="http://schemas.openxmlformats.org/wordprocessingml/2006/main" xmlns:w14="http://schemas.microsoft.com/office/word/2010/wordml" xmlns:w15="http://schemas.microsoft.com/office/word/2012/wordml" xmlns:wpg="http://schemas.microsoft.com/office/word/2010/wordprocessingGroup" xmlns:wpi="http://schemas.microsoft.com/office/word/2010/wordprocessingInk" xmlns:wne="http://schemas.microsoft.com/office/word/2006/wordml" xmlns:wps="http://schemas.microsoft.com/office/word/2010/wordprocessingShape" mc:Ignorable="w14 w15 wp14">
+<w:hdr xmlns:wpc="http://schemas.microsoft.com/office/word/2010/wordprocessingCanvas" xmlns:cx="http://schemas.microsoft.com/office/drawing/2014/chartex" xmlns:cx1="http://schemas.microsoft.com/office/drawing/2015/9/8/chartex" xmlns:cx2="http://schemas.microsoft.com/office/drawing/2015/10/21/chartex" xmlns:cx3="http://schemas.microsoft.com/office/drawing/2016/5/9/chartex" xmlns:cx4="http://schemas.microsoft.com/office/drawing/2016/5/10/chartex" xmlns:cx5="http://schemas.microsoft.com/office/drawing/2016/5/11/chartex" xmlns:cx6="http://schemas.microsoft.com/office/drawing/2016/5/12/chartex" xmlns:cx7="http://schemas.microsoft.com/office/drawing/2016/5/13/chartex" xmlns:cx8="http://schemas.microsoft.com/office/drawing/2016/5/14/chartex" xmlns:mc="http://schemas.openxmlformats.org/markup-compatibility/2006" xmlns:aink="http://schemas.microsoft.com/office/drawing/2016/ink" xmlns:am3d="http://schemas.microsoft.com/office/drawing/2017/model3d" xmlns:o="urn:schemas-microsoft-com:office:office" xmlns:r="http://schemas.openxmlformats.org/officeDocument/2006/relationships" xmlns:m="http://schemas.openxmlformats.org/officeDocument/2006/math" xmlns:v="urn:schemas-microsoft-com:vml" xmlns:wp14="http://schemas.microsoft.com/office/word/2010/wordprocessingDrawing" xmlns:wp="http://schemas.openxmlformats.org/drawingml/2006/wordprocessingDrawing" xmlns:w10="urn:schemas-microsoft-com:office:word" xmlns:w="http://schemas.openxmlformats.org/wordprocessingml/2006/main" xmlns:w14="http://schemas.microsoft.com/office/word/2010/wordml" xmlns:w15="http://schemas.microsoft.com/office/word/2012/wordml" xmlns:w16cid="http://schemas.microsoft.com/office/word/2016/wordml/cid" xmlns:w16se="http://schemas.microsoft.com/office/word/2015/wordml/symex" xmlns:wpg="http://schemas.microsoft.com/office/word/2010/wordprocessingGroup" xmlns:wpi="http://schemas.microsoft.com/office/word/2010/wordprocessingInk" xmlns:wne="http://schemas.microsoft.com/office/word/2006/wordml" xmlns:wps="http://schemas.microsoft.com/office/word/2010/wordprocessingShape" mc:Ignorable="w14 w15 w16se w16cid wp14">
   <w:p>
     <w:pPr>
       <w:pStyle w:val="Header"/>
@@ -576,7 +1093,7 @@
 </file>
 
 <file path=word/people.xml><?xml version="1.0" encoding="utf-8"?>
-<w15:people xmlns:wpc="http://schemas.microsoft.com/office/word/2010/wordprocessingCanvas" xmlns:mc="http://schemas.openxmlformats.org/markup-compatibility/2006" xmlns:o="urn:schemas-microsoft-com:office:office" xmlns:r="http://schemas.openxmlformats.org/officeDocument/2006/relationships" xmlns:m="http://schemas.openxmlformats.org/officeDocument/2006/math" xmlns:v="urn:schemas-microsoft-com:vml" xmlns:wp14="http://schemas.microsoft.com/office/word/2010/wordprocessingDrawing" xmlns:wp="http://schemas.openxmlformats.org/drawingml/2006/wordprocessingDrawing" xmlns:w10="urn:schemas-microsoft-com:office:word" xmlns:w="http://schemas.openxmlformats.org/wordprocessingml/2006/main" xmlns:w14="http://schemas.microsoft.com/office/word/2010/wordml" xmlns:w15="http://schemas.microsoft.com/office/word/2012/wordml" xmlns:wpg="http://schemas.microsoft.com/office/word/2010/wordprocessingGroup" xmlns:wpi="http://schemas.microsoft.com/office/word/2010/wordprocessingInk" xmlns:wne="http://schemas.microsoft.com/office/word/2006/wordml" xmlns:wps="http://schemas.microsoft.com/office/word/2010/wordprocessingShape" mc:Ignorable="w14 w15 wp14">
+<w15:people xmlns:wpc="http://schemas.microsoft.com/office/word/2010/wordprocessingCanvas" xmlns:cx="http://schemas.microsoft.com/office/drawing/2014/chartex" xmlns:cx1="http://schemas.microsoft.com/office/drawing/2015/9/8/chartex" xmlns:cx2="http://schemas.microsoft.com/office/drawing/2015/10/21/chartex" xmlns:cx3="http://schemas.microsoft.com/office/drawing/2016/5/9/chartex" xmlns:cx4="http://schemas.microsoft.com/office/drawing/2016/5/10/chartex" xmlns:cx5="http://schemas.microsoft.com/office/drawing/2016/5/11/chartex" xmlns:cx6="http://schemas.microsoft.com/office/drawing/2016/5/12/chartex" xmlns:cx7="http://schemas.microsoft.com/office/drawing/2016/5/13/chartex" xmlns:cx8="http://schemas.microsoft.com/office/drawing/2016/5/14/chartex" xmlns:mc="http://schemas.openxmlformats.org/markup-compatibility/2006" xmlns:aink="http://schemas.microsoft.com/office/drawing/2016/ink" xmlns:am3d="http://schemas.microsoft.com/office/drawing/2017/model3d" xmlns:o="urn:schemas-microsoft-com:office:office" xmlns:r="http://schemas.openxmlformats.org/officeDocument/2006/relationships" xmlns:m="http://schemas.openxmlformats.org/officeDocument/2006/math" xmlns:v="urn:schemas-microsoft-com:vml" xmlns:wp14="http://schemas.microsoft.com/office/word/2010/wordprocessingDrawing" xmlns:wp="http://schemas.openxmlformats.org/drawingml/2006/wordprocessingDrawing" xmlns:w10="urn:schemas-microsoft-com:office:word" xmlns:w="http://schemas.openxmlformats.org/wordprocessingml/2006/main" xmlns:w14="http://schemas.microsoft.com/office/word/2010/wordml" xmlns:w15="http://schemas.microsoft.com/office/word/2012/wordml" xmlns:w16cid="http://schemas.microsoft.com/office/word/2016/wordml/cid" xmlns:w16se="http://schemas.microsoft.com/office/word/2015/wordml/symex" xmlns:wpg="http://schemas.microsoft.com/office/word/2010/wordprocessingGroup" xmlns:wpi="http://schemas.microsoft.com/office/word/2010/wordprocessingInk" xmlns:wne="http://schemas.microsoft.com/office/word/2006/wordml" xmlns:wps="http://schemas.microsoft.com/office/word/2010/wordprocessingShape" mc:Ignorable="w14 w15 w16se w16cid wp14">
   <w15:person w15:author="Computing">
     <w15:presenceInfo w15:providerId="None" w15:userId="Computing"/>
   </w15:person>
@@ -584,7 +1101,7 @@
 </file>
 
 <file path=word/styles.xml><?xml version="1.0" encoding="utf-8"?>
-<w:styles xmlns:mc="http://schemas.openxmlformats.org/markup-compatibility/2006" xmlns:r="http://schemas.openxmlformats.org/officeDocument/2006/relationships" xmlns:w="http://schemas.openxmlformats.org/wordprocessingml/2006/main" xmlns:w14="http://schemas.microsoft.com/office/word/2010/wordml" xmlns:w15="http://schemas.microsoft.com/office/word/2012/wordml" mc:Ignorable="w14 w15">
+<w:styles xmlns:mc="http://schemas.openxmlformats.org/markup-compatibility/2006" xmlns:r="http://schemas.openxmlformats.org/officeDocument/2006/relationships" xmlns:w="http://schemas.openxmlformats.org/wordprocessingml/2006/main" xmlns:w14="http://schemas.microsoft.com/office/word/2010/wordml" xmlns:w15="http://schemas.microsoft.com/office/word/2012/wordml" xmlns:w16cid="http://schemas.microsoft.com/office/word/2016/wordml/cid" xmlns:w16se="http://schemas.microsoft.com/office/word/2015/wordml/symex" mc:Ignorable="w14 w15 w16se w16cid">
   <w:docDefaults>
     <w:rPrDefault>
       <w:rPr>
@@ -600,7 +1117,7 @@
       </w:pPr>
     </w:pPrDefault>
   </w:docDefaults>
-  <w:latentStyles w:defLockedState="0" w:defUIPriority="99" w:defSemiHidden="0" w:defUnhideWhenUsed="0" w:defQFormat="0" w:count="371">
+  <w:latentStyles w:defLockedState="0" w:defUIPriority="99" w:defSemiHidden="0" w:defUnhideWhenUsed="0" w:defQFormat="0" w:count="375">
     <w:lsdException w:name="Normal" w:uiPriority="0" w:qFormat="1"/>
     <w:lsdException w:name="heading 1" w:uiPriority="9" w:qFormat="1"/>
     <w:lsdException w:name="heading 2" w:semiHidden="1" w:uiPriority="9" w:unhideWhenUsed="1" w:qFormat="1"/>
@@ -706,7 +1223,6 @@
     <w:lsdException w:name="HTML Sample" w:semiHidden="1" w:unhideWhenUsed="1"/>
     <w:lsdException w:name="HTML Typewriter" w:semiHidden="1" w:unhideWhenUsed="1"/>
     <w:lsdException w:name="HTML Variable" w:semiHidden="1" w:unhideWhenUsed="1"/>
-    <w:lsdException w:name="Normal Table" w:semiHidden="1" w:unhideWhenUsed="1"/>
     <w:lsdException w:name="annotation subject" w:semiHidden="1" w:unhideWhenUsed="1"/>
     <w:lsdException w:name="No List" w:semiHidden="1" w:unhideWhenUsed="1"/>
     <w:lsdException w:name="Outline List 1" w:semiHidden="1" w:unhideWhenUsed="1"/>
@@ -750,10 +1266,8 @@
     <w:lsdException w:name="Table Elegant" w:semiHidden="1" w:unhideWhenUsed="1"/>
     <w:lsdException w:name="Table Professional" w:semiHidden="1" w:unhideWhenUsed="1"/>
     <w:lsdException w:name="Table Subtle 1" w:semiHidden="1" w:unhideWhenUsed="1"/>
-    <w:lsdException w:name="Table Subtle 2" w:semiHidden="1" w:unhideWhenUsed="1"/>
     <w:lsdException w:name="Table Web 1" w:semiHidden="1" w:unhideWhenUsed="1"/>
     <w:lsdException w:name="Table Web 2" w:semiHidden="1" w:unhideWhenUsed="1"/>
-    <w:lsdException w:name="Table Web 3" w:semiHidden="1" w:unhideWhenUsed="1"/>
     <w:lsdException w:name="Balloon Text" w:semiHidden="1" w:unhideWhenUsed="1"/>
     <w:lsdException w:name="Table Grid" w:uiPriority="39"/>
     <w:lsdException w:name="Table Theme" w:semiHidden="1" w:unhideWhenUsed="1"/>
@@ -972,6 +1486,10 @@
     <w:lsdException w:name="List Table 5 Dark Accent 6" w:uiPriority="50"/>
     <w:lsdException w:name="List Table 6 Colorful Accent 6" w:uiPriority="51"/>
     <w:lsdException w:name="List Table 7 Colorful Accent 6" w:uiPriority="52"/>
+    <w:lsdException w:name="Mention" w:semiHidden="1" w:unhideWhenUsed="1"/>
+    <w:lsdException w:name="Smart Hyperlink" w:semiHidden="1" w:unhideWhenUsed="1"/>
+    <w:lsdException w:name="Hashtag" w:semiHidden="1" w:unhideWhenUsed="1"/>
+    <w:lsdException w:name="Unresolved Mention" w:semiHidden="1" w:unhideWhenUsed="1"/>
   </w:latentStyles>
   <w:style w:type="paragraph" w:default="1" w:styleId="Normal">
     <w:name w:val="Normal"/>
@@ -1449,7 +1967,7 @@
 </file>
 
 <file path=customXml/itemProps1.xml><?xml version="1.0" encoding="utf-8"?>
-<ds:datastoreItem xmlns:ds="http://schemas.openxmlformats.org/officeDocument/2006/customXml" ds:itemID="{36DC5C01-C942-4262-BA8C-C94A9F9BA5D1}">
+<ds:datastoreItem xmlns:ds="http://schemas.openxmlformats.org/officeDocument/2006/customXml" ds:itemID="{E0F2E1B9-21CB-4C80-84C6-3B406D40886A}">
   <ds:schemaRefs>
     <ds:schemaRef ds:uri="http://schemas.openxmlformats.org/officeDocument/2006/bibliography"/>
   </ds:schemaRefs>

</xml_diff>

<commit_message>
Started work on the planetary zone system based on star distance
</commit_message>
<xml_diff>
--- a/PCG Report.docx
+++ b/PCG Report.docx
@@ -785,13 +785,76 @@
       <w:r>
         <w:t xml:space="preserve">techniques can be used to create different types of planets, based on the probability system which is augmented by a planet’s distance from the star of the solar system. </w:t>
       </w:r>
+    </w:p>
+    <w:p/>
+    <w:p>
+      <w:r>
+        <w:lastRenderedPageBreak/>
+        <w:t>For the planet’s terrain, my original plan was to use noise to augment the vertices of the planets to give them terrain. I then realised that this approach is more likely unnecessary as the atmosphere of most planets will cover the terrain generated anyway. I settled on generating a 2D texture using Perlin noise and then changing their colour values based on their grayscale value, like the atmosphere system. Darker values would result in the planet’s oceans and the lighter values would result in land (See Figure 8).</w:t>
+      </w:r>
+    </w:p>
+    <w:p>
+      <w:pPr>
+        <w:jc w:val="center"/>
+      </w:pPr>
+      <w:r>
+        <w:rPr>
+          <w:noProof/>
+        </w:rPr>
+        <w:drawing>
+          <wp:inline distT="0" distB="0" distL="0" distR="0" wp14:anchorId="32A3E9E2" wp14:editId="1BCB62B7">
+            <wp:extent cx="3047209" cy="2718068"/>
+            <wp:effectExtent l="0" t="0" r="1270" b="6350"/>
+            <wp:docPr id="8" name="Picture 8"/>
+            <wp:cNvGraphicFramePr>
+              <a:graphicFrameLocks xmlns:a="http://schemas.openxmlformats.org/drawingml/2006/main" noChangeAspect="1"/>
+            </wp:cNvGraphicFramePr>
+            <a:graphic xmlns:a="http://schemas.openxmlformats.org/drawingml/2006/main">
+              <a:graphicData uri="http://schemas.openxmlformats.org/drawingml/2006/picture">
+                <pic:pic xmlns:pic="http://schemas.openxmlformats.org/drawingml/2006/picture">
+                  <pic:nvPicPr>
+                    <pic:cNvPr id="0" name="Picture 1" descr="C:\Users\dcumb\AppData\Local\Microsoft\Windows\INetCache\Content.Word\Screenshot_2.png"/>
+                    <pic:cNvPicPr>
+                      <a:picLocks noChangeAspect="1" noChangeArrowheads="1"/>
+                    </pic:cNvPicPr>
+                  </pic:nvPicPr>
+                  <pic:blipFill>
+                    <a:blip r:embed="rId17">
+                      <a:extLst>
+                        <a:ext uri="{28A0092B-C50C-407E-A947-70E740481C1C}">
+                          <a14:useLocalDpi xmlns:a14="http://schemas.microsoft.com/office/drawing/2010/main" val="0"/>
+                        </a:ext>
+                      </a:extLst>
+                    </a:blip>
+                    <a:stretch>
+                      <a:fillRect/>
+                    </a:stretch>
+                  </pic:blipFill>
+                  <pic:spPr bwMode="auto">
+                    <a:xfrm>
+                      <a:off x="0" y="0"/>
+                      <a:ext cx="3047209" cy="2718068"/>
+                    </a:xfrm>
+                    <a:prstGeom prst="rect">
+                      <a:avLst/>
+                    </a:prstGeom>
+                    <a:noFill/>
+                    <a:ln>
+                      <a:noFill/>
+                    </a:ln>
+                  </pic:spPr>
+                </pic:pic>
+              </a:graphicData>
+            </a:graphic>
+          </wp:inline>
+        </w:drawing>
+      </w:r>
       <w:bookmarkStart w:id="1" w:name="_GoBack"/>
       <w:bookmarkEnd w:id="1"/>
     </w:p>
     <w:p/>
     <w:p>
       <w:r>
-        <w:lastRenderedPageBreak/>
         <w:t>Perlin cloud atmosphere based on distance, do multiple layers for thicker atmospheres, distance from star affects probability of size, ter</w:t>
       </w:r>
       <w:r>
@@ -846,8 +909,8 @@
       </w:r>
     </w:p>
     <w:sectPr>
-      <w:headerReference w:type="default" r:id="rId17"/>
-      <w:footerReference w:type="default" r:id="rId18"/>
+      <w:headerReference w:type="default" r:id="rId18"/>
+      <w:footerReference w:type="default" r:id="rId19"/>
       <w:pgSz w:w="11906" w:h="16838"/>
       <w:pgMar w:top="1440" w:right="1440" w:bottom="1440" w:left="1440" w:header="708" w:footer="708" w:gutter="0"/>
       <w:cols w:space="708"/>
@@ -925,6 +988,7 @@
         <w:docPartUnique/>
       </w:docPartObj>
     </w:sdtPr>
+    <w:sdtEndPr/>
     <w:sdtContent>
       <w:sdt>
         <w:sdtPr>
@@ -934,6 +998,7 @@
             <w:docPartUnique/>
           </w:docPartObj>
         </w:sdtPr>
+        <w:sdtEndPr/>
         <w:sdtContent>
           <w:p>
             <w:pPr>
@@ -1223,6 +1288,7 @@
     <w:lsdException w:name="HTML Sample" w:semiHidden="1" w:unhideWhenUsed="1"/>
     <w:lsdException w:name="HTML Typewriter" w:semiHidden="1" w:unhideWhenUsed="1"/>
     <w:lsdException w:name="HTML Variable" w:semiHidden="1" w:unhideWhenUsed="1"/>
+    <w:lsdException w:name="Normal Table" w:semiHidden="1" w:unhideWhenUsed="1"/>
     <w:lsdException w:name="annotation subject" w:semiHidden="1" w:unhideWhenUsed="1"/>
     <w:lsdException w:name="No List" w:semiHidden="1" w:unhideWhenUsed="1"/>
     <w:lsdException w:name="Outline List 1" w:semiHidden="1" w:unhideWhenUsed="1"/>
@@ -1266,8 +1332,10 @@
     <w:lsdException w:name="Table Elegant" w:semiHidden="1" w:unhideWhenUsed="1"/>
     <w:lsdException w:name="Table Professional" w:semiHidden="1" w:unhideWhenUsed="1"/>
     <w:lsdException w:name="Table Subtle 1" w:semiHidden="1" w:unhideWhenUsed="1"/>
+    <w:lsdException w:name="Table Subtle 2" w:semiHidden="1" w:unhideWhenUsed="1"/>
     <w:lsdException w:name="Table Web 1" w:semiHidden="1" w:unhideWhenUsed="1"/>
     <w:lsdException w:name="Table Web 2" w:semiHidden="1" w:unhideWhenUsed="1"/>
+    <w:lsdException w:name="Table Web 3" w:semiHidden="1" w:unhideWhenUsed="1"/>
     <w:lsdException w:name="Balloon Text" w:semiHidden="1" w:unhideWhenUsed="1"/>
     <w:lsdException w:name="Table Grid" w:uiPriority="39"/>
     <w:lsdException w:name="Table Theme" w:semiHidden="1" w:unhideWhenUsed="1"/>
@@ -1967,7 +2035,7 @@
 </file>
 
 <file path=customXml/itemProps1.xml><?xml version="1.0" encoding="utf-8"?>
-<ds:datastoreItem xmlns:ds="http://schemas.openxmlformats.org/officeDocument/2006/customXml" ds:itemID="{E0F2E1B9-21CB-4C80-84C6-3B406D40886A}">
+<ds:datastoreItem xmlns:ds="http://schemas.openxmlformats.org/officeDocument/2006/customXml" ds:itemID="{A830773D-A74D-4D8F-9174-7A3A9A1B61F0}">
   <ds:schemaRefs>
     <ds:schemaRef ds:uri="http://schemas.openxmlformats.org/officeDocument/2006/bibliography"/>
   </ds:schemaRefs>

</xml_diff>

<commit_message>
Imported new colony ship models. Created colony ship builder system. Fixed ship rotations being wrong in flight.
</commit_message>
<xml_diff>
--- a/PCG Report.docx
+++ b/PCG Report.docx
@@ -347,15 +347,7 @@
     </w:p>
     <w:p>
       <w:r>
-        <w:t xml:space="preserve">But the planets themselves were just boring </w:t>
-      </w:r>
-      <w:proofErr w:type="spellStart"/>
-      <w:r>
-        <w:t>gray</w:t>
-      </w:r>
-      <w:proofErr w:type="spellEnd"/>
-      <w:r>
-        <w:t xml:space="preserve"> spheres with zero variation between them, so the next problem to target was to provide variance to the planets.</w:t>
+        <w:t>But the planets themselves were just boring gray spheres with zero variation between them, so the next problem to target was to provide variance to the planets.</w:t>
       </w:r>
     </w:p>
     <w:p>
@@ -849,6 +841,14 @@
           </wp:inline>
         </w:drawing>
       </w:r>
+    </w:p>
+    <w:p>
+      <w:r>
+        <w:t xml:space="preserve">With this </w:t>
+      </w:r>
+      <w:r>
+        <w:t>system now complete</w:t>
+      </w:r>
       <w:bookmarkStart w:id="1" w:name="_GoBack"/>
       <w:bookmarkEnd w:id="1"/>
     </w:p>
@@ -861,28 +861,22 @@
         <w:t xml:space="preserve">rain jaggedness, colour, moons. Galaxy stars brightness affected by how close they are from the centre of the galaxy. </w:t>
       </w:r>
     </w:p>
-    <w:p>
-      <w:r>
-        <w:t xml:space="preserve">Ships move along empty </w:t>
-      </w:r>
-      <w:proofErr w:type="spellStart"/>
-      <w:r>
-        <w:t>gameobject</w:t>
-      </w:r>
-      <w:proofErr w:type="spellEnd"/>
-      <w:r>
-        <w:t xml:space="preserve"> waypoints that transition them between planets and other items</w:t>
-      </w:r>
-    </w:p>
-    <w:p>
-      <w:r>
-        <w:t>Planets that are a certain distance away from the star will have a higher chance of getting asteroid rings</w:t>
-      </w:r>
-    </w:p>
     <w:p/>
     <w:p/>
     <w:p>
       <w:r>
+        <w:t>Ships move along empty gameobject waypoints that transition them between planets and other items</w:t>
+      </w:r>
+    </w:p>
+    <w:p>
+      <w:r>
+        <w:t>Planets that are a certain distance away from the star will have a higher chance of getting asteroid rings</w:t>
+      </w:r>
+    </w:p>
+    <w:p/>
+    <w:p/>
+    <w:p>
+      <w:r>
         <w:t xml:space="preserve">The first </w:t>
       </w:r>
       <w:r>
@@ -905,7 +899,11 @@
         <w:t xml:space="preserve">The fighter base </w:t>
       </w:r>
       <w:r>
-        <w:t xml:space="preserve">is then created as a prefab with multiple empty game object “nodes” attached to it in predefined positions. These nodes make up all possible combinations of components that can be attached to the fighter base to make up the completed fighter. I did this because it greatly reduces the risk of erroneous results </w:t>
+        <w:t xml:space="preserve">is then created as a prefab with multiple empty game object “nodes” attached to it in predefined positions. These nodes make up all possible combinations of components that can be </w:t>
+      </w:r>
+      <w:r>
+        <w:lastRenderedPageBreak/>
+        <w:t xml:space="preserve">attached to the fighter base to make up the completed fighter. I did this because it greatly reduces the risk of erroneous results </w:t>
       </w:r>
     </w:p>
     <w:sectPr>
@@ -1084,7 +1082,7 @@
                 <w:bCs/>
                 <w:noProof/>
               </w:rPr>
-              <w:t>5</w:t>
+              <w:t>6</w:t>
             </w:r>
             <w:r>
               <w:rPr>
@@ -2035,7 +2033,7 @@
 </file>
 
 <file path=customXml/itemProps1.xml><?xml version="1.0" encoding="utf-8"?>
-<ds:datastoreItem xmlns:ds="http://schemas.openxmlformats.org/officeDocument/2006/customXml" ds:itemID="{A830773D-A74D-4D8F-9174-7A3A9A1B61F0}">
+<ds:datastoreItem xmlns:ds="http://schemas.openxmlformats.org/officeDocument/2006/customXml" ds:itemID="{DF7A0D8F-A2E3-45F4-BD5E-5540C227A55A}">
   <ds:schemaRefs>
     <ds:schemaRef ds:uri="http://schemas.openxmlformats.org/officeDocument/2006/bibliography"/>
   </ds:schemaRefs>

</xml_diff>

<commit_message>
Fixed issue with main menu, edited report.  Colony ship builder now works correctly.
</commit_message>
<xml_diff>
--- a/PCG Report.docx
+++ b/PCG Report.docx
@@ -1,6 +1,6 @@
 
 <file path=word/document.xml><?xml version="1.0" encoding="utf-8"?>
-<w:document xmlns:wpc="http://schemas.microsoft.com/office/word/2010/wordprocessingCanvas" xmlns:cx="http://schemas.microsoft.com/office/drawing/2014/chartex" xmlns:cx1="http://schemas.microsoft.com/office/drawing/2015/9/8/chartex" xmlns:cx2="http://schemas.microsoft.com/office/drawing/2015/10/21/chartex" xmlns:cx3="http://schemas.microsoft.com/office/drawing/2016/5/9/chartex" xmlns:cx4="http://schemas.microsoft.com/office/drawing/2016/5/10/chartex" xmlns:cx5="http://schemas.microsoft.com/office/drawing/2016/5/11/chartex" xmlns:cx6="http://schemas.microsoft.com/office/drawing/2016/5/12/chartex" xmlns:cx7="http://schemas.microsoft.com/office/drawing/2016/5/13/chartex" xmlns:cx8="http://schemas.microsoft.com/office/drawing/2016/5/14/chartex" xmlns:mc="http://schemas.openxmlformats.org/markup-compatibility/2006" xmlns:aink="http://schemas.microsoft.com/office/drawing/2016/ink" xmlns:am3d="http://schemas.microsoft.com/office/drawing/2017/model3d" xmlns:o="urn:schemas-microsoft-com:office:office" xmlns:r="http://schemas.openxmlformats.org/officeDocument/2006/relationships" xmlns:m="http://schemas.openxmlformats.org/officeDocument/2006/math" xmlns:v="urn:schemas-microsoft-com:vml" xmlns:wp14="http://schemas.microsoft.com/office/word/2010/wordprocessingDrawing" xmlns:wp="http://schemas.openxmlformats.org/drawingml/2006/wordprocessingDrawing" xmlns:w10="urn:schemas-microsoft-com:office:word" xmlns:w="http://schemas.openxmlformats.org/wordprocessingml/2006/main" xmlns:w14="http://schemas.microsoft.com/office/word/2010/wordml" xmlns:w15="http://schemas.microsoft.com/office/word/2012/wordml" xmlns:w16cid="http://schemas.microsoft.com/office/word/2016/wordml/cid" xmlns:w16se="http://schemas.microsoft.com/office/word/2015/wordml/symex" xmlns:wpg="http://schemas.microsoft.com/office/word/2010/wordprocessingGroup" xmlns:wpi="http://schemas.microsoft.com/office/word/2010/wordprocessingInk" xmlns:wne="http://schemas.microsoft.com/office/word/2006/wordml" xmlns:wps="http://schemas.microsoft.com/office/word/2010/wordprocessingShape" mc:Ignorable="w14 w15 w16se w16cid wp14">
+<w:document xmlns:wpc="http://schemas.microsoft.com/office/word/2010/wordprocessingCanvas" xmlns:mc="http://schemas.openxmlformats.org/markup-compatibility/2006" xmlns:o="urn:schemas-microsoft-com:office:office" xmlns:r="http://schemas.openxmlformats.org/officeDocument/2006/relationships" xmlns:m="http://schemas.openxmlformats.org/officeDocument/2006/math" xmlns:v="urn:schemas-microsoft-com:vml" xmlns:wp14="http://schemas.microsoft.com/office/word/2010/wordprocessingDrawing" xmlns:wp="http://schemas.openxmlformats.org/drawingml/2006/wordprocessingDrawing" xmlns:w10="urn:schemas-microsoft-com:office:word" xmlns:w="http://schemas.openxmlformats.org/wordprocessingml/2006/main" xmlns:w14="http://schemas.microsoft.com/office/word/2010/wordml" xmlns:w15="http://schemas.microsoft.com/office/word/2012/wordml" xmlns:wpg="http://schemas.microsoft.com/office/word/2010/wordprocessingGroup" xmlns:wpi="http://schemas.microsoft.com/office/word/2010/wordprocessingInk" xmlns:wne="http://schemas.microsoft.com/office/word/2006/wordml" xmlns:wps="http://schemas.microsoft.com/office/word/2010/wordprocessingShape" mc:Ignorable="w14 w15 wp14">
   <w:body>
     <w:p>
       <w:pPr>
@@ -102,7 +102,7 @@
                     </pic:cNvPicPr>
                   </pic:nvPicPr>
                   <pic:blipFill>
-                    <a:blip r:embed="rId10" cstate="print">
+                    <a:blip r:embed="rId9" cstate="print">
                       <a:extLst>
                         <a:ext uri="{28A0092B-C50C-407E-A947-70E740481C1C}">
                           <a14:useLocalDpi xmlns:a14="http://schemas.microsoft.com/office/drawing/2010/main" val="0"/>
@@ -199,7 +199,7 @@
                     </pic:cNvPicPr>
                   </pic:nvPicPr>
                   <pic:blipFill>
-                    <a:blip r:embed="rId11" cstate="print">
+                    <a:blip r:embed="rId10" cstate="print">
                       <a:extLst>
                         <a:ext uri="{28A0092B-C50C-407E-A947-70E740481C1C}">
                           <a14:useLocalDpi xmlns:a14="http://schemas.microsoft.com/office/drawing/2010/main" val="0"/>
@@ -268,6 +268,7 @@
       <w:r>
         <w:rPr>
           <w:noProof/>
+          <w:lang w:eastAsia="en-GB"/>
         </w:rPr>
         <w:drawing>
           <wp:inline distT="0" distB="0" distL="0" distR="0" wp14:anchorId="6150BFF5" wp14:editId="16D599A0">
@@ -287,7 +288,7 @@
                     </pic:cNvPicPr>
                   </pic:nvPicPr>
                   <pic:blipFill>
-                    <a:blip r:embed="rId12" cstate="print">
+                    <a:blip r:embed="rId11" cstate="print">
                       <a:extLst>
                         <a:ext uri="{28A0092B-C50C-407E-A947-70E740481C1C}">
                           <a14:useLocalDpi xmlns:a14="http://schemas.microsoft.com/office/drawing/2010/main" val="0"/>
@@ -347,20 +348,35 @@
     </w:p>
     <w:p>
       <w:r>
-        <w:t>But the planets themselves were just boring gray spheres with zero variation between them, so the next problem to target was to provide variance to the planets.</w:t>
-      </w:r>
-    </w:p>
-    <w:p>
+        <w:t xml:space="preserve">But the planets themselves were just boring </w:t>
+      </w:r>
+      <w:proofErr w:type="spellStart"/>
+      <w:r>
+        <w:t>gray</w:t>
+      </w:r>
+      <w:proofErr w:type="spellEnd"/>
+      <w:r>
+        <w:t xml:space="preserve"> spheres with zero variation between them, so the next problem to target was to provide variance to the planets.</w:t>
+      </w:r>
+    </w:p>
+    <w:p>
+      <w:proofErr w:type="spellStart"/>
       <w:r>
         <w:lastRenderedPageBreak/>
-        <w:t xml:space="preserve">Perlin noise from </w:t>
+        <w:t>Perlin</w:t>
+      </w:r>
+      <w:proofErr w:type="spellEnd"/>
+      <w:r>
+        <w:t xml:space="preserve"> noise from </w:t>
       </w:r>
       <w:r>
         <w:t xml:space="preserve">the </w:t>
       </w:r>
+      <w:proofErr w:type="spellStart"/>
       <w:r>
         <w:t>LibNoise</w:t>
       </w:r>
+      <w:proofErr w:type="spellEnd"/>
       <w:r>
         <w:t xml:space="preserve"> library</w:t>
       </w:r>
@@ -382,15 +398,19 @@
       <w:r>
         <w:t xml:space="preserve">This effect was achieved by placing another sphere with a transparent material over the planet (With a slightly larger overall scale size) and adding </w:t>
       </w:r>
+      <w:proofErr w:type="spellStart"/>
       <w:r>
         <w:t>Perlin</w:t>
       </w:r>
+      <w:proofErr w:type="spellEnd"/>
       <w:r>
         <w:t xml:space="preserve"> noise to the material’s main texture. The immediate issue was that the texture created by the </w:t>
       </w:r>
+      <w:proofErr w:type="spellStart"/>
       <w:r>
         <w:t>Perlin</w:t>
       </w:r>
+      <w:proofErr w:type="spellEnd"/>
       <w:r>
         <w:t xml:space="preserve"> noise generator has no alpha channel and is opaque, meaning that we can no longer see the planet underneath (See figure 4). </w:t>
       </w:r>
@@ -402,6 +422,7 @@
       <w:r>
         <w:rPr>
           <w:noProof/>
+          <w:lang w:eastAsia="en-GB"/>
         </w:rPr>
         <w:drawing>
           <wp:inline distT="0" distB="0" distL="0" distR="0" wp14:anchorId="526C18B6" wp14:editId="3AAF991D">
@@ -421,7 +442,7 @@
                     </pic:cNvPicPr>
                   </pic:nvPicPr>
                   <pic:blipFill>
-                    <a:blip r:embed="rId13">
+                    <a:blip r:embed="rId12">
                       <a:extLst>
                         <a:ext uri="{28A0092B-C50C-407E-A947-70E740481C1C}">
                           <a14:useLocalDpi xmlns:a14="http://schemas.microsoft.com/office/drawing/2010/main" val="0"/>
@@ -471,12 +492,14 @@
         </w:rPr>
         <w:t xml:space="preserve">A planet with the raw </w:t>
       </w:r>
+      <w:proofErr w:type="spellStart"/>
       <w:r>
         <w:rPr>
           <w:i/>
         </w:rPr>
         <w:t>Perlin</w:t>
       </w:r>
+      <w:proofErr w:type="spellEnd"/>
       <w:r>
         <w:rPr>
           <w:i/>
@@ -494,8 +517,13 @@
       <w:r>
         <w:t xml:space="preserve">looping through all the pixels in the </w:t>
       </w:r>
-      <w:r>
-        <w:t xml:space="preserve">Perlin </w:t>
+      <w:proofErr w:type="spellStart"/>
+      <w:r>
+        <w:t>Perlin</w:t>
+      </w:r>
+      <w:proofErr w:type="spellEnd"/>
+      <w:r>
+        <w:t xml:space="preserve"> </w:t>
       </w:r>
       <w:r>
         <w:t>2D</w:t>
@@ -523,6 +551,7 @@
       <w:r>
         <w:rPr>
           <w:noProof/>
+          <w:lang w:eastAsia="en-GB"/>
         </w:rPr>
         <w:drawing>
           <wp:inline distT="0" distB="0" distL="0" distR="0" wp14:anchorId="4A424677" wp14:editId="7EAE6EB1">
@@ -542,7 +571,7 @@
                     </pic:cNvPicPr>
                   </pic:nvPicPr>
                   <pic:blipFill>
-                    <a:blip r:embed="rId14">
+                    <a:blip r:embed="rId13">
                       <a:extLst>
                         <a:ext uri="{28A0092B-C50C-407E-A947-70E740481C1C}">
                           <a14:useLocalDpi xmlns:a14="http://schemas.microsoft.com/office/drawing/2010/main" val="0"/>
@@ -584,7 +613,21 @@
         <w:rPr>
           <w:i/>
         </w:rPr>
-        <w:t>Figure 5: A planet with the Perlin noise texture with the dark colour</w:t>
+        <w:t xml:space="preserve">Figure 5: A planet with the </w:t>
+      </w:r>
+      <w:proofErr w:type="spellStart"/>
+      <w:r>
+        <w:rPr>
+          <w:i/>
+        </w:rPr>
+        <w:t>Perlin</w:t>
+      </w:r>
+      <w:proofErr w:type="spellEnd"/>
+      <w:r>
+        <w:rPr>
+          <w:i/>
+        </w:rPr>
+        <w:t xml:space="preserve"> noise texture with the dark colour</w:t>
       </w:r>
       <w:r>
         <w:rPr>
@@ -605,11 +648,43 @@
         <w:t>While this is</w:t>
       </w:r>
       <w:r>
-        <w:t xml:space="preserve"> already looks like a planetary atmosphere, I wanted to push LibNoise further to see if it can make a more realistic looking cloud effect. I then realised that LibNoise had different forms of noise </w:t>
-      </w:r>
-      <w:r>
-        <w:t>such as Billow, which had a more wispier effect than Perlin Noise which looked more like clouds (See Figure 6).</w:t>
-      </w:r>
+        <w:t xml:space="preserve"> already looks like a planetary atmosphere, I wanted to push </w:t>
+      </w:r>
+      <w:proofErr w:type="spellStart"/>
+      <w:r>
+        <w:t>LibNoise</w:t>
+      </w:r>
+      <w:proofErr w:type="spellEnd"/>
+      <w:r>
+        <w:t xml:space="preserve"> further to see if it can make a more realistic looking cloud effect. I then realised that </w:t>
+      </w:r>
+      <w:proofErr w:type="spellStart"/>
+      <w:r>
+        <w:t>LibNoise</w:t>
+      </w:r>
+      <w:proofErr w:type="spellEnd"/>
+      <w:r>
+        <w:t xml:space="preserve"> had different forms of noise </w:t>
+      </w:r>
+      <w:r>
+        <w:t xml:space="preserve">such as Billow, which had a </w:t>
+      </w:r>
+      <w:r>
+        <w:t>wispier</w:t>
+      </w:r>
+      <w:r>
+        <w:t xml:space="preserve"> effect than </w:t>
+      </w:r>
+      <w:proofErr w:type="spellStart"/>
+      <w:r>
+        <w:t>Perlin</w:t>
+      </w:r>
+      <w:proofErr w:type="spellEnd"/>
+      <w:r>
+        <w:t xml:space="preserve"> Noise which looked more like clouds (See Figure 6).</w:t>
+      </w:r>
+      <w:bookmarkStart w:id="1" w:name="_GoBack"/>
+      <w:bookmarkEnd w:id="1"/>
     </w:p>
     <w:p>
       <w:pPr>
@@ -618,6 +693,7 @@
       <w:r>
         <w:rPr>
           <w:noProof/>
+          <w:lang w:eastAsia="en-GB"/>
         </w:rPr>
         <w:drawing>
           <wp:inline distT="0" distB="0" distL="0" distR="0" wp14:anchorId="492A19E5" wp14:editId="108D3C28">
@@ -637,7 +713,7 @@
                     </pic:cNvPicPr>
                   </pic:nvPicPr>
                   <pic:blipFill>
-                    <a:blip r:embed="rId15">
+                    <a:blip r:embed="rId14">
                       <a:extLst>
                         <a:ext uri="{28A0092B-C50C-407E-A947-70E740481C1C}">
                           <a14:useLocalDpi xmlns:a14="http://schemas.microsoft.com/office/drawing/2010/main" val="0"/>
@@ -691,6 +767,7 @@
       <w:r>
         <w:rPr>
           <w:noProof/>
+          <w:lang w:eastAsia="en-GB"/>
         </w:rPr>
         <w:drawing>
           <wp:inline distT="0" distB="0" distL="0" distR="0" wp14:anchorId="6EC37AB9" wp14:editId="5C11B784">
@@ -710,7 +787,7 @@
                     </pic:cNvPicPr>
                   </pic:nvPicPr>
                   <pic:blipFill>
-                    <a:blip r:embed="rId16">
+                    <a:blip r:embed="rId15">
                       <a:extLst>
                         <a:ext uri="{28A0092B-C50C-407E-A947-70E740481C1C}">
                           <a14:useLocalDpi xmlns:a14="http://schemas.microsoft.com/office/drawing/2010/main" val="0"/>
@@ -752,7 +829,21 @@
         <w:rPr>
           <w:i/>
         </w:rPr>
-        <w:t>Figure 7: Planetary atmosphere created with a combination of Billow and Perlin noises.</w:t>
+        <w:t xml:space="preserve">Figure 7: Planetary atmosphere created with a combination of Billow and </w:t>
+      </w:r>
+      <w:proofErr w:type="spellStart"/>
+      <w:r>
+        <w:rPr>
+          <w:i/>
+        </w:rPr>
+        <w:t>Perlin</w:t>
+      </w:r>
+      <w:proofErr w:type="spellEnd"/>
+      <w:r>
+        <w:rPr>
+          <w:i/>
+        </w:rPr>
+        <w:t xml:space="preserve"> noises.</w:t>
       </w:r>
     </w:p>
     <w:p>
@@ -782,7 +873,15 @@
     <w:p>
       <w:r>
         <w:lastRenderedPageBreak/>
-        <w:t>For the planet’s terrain, my original plan was to use noise to augment the vertices of the planets to give them terrain. I then realised that this approach is more likely unnecessary as the atmosphere of most planets will cover the terrain generated anyway. I settled on generating a 2D texture using Perlin noise and then changing their colour values based on their grayscale value, like the atmosphere system. Darker values would result in the planet’s oceans and the lighter values would result in land (See Figure 8).</w:t>
+        <w:t xml:space="preserve">For the planet’s terrain, my original plan was to use noise to augment the vertices of the planets to give them terrain. I then realised that this approach is more likely unnecessary as the atmosphere of most planets will cover the terrain generated anyway. I settled on generating a 2D texture using </w:t>
+      </w:r>
+      <w:proofErr w:type="spellStart"/>
+      <w:r>
+        <w:t>Perlin</w:t>
+      </w:r>
+      <w:proofErr w:type="spellEnd"/>
+      <w:r>
+        <w:t xml:space="preserve"> noise and then changing their colour values based on their grayscale value, like the atmosphere system. Darker values would result in the planet’s oceans and the lighter values would result in land (See Figure 8).</w:t>
       </w:r>
     </w:p>
     <w:p>
@@ -792,6 +891,7 @@
       <w:r>
         <w:rPr>
           <w:noProof/>
+          <w:lang w:eastAsia="en-GB"/>
         </w:rPr>
         <w:drawing>
           <wp:inline distT="0" distB="0" distL="0" distR="0" wp14:anchorId="32A3E9E2" wp14:editId="1BCB62B7">
@@ -811,7 +911,7 @@
                     </pic:cNvPicPr>
                   </pic:nvPicPr>
                   <pic:blipFill>
-                    <a:blip r:embed="rId17">
+                    <a:blip r:embed="rId16">
                       <a:extLst>
                         <a:ext uri="{28A0092B-C50C-407E-A947-70E740481C1C}">
                           <a14:useLocalDpi xmlns:a14="http://schemas.microsoft.com/office/drawing/2010/main" val="0"/>
@@ -849,13 +949,16 @@
       <w:r>
         <w:t>system now complete</w:t>
       </w:r>
-      <w:bookmarkStart w:id="1" w:name="_GoBack"/>
-      <w:bookmarkEnd w:id="1"/>
     </w:p>
     <w:p/>
     <w:p>
-      <w:r>
-        <w:t>Perlin cloud atmosphere based on distance, do multiple layers for thicker atmospheres, distance from star affects probability of size, ter</w:t>
+      <w:proofErr w:type="spellStart"/>
+      <w:r>
+        <w:t>Perlin</w:t>
+      </w:r>
+      <w:proofErr w:type="spellEnd"/>
+      <w:r>
+        <w:t xml:space="preserve"> cloud atmosphere based on distance, do multiple layers for thicker atmospheres, distance from star affects probability of size, ter</w:t>
       </w:r>
       <w:r>
         <w:t xml:space="preserve">rain jaggedness, colour, moons. Galaxy stars brightness affected by how close they are from the centre of the galaxy. </w:t>
@@ -865,7 +968,15 @@
     <w:p/>
     <w:p>
       <w:r>
-        <w:t>Ships move along empty gameobject waypoints that transition them between planets and other items</w:t>
+        <w:t xml:space="preserve">Ships move along empty </w:t>
+      </w:r>
+      <w:proofErr w:type="spellStart"/>
+      <w:r>
+        <w:t>gameobject</w:t>
+      </w:r>
+      <w:proofErr w:type="spellEnd"/>
+      <w:r>
+        <w:t xml:space="preserve"> waypoints that transition them between planets and other items</w:t>
       </w:r>
     </w:p>
     <w:p>
@@ -907,8 +1018,8 @@
       </w:r>
     </w:p>
     <w:sectPr>
-      <w:headerReference w:type="default" r:id="rId18"/>
-      <w:footerReference w:type="default" r:id="rId19"/>
+      <w:headerReference w:type="default" r:id="rId17"/>
+      <w:footerReference w:type="default" r:id="rId18"/>
       <w:pgSz w:w="11906" w:h="16838"/>
       <w:pgMar w:top="1440" w:right="1440" w:bottom="1440" w:left="1440" w:header="708" w:footer="708" w:gutter="0"/>
       <w:cols w:space="708"/>
@@ -919,7 +1030,7 @@
 </file>
 
 <file path=word/comments.xml><?xml version="1.0" encoding="utf-8"?>
-<w:comments xmlns:wpc="http://schemas.microsoft.com/office/word/2010/wordprocessingCanvas" xmlns:cx="http://schemas.microsoft.com/office/drawing/2014/chartex" xmlns:cx1="http://schemas.microsoft.com/office/drawing/2015/9/8/chartex" xmlns:cx2="http://schemas.microsoft.com/office/drawing/2015/10/21/chartex" xmlns:cx3="http://schemas.microsoft.com/office/drawing/2016/5/9/chartex" xmlns:cx4="http://schemas.microsoft.com/office/drawing/2016/5/10/chartex" xmlns:cx5="http://schemas.microsoft.com/office/drawing/2016/5/11/chartex" xmlns:cx6="http://schemas.microsoft.com/office/drawing/2016/5/12/chartex" xmlns:cx7="http://schemas.microsoft.com/office/drawing/2016/5/13/chartex" xmlns:cx8="http://schemas.microsoft.com/office/drawing/2016/5/14/chartex" xmlns:mc="http://schemas.openxmlformats.org/markup-compatibility/2006" xmlns:aink="http://schemas.microsoft.com/office/drawing/2016/ink" xmlns:am3d="http://schemas.microsoft.com/office/drawing/2017/model3d" xmlns:o="urn:schemas-microsoft-com:office:office" xmlns:r="http://schemas.openxmlformats.org/officeDocument/2006/relationships" xmlns:m="http://schemas.openxmlformats.org/officeDocument/2006/math" xmlns:v="urn:schemas-microsoft-com:vml" xmlns:wp14="http://schemas.microsoft.com/office/word/2010/wordprocessingDrawing" xmlns:wp="http://schemas.openxmlformats.org/drawingml/2006/wordprocessingDrawing" xmlns:w10="urn:schemas-microsoft-com:office:word" xmlns:w="http://schemas.openxmlformats.org/wordprocessingml/2006/main" xmlns:w14="http://schemas.microsoft.com/office/word/2010/wordml" xmlns:w15="http://schemas.microsoft.com/office/word/2012/wordml" xmlns:w16cid="http://schemas.microsoft.com/office/word/2016/wordml/cid" xmlns:w16se="http://schemas.microsoft.com/office/word/2015/wordml/symex" xmlns:wpg="http://schemas.microsoft.com/office/word/2010/wordprocessingGroup" xmlns:wpi="http://schemas.microsoft.com/office/word/2010/wordprocessingInk" xmlns:wne="http://schemas.microsoft.com/office/word/2006/wordml" xmlns:wps="http://schemas.microsoft.com/office/word/2010/wordprocessingShape" mc:Ignorable="w14 w15 w16se w16cid wp14">
+<w:comments xmlns:wpc="http://schemas.microsoft.com/office/word/2010/wordprocessingCanvas" xmlns:mc="http://schemas.openxmlformats.org/markup-compatibility/2006" xmlns:o="urn:schemas-microsoft-com:office:office" xmlns:r="http://schemas.openxmlformats.org/officeDocument/2006/relationships" xmlns:m="http://schemas.openxmlformats.org/officeDocument/2006/math" xmlns:v="urn:schemas-microsoft-com:vml" xmlns:wp14="http://schemas.microsoft.com/office/word/2010/wordprocessingDrawing" xmlns:wp="http://schemas.openxmlformats.org/drawingml/2006/wordprocessingDrawing" xmlns:w10="urn:schemas-microsoft-com:office:word" xmlns:w="http://schemas.openxmlformats.org/wordprocessingml/2006/main" xmlns:w14="http://schemas.microsoft.com/office/word/2010/wordml" xmlns:w15="http://schemas.microsoft.com/office/word/2012/wordml" xmlns:wpg="http://schemas.microsoft.com/office/word/2010/wordprocessingGroup" xmlns:wpi="http://schemas.microsoft.com/office/word/2010/wordprocessingInk" xmlns:wne="http://schemas.microsoft.com/office/word/2006/wordml" xmlns:wps="http://schemas.microsoft.com/office/word/2010/wordprocessingShape" mc:Ignorable="w14 w15 wp14">
   <w:comment w:id="0" w:author="Computing" w:date="2018-04-15T19:01:00Z" w:initials="C">
     <w:p>
       <w:pPr>
@@ -940,7 +1051,7 @@
 </file>
 
 <file path=word/commentsExtended.xml><?xml version="1.0" encoding="utf-8"?>
-<w15:commentsEx xmlns:wpc="http://schemas.microsoft.com/office/word/2010/wordprocessingCanvas" xmlns:cx="http://schemas.microsoft.com/office/drawing/2014/chartex" xmlns:cx1="http://schemas.microsoft.com/office/drawing/2015/9/8/chartex" xmlns:cx2="http://schemas.microsoft.com/office/drawing/2015/10/21/chartex" xmlns:cx3="http://schemas.microsoft.com/office/drawing/2016/5/9/chartex" xmlns:cx4="http://schemas.microsoft.com/office/drawing/2016/5/10/chartex" xmlns:cx5="http://schemas.microsoft.com/office/drawing/2016/5/11/chartex" xmlns:cx6="http://schemas.microsoft.com/office/drawing/2016/5/12/chartex" xmlns:cx7="http://schemas.microsoft.com/office/drawing/2016/5/13/chartex" xmlns:cx8="http://schemas.microsoft.com/office/drawing/2016/5/14/chartex" xmlns:mc="http://schemas.openxmlformats.org/markup-compatibility/2006" xmlns:aink="http://schemas.microsoft.com/office/drawing/2016/ink" xmlns:am3d="http://schemas.microsoft.com/office/drawing/2017/model3d" xmlns:o="urn:schemas-microsoft-com:office:office" xmlns:r="http://schemas.openxmlformats.org/officeDocument/2006/relationships" xmlns:m="http://schemas.openxmlformats.org/officeDocument/2006/math" xmlns:v="urn:schemas-microsoft-com:vml" xmlns:wp14="http://schemas.microsoft.com/office/word/2010/wordprocessingDrawing" xmlns:wp="http://schemas.openxmlformats.org/drawingml/2006/wordprocessingDrawing" xmlns:w10="urn:schemas-microsoft-com:office:word" xmlns:w="http://schemas.openxmlformats.org/wordprocessingml/2006/main" xmlns:w14="http://schemas.microsoft.com/office/word/2010/wordml" xmlns:w15="http://schemas.microsoft.com/office/word/2012/wordml" xmlns:w16cid="http://schemas.microsoft.com/office/word/2016/wordml/cid" xmlns:w16se="http://schemas.microsoft.com/office/word/2015/wordml/symex" xmlns:wpg="http://schemas.microsoft.com/office/word/2010/wordprocessingGroup" xmlns:wpi="http://schemas.microsoft.com/office/word/2010/wordprocessingInk" xmlns:wne="http://schemas.microsoft.com/office/word/2006/wordml" xmlns:wps="http://schemas.microsoft.com/office/word/2010/wordprocessingShape" mc:Ignorable="w14 w15 w16se w16cid wp14">
+<w15:commentsEx xmlns:wpc="http://schemas.microsoft.com/office/word/2010/wordprocessingCanvas" xmlns:mc="http://schemas.openxmlformats.org/markup-compatibility/2006" xmlns:o="urn:schemas-microsoft-com:office:office" xmlns:r="http://schemas.openxmlformats.org/officeDocument/2006/relationships" xmlns:m="http://schemas.openxmlformats.org/officeDocument/2006/math" xmlns:v="urn:schemas-microsoft-com:vml" xmlns:wp14="http://schemas.microsoft.com/office/word/2010/wordprocessingDrawing" xmlns:wp="http://schemas.openxmlformats.org/drawingml/2006/wordprocessingDrawing" xmlns:w10="urn:schemas-microsoft-com:office:word" xmlns:w="http://schemas.openxmlformats.org/wordprocessingml/2006/main" xmlns:w14="http://schemas.microsoft.com/office/word/2010/wordml" xmlns:w15="http://schemas.microsoft.com/office/word/2012/wordml" xmlns:wpg="http://schemas.microsoft.com/office/word/2010/wordprocessingGroup" xmlns:wpi="http://schemas.microsoft.com/office/word/2010/wordprocessingInk" xmlns:wne="http://schemas.microsoft.com/office/word/2006/wordml" xmlns:wps="http://schemas.microsoft.com/office/word/2010/wordprocessingShape" mc:Ignorable="w14 w15 wp14">
   <w15:commentEx w15:paraId="284BDB10" w15:done="0"/>
 </w15:commentsEx>
 </file>
@@ -952,7 +1063,7 @@
 </file>
 
 <file path=word/endnotes.xml><?xml version="1.0" encoding="utf-8"?>
-<w:endnotes xmlns:wpc="http://schemas.microsoft.com/office/word/2010/wordprocessingCanvas" xmlns:cx="http://schemas.microsoft.com/office/drawing/2014/chartex" xmlns:cx1="http://schemas.microsoft.com/office/drawing/2015/9/8/chartex" xmlns:cx2="http://schemas.microsoft.com/office/drawing/2015/10/21/chartex" xmlns:cx3="http://schemas.microsoft.com/office/drawing/2016/5/9/chartex" xmlns:cx4="http://schemas.microsoft.com/office/drawing/2016/5/10/chartex" xmlns:cx5="http://schemas.microsoft.com/office/drawing/2016/5/11/chartex" xmlns:cx6="http://schemas.microsoft.com/office/drawing/2016/5/12/chartex" xmlns:cx7="http://schemas.microsoft.com/office/drawing/2016/5/13/chartex" xmlns:cx8="http://schemas.microsoft.com/office/drawing/2016/5/14/chartex" xmlns:mc="http://schemas.openxmlformats.org/markup-compatibility/2006" xmlns:aink="http://schemas.microsoft.com/office/drawing/2016/ink" xmlns:am3d="http://schemas.microsoft.com/office/drawing/2017/model3d" xmlns:o="urn:schemas-microsoft-com:office:office" xmlns:r="http://schemas.openxmlformats.org/officeDocument/2006/relationships" xmlns:m="http://schemas.openxmlformats.org/officeDocument/2006/math" xmlns:v="urn:schemas-microsoft-com:vml" xmlns:wp14="http://schemas.microsoft.com/office/word/2010/wordprocessingDrawing" xmlns:wp="http://schemas.openxmlformats.org/drawingml/2006/wordprocessingDrawing" xmlns:w10="urn:schemas-microsoft-com:office:word" xmlns:w="http://schemas.openxmlformats.org/wordprocessingml/2006/main" xmlns:w14="http://schemas.microsoft.com/office/word/2010/wordml" xmlns:w15="http://schemas.microsoft.com/office/word/2012/wordml" xmlns:w16cid="http://schemas.microsoft.com/office/word/2016/wordml/cid" xmlns:w16se="http://schemas.microsoft.com/office/word/2015/wordml/symex" xmlns:wpg="http://schemas.microsoft.com/office/word/2010/wordprocessingGroup" xmlns:wpi="http://schemas.microsoft.com/office/word/2010/wordprocessingInk" xmlns:wne="http://schemas.microsoft.com/office/word/2006/wordml" xmlns:wps="http://schemas.microsoft.com/office/word/2010/wordprocessingShape" mc:Ignorable="w14 w15 w16se w16cid wp14">
+<w:endnotes xmlns:wpc="http://schemas.microsoft.com/office/word/2010/wordprocessingCanvas" xmlns:mc="http://schemas.openxmlformats.org/markup-compatibility/2006" xmlns:o="urn:schemas-microsoft-com:office:office" xmlns:r="http://schemas.openxmlformats.org/officeDocument/2006/relationships" xmlns:m="http://schemas.openxmlformats.org/officeDocument/2006/math" xmlns:v="urn:schemas-microsoft-com:vml" xmlns:wp14="http://schemas.microsoft.com/office/word/2010/wordprocessingDrawing" xmlns:wp="http://schemas.openxmlformats.org/drawingml/2006/wordprocessingDrawing" xmlns:w10="urn:schemas-microsoft-com:office:word" xmlns:w="http://schemas.openxmlformats.org/wordprocessingml/2006/main" xmlns:w14="http://schemas.microsoft.com/office/word/2010/wordml" xmlns:w15="http://schemas.microsoft.com/office/word/2012/wordml" xmlns:wpg="http://schemas.microsoft.com/office/word/2010/wordprocessingGroup" xmlns:wpi="http://schemas.microsoft.com/office/word/2010/wordprocessingInk" xmlns:wne="http://schemas.microsoft.com/office/word/2006/wordml" xmlns:wps="http://schemas.microsoft.com/office/word/2010/wordprocessingShape" mc:Ignorable="w14 w15 wp14">
   <w:endnote w:type="separator" w:id="-1">
     <w:p>
       <w:pPr>
@@ -977,7 +1088,7 @@
 </file>
 
 <file path=word/footer1.xml><?xml version="1.0" encoding="utf-8"?>
-<w:ftr xmlns:wpc="http://schemas.microsoft.com/office/word/2010/wordprocessingCanvas" xmlns:cx="http://schemas.microsoft.com/office/drawing/2014/chartex" xmlns:cx1="http://schemas.microsoft.com/office/drawing/2015/9/8/chartex" xmlns:cx2="http://schemas.microsoft.com/office/drawing/2015/10/21/chartex" xmlns:cx3="http://schemas.microsoft.com/office/drawing/2016/5/9/chartex" xmlns:cx4="http://schemas.microsoft.com/office/drawing/2016/5/10/chartex" xmlns:cx5="http://schemas.microsoft.com/office/drawing/2016/5/11/chartex" xmlns:cx6="http://schemas.microsoft.com/office/drawing/2016/5/12/chartex" xmlns:cx7="http://schemas.microsoft.com/office/drawing/2016/5/13/chartex" xmlns:cx8="http://schemas.microsoft.com/office/drawing/2016/5/14/chartex" xmlns:mc="http://schemas.openxmlformats.org/markup-compatibility/2006" xmlns:aink="http://schemas.microsoft.com/office/drawing/2016/ink" xmlns:am3d="http://schemas.microsoft.com/office/drawing/2017/model3d" xmlns:o="urn:schemas-microsoft-com:office:office" xmlns:r="http://schemas.openxmlformats.org/officeDocument/2006/relationships" xmlns:m="http://schemas.openxmlformats.org/officeDocument/2006/math" xmlns:v="urn:schemas-microsoft-com:vml" xmlns:wp14="http://schemas.microsoft.com/office/word/2010/wordprocessingDrawing" xmlns:wp="http://schemas.openxmlformats.org/drawingml/2006/wordprocessingDrawing" xmlns:w10="urn:schemas-microsoft-com:office:word" xmlns:w="http://schemas.openxmlformats.org/wordprocessingml/2006/main" xmlns:w14="http://schemas.microsoft.com/office/word/2010/wordml" xmlns:w15="http://schemas.microsoft.com/office/word/2012/wordml" xmlns:w16cid="http://schemas.microsoft.com/office/word/2016/wordml/cid" xmlns:w16se="http://schemas.microsoft.com/office/word/2015/wordml/symex" xmlns:wpg="http://schemas.microsoft.com/office/word/2010/wordprocessingGroup" xmlns:wpi="http://schemas.microsoft.com/office/word/2010/wordprocessingInk" xmlns:wne="http://schemas.microsoft.com/office/word/2006/wordml" xmlns:wps="http://schemas.microsoft.com/office/word/2010/wordprocessingShape" mc:Ignorable="w14 w15 w16se w16cid wp14">
+<w:ftr xmlns:wpc="http://schemas.microsoft.com/office/word/2010/wordprocessingCanvas" xmlns:mc="http://schemas.openxmlformats.org/markup-compatibility/2006" xmlns:o="urn:schemas-microsoft-com:office:office" xmlns:r="http://schemas.openxmlformats.org/officeDocument/2006/relationships" xmlns:m="http://schemas.openxmlformats.org/officeDocument/2006/math" xmlns:v="urn:schemas-microsoft-com:vml" xmlns:wp14="http://schemas.microsoft.com/office/word/2010/wordprocessingDrawing" xmlns:wp="http://schemas.openxmlformats.org/drawingml/2006/wordprocessingDrawing" xmlns:w10="urn:schemas-microsoft-com:office:word" xmlns:w="http://schemas.openxmlformats.org/wordprocessingml/2006/main" xmlns:w14="http://schemas.microsoft.com/office/word/2010/wordml" xmlns:w15="http://schemas.microsoft.com/office/word/2012/wordml" xmlns:wpg="http://schemas.microsoft.com/office/word/2010/wordprocessingGroup" xmlns:wpi="http://schemas.microsoft.com/office/word/2010/wordprocessingInk" xmlns:wne="http://schemas.microsoft.com/office/word/2006/wordml" xmlns:wps="http://schemas.microsoft.com/office/word/2010/wordprocessingShape" mc:Ignorable="w14 w15 wp14">
   <w:sdt>
     <w:sdtPr>
       <w:id w:val="1542553243"/>
@@ -1037,7 +1148,7 @@
                 <w:bCs/>
                 <w:noProof/>
               </w:rPr>
-              <w:t>5</w:t>
+              <w:t>6</w:t>
             </w:r>
             <w:r>
               <w:rPr>
@@ -1103,8 +1214,13 @@
       <w:pStyle w:val="Footer"/>
     </w:pPr>
     <w:r>
-      <w:t>Name: Daniel Garry Cumbor</w:t>
+      <w:t xml:space="preserve">Name: Daniel Garry </w:t>
     </w:r>
+    <w:proofErr w:type="spellStart"/>
+    <w:r>
+      <w:t>Cumbor</w:t>
+    </w:r>
+    <w:proofErr w:type="spellEnd"/>
   </w:p>
   <w:p>
     <w:pPr>
@@ -1118,7 +1234,7 @@
 </file>
 
 <file path=word/footnotes.xml><?xml version="1.0" encoding="utf-8"?>
-<w:footnotes xmlns:wpc="http://schemas.microsoft.com/office/word/2010/wordprocessingCanvas" xmlns:cx="http://schemas.microsoft.com/office/drawing/2014/chartex" xmlns:cx1="http://schemas.microsoft.com/office/drawing/2015/9/8/chartex" xmlns:cx2="http://schemas.microsoft.com/office/drawing/2015/10/21/chartex" xmlns:cx3="http://schemas.microsoft.com/office/drawing/2016/5/9/chartex" xmlns:cx4="http://schemas.microsoft.com/office/drawing/2016/5/10/chartex" xmlns:cx5="http://schemas.microsoft.com/office/drawing/2016/5/11/chartex" xmlns:cx6="http://schemas.microsoft.com/office/drawing/2016/5/12/chartex" xmlns:cx7="http://schemas.microsoft.com/office/drawing/2016/5/13/chartex" xmlns:cx8="http://schemas.microsoft.com/office/drawing/2016/5/14/chartex" xmlns:mc="http://schemas.openxmlformats.org/markup-compatibility/2006" xmlns:aink="http://schemas.microsoft.com/office/drawing/2016/ink" xmlns:am3d="http://schemas.microsoft.com/office/drawing/2017/model3d" xmlns:o="urn:schemas-microsoft-com:office:office" xmlns:r="http://schemas.openxmlformats.org/officeDocument/2006/relationships" xmlns:m="http://schemas.openxmlformats.org/officeDocument/2006/math" xmlns:v="urn:schemas-microsoft-com:vml" xmlns:wp14="http://schemas.microsoft.com/office/word/2010/wordprocessingDrawing" xmlns:wp="http://schemas.openxmlformats.org/drawingml/2006/wordprocessingDrawing" xmlns:w10="urn:schemas-microsoft-com:office:word" xmlns:w="http://schemas.openxmlformats.org/wordprocessingml/2006/main" xmlns:w14="http://schemas.microsoft.com/office/word/2010/wordml" xmlns:w15="http://schemas.microsoft.com/office/word/2012/wordml" xmlns:w16cid="http://schemas.microsoft.com/office/word/2016/wordml/cid" xmlns:w16se="http://schemas.microsoft.com/office/word/2015/wordml/symex" xmlns:wpg="http://schemas.microsoft.com/office/word/2010/wordprocessingGroup" xmlns:wpi="http://schemas.microsoft.com/office/word/2010/wordprocessingInk" xmlns:wne="http://schemas.microsoft.com/office/word/2006/wordml" xmlns:wps="http://schemas.microsoft.com/office/word/2010/wordprocessingShape" mc:Ignorable="w14 w15 w16se w16cid wp14">
+<w:footnotes xmlns:wpc="http://schemas.microsoft.com/office/word/2010/wordprocessingCanvas" xmlns:mc="http://schemas.openxmlformats.org/markup-compatibility/2006" xmlns:o="urn:schemas-microsoft-com:office:office" xmlns:r="http://schemas.openxmlformats.org/officeDocument/2006/relationships" xmlns:m="http://schemas.openxmlformats.org/officeDocument/2006/math" xmlns:v="urn:schemas-microsoft-com:vml" xmlns:wp14="http://schemas.microsoft.com/office/word/2010/wordprocessingDrawing" xmlns:wp="http://schemas.openxmlformats.org/drawingml/2006/wordprocessingDrawing" xmlns:w10="urn:schemas-microsoft-com:office:word" xmlns:w="http://schemas.openxmlformats.org/wordprocessingml/2006/main" xmlns:w14="http://schemas.microsoft.com/office/word/2010/wordml" xmlns:w15="http://schemas.microsoft.com/office/word/2012/wordml" xmlns:wpg="http://schemas.microsoft.com/office/word/2010/wordprocessingGroup" xmlns:wpi="http://schemas.microsoft.com/office/word/2010/wordprocessingInk" xmlns:wne="http://schemas.microsoft.com/office/word/2006/wordml" xmlns:wps="http://schemas.microsoft.com/office/word/2010/wordprocessingShape" mc:Ignorable="w14 w15 wp14">
   <w:footnote w:type="separator" w:id="-1">
     <w:p>
       <w:pPr>
@@ -1143,7 +1259,7 @@
 </file>
 
 <file path=word/header1.xml><?xml version="1.0" encoding="utf-8"?>
-<w:hdr xmlns:wpc="http://schemas.microsoft.com/office/word/2010/wordprocessingCanvas" xmlns:cx="http://schemas.microsoft.com/office/drawing/2014/chartex" xmlns:cx1="http://schemas.microsoft.com/office/drawing/2015/9/8/chartex" xmlns:cx2="http://schemas.microsoft.com/office/drawing/2015/10/21/chartex" xmlns:cx3="http://schemas.microsoft.com/office/drawing/2016/5/9/chartex" xmlns:cx4="http://schemas.microsoft.com/office/drawing/2016/5/10/chartex" xmlns:cx5="http://schemas.microsoft.com/office/drawing/2016/5/11/chartex" xmlns:cx6="http://schemas.microsoft.com/office/drawing/2016/5/12/chartex" xmlns:cx7="http://schemas.microsoft.com/office/drawing/2016/5/13/chartex" xmlns:cx8="http://schemas.microsoft.com/office/drawing/2016/5/14/chartex" xmlns:mc="http://schemas.openxmlformats.org/markup-compatibility/2006" xmlns:aink="http://schemas.microsoft.com/office/drawing/2016/ink" xmlns:am3d="http://schemas.microsoft.com/office/drawing/2017/model3d" xmlns:o="urn:schemas-microsoft-com:office:office" xmlns:r="http://schemas.openxmlformats.org/officeDocument/2006/relationships" xmlns:m="http://schemas.openxmlformats.org/officeDocument/2006/math" xmlns:v="urn:schemas-microsoft-com:vml" xmlns:wp14="http://schemas.microsoft.com/office/word/2010/wordprocessingDrawing" xmlns:wp="http://schemas.openxmlformats.org/drawingml/2006/wordprocessingDrawing" xmlns:w10="urn:schemas-microsoft-com:office:word" xmlns:w="http://schemas.openxmlformats.org/wordprocessingml/2006/main" xmlns:w14="http://schemas.microsoft.com/office/word/2010/wordml" xmlns:w15="http://schemas.microsoft.com/office/word/2012/wordml" xmlns:w16cid="http://schemas.microsoft.com/office/word/2016/wordml/cid" xmlns:w16se="http://schemas.microsoft.com/office/word/2015/wordml/symex" xmlns:wpg="http://schemas.microsoft.com/office/word/2010/wordprocessingGroup" xmlns:wpi="http://schemas.microsoft.com/office/word/2010/wordprocessingInk" xmlns:wne="http://schemas.microsoft.com/office/word/2006/wordml" xmlns:wps="http://schemas.microsoft.com/office/word/2010/wordprocessingShape" mc:Ignorable="w14 w15 w16se w16cid wp14">
+<w:hdr xmlns:wpc="http://schemas.microsoft.com/office/word/2010/wordprocessingCanvas" xmlns:mc="http://schemas.openxmlformats.org/markup-compatibility/2006" xmlns:o="urn:schemas-microsoft-com:office:office" xmlns:r="http://schemas.openxmlformats.org/officeDocument/2006/relationships" xmlns:m="http://schemas.openxmlformats.org/officeDocument/2006/math" xmlns:v="urn:schemas-microsoft-com:vml" xmlns:wp14="http://schemas.microsoft.com/office/word/2010/wordprocessingDrawing" xmlns:wp="http://schemas.openxmlformats.org/drawingml/2006/wordprocessingDrawing" xmlns:w10="urn:schemas-microsoft-com:office:word" xmlns:w="http://schemas.openxmlformats.org/wordprocessingml/2006/main" xmlns:w14="http://schemas.microsoft.com/office/word/2010/wordml" xmlns:w15="http://schemas.microsoft.com/office/word/2012/wordml" xmlns:wpg="http://schemas.microsoft.com/office/word/2010/wordprocessingGroup" xmlns:wpi="http://schemas.microsoft.com/office/word/2010/wordprocessingInk" xmlns:wne="http://schemas.microsoft.com/office/word/2006/wordml" xmlns:wps="http://schemas.microsoft.com/office/word/2010/wordprocessingShape" mc:Ignorable="w14 w15 wp14">
   <w:p>
     <w:pPr>
       <w:pStyle w:val="Header"/>
@@ -1156,7 +1272,7 @@
 </file>
 
 <file path=word/people.xml><?xml version="1.0" encoding="utf-8"?>
-<w15:people xmlns:wpc="http://schemas.microsoft.com/office/word/2010/wordprocessingCanvas" xmlns:cx="http://schemas.microsoft.com/office/drawing/2014/chartex" xmlns:cx1="http://schemas.microsoft.com/office/drawing/2015/9/8/chartex" xmlns:cx2="http://schemas.microsoft.com/office/drawing/2015/10/21/chartex" xmlns:cx3="http://schemas.microsoft.com/office/drawing/2016/5/9/chartex" xmlns:cx4="http://schemas.microsoft.com/office/drawing/2016/5/10/chartex" xmlns:cx5="http://schemas.microsoft.com/office/drawing/2016/5/11/chartex" xmlns:cx6="http://schemas.microsoft.com/office/drawing/2016/5/12/chartex" xmlns:cx7="http://schemas.microsoft.com/office/drawing/2016/5/13/chartex" xmlns:cx8="http://schemas.microsoft.com/office/drawing/2016/5/14/chartex" xmlns:mc="http://schemas.openxmlformats.org/markup-compatibility/2006" xmlns:aink="http://schemas.microsoft.com/office/drawing/2016/ink" xmlns:am3d="http://schemas.microsoft.com/office/drawing/2017/model3d" xmlns:o="urn:schemas-microsoft-com:office:office" xmlns:r="http://schemas.openxmlformats.org/officeDocument/2006/relationships" xmlns:m="http://schemas.openxmlformats.org/officeDocument/2006/math" xmlns:v="urn:schemas-microsoft-com:vml" xmlns:wp14="http://schemas.microsoft.com/office/word/2010/wordprocessingDrawing" xmlns:wp="http://schemas.openxmlformats.org/drawingml/2006/wordprocessingDrawing" xmlns:w10="urn:schemas-microsoft-com:office:word" xmlns:w="http://schemas.openxmlformats.org/wordprocessingml/2006/main" xmlns:w14="http://schemas.microsoft.com/office/word/2010/wordml" xmlns:w15="http://schemas.microsoft.com/office/word/2012/wordml" xmlns:w16cid="http://schemas.microsoft.com/office/word/2016/wordml/cid" xmlns:w16se="http://schemas.microsoft.com/office/word/2015/wordml/symex" xmlns:wpg="http://schemas.microsoft.com/office/word/2010/wordprocessingGroup" xmlns:wpi="http://schemas.microsoft.com/office/word/2010/wordprocessingInk" xmlns:wne="http://schemas.microsoft.com/office/word/2006/wordml" xmlns:wps="http://schemas.microsoft.com/office/word/2010/wordprocessingShape" mc:Ignorable="w14 w15 w16se w16cid wp14">
+<w15:people xmlns:wpc="http://schemas.microsoft.com/office/word/2010/wordprocessingCanvas" xmlns:mc="http://schemas.openxmlformats.org/markup-compatibility/2006" xmlns:o="urn:schemas-microsoft-com:office:office" xmlns:r="http://schemas.openxmlformats.org/officeDocument/2006/relationships" xmlns:m="http://schemas.openxmlformats.org/officeDocument/2006/math" xmlns:v="urn:schemas-microsoft-com:vml" xmlns:wp14="http://schemas.microsoft.com/office/word/2010/wordprocessingDrawing" xmlns:wp="http://schemas.openxmlformats.org/drawingml/2006/wordprocessingDrawing" xmlns:w10="urn:schemas-microsoft-com:office:word" xmlns:w="http://schemas.openxmlformats.org/wordprocessingml/2006/main" xmlns:w14="http://schemas.microsoft.com/office/word/2010/wordml" xmlns:w15="http://schemas.microsoft.com/office/word/2012/wordml" xmlns:wpg="http://schemas.microsoft.com/office/word/2010/wordprocessingGroup" xmlns:wpi="http://schemas.microsoft.com/office/word/2010/wordprocessingInk" xmlns:wne="http://schemas.microsoft.com/office/word/2006/wordml" xmlns:wps="http://schemas.microsoft.com/office/word/2010/wordprocessingShape" mc:Ignorable="w14 w15 wp14">
   <w15:person w15:author="Computing">
     <w15:presenceInfo w15:providerId="None" w15:userId="Computing"/>
   </w15:person>
@@ -1164,7 +1280,7 @@
 </file>
 
 <file path=word/styles.xml><?xml version="1.0" encoding="utf-8"?>
-<w:styles xmlns:mc="http://schemas.openxmlformats.org/markup-compatibility/2006" xmlns:r="http://schemas.openxmlformats.org/officeDocument/2006/relationships" xmlns:w="http://schemas.openxmlformats.org/wordprocessingml/2006/main" xmlns:w14="http://schemas.microsoft.com/office/word/2010/wordml" xmlns:w15="http://schemas.microsoft.com/office/word/2012/wordml" xmlns:w16cid="http://schemas.microsoft.com/office/word/2016/wordml/cid" xmlns:w16se="http://schemas.microsoft.com/office/word/2015/wordml/symex" mc:Ignorable="w14 w15 w16se w16cid">
+<w:styles xmlns:mc="http://schemas.openxmlformats.org/markup-compatibility/2006" xmlns:r="http://schemas.openxmlformats.org/officeDocument/2006/relationships" xmlns:w="http://schemas.openxmlformats.org/wordprocessingml/2006/main" xmlns:w14="http://schemas.microsoft.com/office/word/2010/wordml" xmlns:w15="http://schemas.microsoft.com/office/word/2012/wordml" mc:Ignorable="w14 w15">
   <w:docDefaults>
     <w:rPrDefault>
       <w:rPr>
@@ -1180,7 +1296,7 @@
       </w:pPr>
     </w:pPrDefault>
   </w:docDefaults>
-  <w:latentStyles w:defLockedState="0" w:defUIPriority="99" w:defSemiHidden="0" w:defUnhideWhenUsed="0" w:defQFormat="0" w:count="375">
+  <w:latentStyles w:defLockedState="0" w:defUIPriority="99" w:defSemiHidden="0" w:defUnhideWhenUsed="0" w:defQFormat="0" w:count="371">
     <w:lsdException w:name="Normal" w:uiPriority="0" w:qFormat="1"/>
     <w:lsdException w:name="heading 1" w:uiPriority="9" w:qFormat="1"/>
     <w:lsdException w:name="heading 2" w:semiHidden="1" w:uiPriority="9" w:unhideWhenUsed="1" w:qFormat="1"/>
@@ -1552,10 +1668,6 @@
     <w:lsdException w:name="List Table 5 Dark Accent 6" w:uiPriority="50"/>
     <w:lsdException w:name="List Table 6 Colorful Accent 6" w:uiPriority="51"/>
     <w:lsdException w:name="List Table 7 Colorful Accent 6" w:uiPriority="52"/>
-    <w:lsdException w:name="Mention" w:semiHidden="1" w:unhideWhenUsed="1"/>
-    <w:lsdException w:name="Smart Hyperlink" w:semiHidden="1" w:unhideWhenUsed="1"/>
-    <w:lsdException w:name="Hashtag" w:semiHidden="1" w:unhideWhenUsed="1"/>
-    <w:lsdException w:name="Unresolved Mention" w:semiHidden="1" w:unhideWhenUsed="1"/>
   </w:latentStyles>
   <w:style w:type="paragraph" w:default="1" w:styleId="Normal">
     <w:name w:val="Normal"/>
@@ -2033,7 +2145,7 @@
 </file>
 
 <file path=customXml/itemProps1.xml><?xml version="1.0" encoding="utf-8"?>
-<ds:datastoreItem xmlns:ds="http://schemas.openxmlformats.org/officeDocument/2006/customXml" ds:itemID="{DF7A0D8F-A2E3-45F4-BD5E-5540C227A55A}">
+<ds:datastoreItem xmlns:ds="http://schemas.openxmlformats.org/officeDocument/2006/customXml" ds:itemID="{164B227C-C94D-477F-9E44-82F200A5D0E5}">
   <ds:schemaRefs>
     <ds:schemaRef ds:uri="http://schemas.openxmlformats.org/officeDocument/2006/bibliography"/>
   </ds:schemaRefs>

</xml_diff>

<commit_message>
Updated ship spawning system. Diorama now spawns a fleet of colony and fighter vessels. Began work on boids simulation.
</commit_message>
<xml_diff>
--- a/PCG Report.docx
+++ b/PCG Report.docx
@@ -1,6 +1,6 @@
 
 <file path=word/document.xml><?xml version="1.0" encoding="utf-8"?>
-<w:document xmlns:wpc="http://schemas.microsoft.com/office/word/2010/wordprocessingCanvas" xmlns:mc="http://schemas.openxmlformats.org/markup-compatibility/2006" xmlns:o="urn:schemas-microsoft-com:office:office" xmlns:r="http://schemas.openxmlformats.org/officeDocument/2006/relationships" xmlns:m="http://schemas.openxmlformats.org/officeDocument/2006/math" xmlns:v="urn:schemas-microsoft-com:vml" xmlns:wp14="http://schemas.microsoft.com/office/word/2010/wordprocessingDrawing" xmlns:wp="http://schemas.openxmlformats.org/drawingml/2006/wordprocessingDrawing" xmlns:w10="urn:schemas-microsoft-com:office:word" xmlns:w="http://schemas.openxmlformats.org/wordprocessingml/2006/main" xmlns:w14="http://schemas.microsoft.com/office/word/2010/wordml" xmlns:w15="http://schemas.microsoft.com/office/word/2012/wordml" xmlns:wpg="http://schemas.microsoft.com/office/word/2010/wordprocessingGroup" xmlns:wpi="http://schemas.microsoft.com/office/word/2010/wordprocessingInk" xmlns:wne="http://schemas.microsoft.com/office/word/2006/wordml" xmlns:wps="http://schemas.microsoft.com/office/word/2010/wordprocessingShape" mc:Ignorable="w14 w15 wp14">
+<w:document xmlns:wpc="http://schemas.microsoft.com/office/word/2010/wordprocessingCanvas" xmlns:cx="http://schemas.microsoft.com/office/drawing/2014/chartex" xmlns:cx1="http://schemas.microsoft.com/office/drawing/2015/9/8/chartex" xmlns:cx2="http://schemas.microsoft.com/office/drawing/2015/10/21/chartex" xmlns:cx3="http://schemas.microsoft.com/office/drawing/2016/5/9/chartex" xmlns:cx4="http://schemas.microsoft.com/office/drawing/2016/5/10/chartex" xmlns:cx5="http://schemas.microsoft.com/office/drawing/2016/5/11/chartex" xmlns:cx6="http://schemas.microsoft.com/office/drawing/2016/5/12/chartex" xmlns:cx7="http://schemas.microsoft.com/office/drawing/2016/5/13/chartex" xmlns:cx8="http://schemas.microsoft.com/office/drawing/2016/5/14/chartex" xmlns:mc="http://schemas.openxmlformats.org/markup-compatibility/2006" xmlns:aink="http://schemas.microsoft.com/office/drawing/2016/ink" xmlns:am3d="http://schemas.microsoft.com/office/drawing/2017/model3d" xmlns:o="urn:schemas-microsoft-com:office:office" xmlns:r="http://schemas.openxmlformats.org/officeDocument/2006/relationships" xmlns:m="http://schemas.openxmlformats.org/officeDocument/2006/math" xmlns:v="urn:schemas-microsoft-com:vml" xmlns:wp14="http://schemas.microsoft.com/office/word/2010/wordprocessingDrawing" xmlns:wp="http://schemas.openxmlformats.org/drawingml/2006/wordprocessingDrawing" xmlns:w10="urn:schemas-microsoft-com:office:word" xmlns:w="http://schemas.openxmlformats.org/wordprocessingml/2006/main" xmlns:w14="http://schemas.microsoft.com/office/word/2010/wordml" xmlns:w15="http://schemas.microsoft.com/office/word/2012/wordml" xmlns:w16cid="http://schemas.microsoft.com/office/word/2016/wordml/cid" xmlns:w16se="http://schemas.microsoft.com/office/word/2015/wordml/symex" xmlns:wpg="http://schemas.microsoft.com/office/word/2010/wordprocessingGroup" xmlns:wpi="http://schemas.microsoft.com/office/word/2010/wordprocessingInk" xmlns:wne="http://schemas.microsoft.com/office/word/2006/wordml" xmlns:wps="http://schemas.microsoft.com/office/word/2010/wordprocessingShape" mc:Ignorable="w14 w15 w16se w16cid wp14">
   <w:body>
     <w:p>
       <w:pPr>
@@ -61,18 +61,10 @@
         <w:t>in the middle of the game world. I then added an emissive material and applied random colour values to the galaxies, I also applied a rule that makes stars, closer to the centre of the galaxy more brighter (See Figure 1).</w:t>
       </w:r>
       <w:r>
-        <w:t xml:space="preserve"> </w:t>
-      </w:r>
-      <w:commentRangeStart w:id="0"/>
-      <w:r>
-        <w:t xml:space="preserve">This turned out to not be as effective as predicated due to bloom’s reliance on distance and the angle of the object. </w:t>
-      </w:r>
-      <w:commentRangeEnd w:id="0"/>
-      <w:r>
-        <w:rPr>
-          <w:rStyle w:val="CommentReference"/>
-        </w:rPr>
-        <w:commentReference w:id="0"/>
+        <w:t xml:space="preserve"> This turned out to not be as effective as predicated due to bloom’s reliance on distan</w:t>
+      </w:r>
+      <w:r>
+        <w:t xml:space="preserve">ce and the angle of the object, but can sometimes be seen (See Figure 1). </w:t>
       </w:r>
     </w:p>
     <w:p>
@@ -102,7 +94,7 @@
                     </pic:cNvPicPr>
                   </pic:nvPicPr>
                   <pic:blipFill>
-                    <a:blip r:embed="rId9" cstate="print">
+                    <a:blip r:embed="rId7" cstate="print">
                       <a:extLst>
                         <a:ext uri="{28A0092B-C50C-407E-A947-70E740481C1C}">
                           <a14:useLocalDpi xmlns:a14="http://schemas.microsoft.com/office/drawing/2010/main" val="0"/>
@@ -199,7 +191,7 @@
                     </pic:cNvPicPr>
                   </pic:nvPicPr>
                   <pic:blipFill>
-                    <a:blip r:embed="rId10" cstate="print">
+                    <a:blip r:embed="rId8" cstate="print">
                       <a:extLst>
                         <a:ext uri="{28A0092B-C50C-407E-A947-70E740481C1C}">
                           <a14:useLocalDpi xmlns:a14="http://schemas.microsoft.com/office/drawing/2010/main" val="0"/>
@@ -288,7 +280,7 @@
                     </pic:cNvPicPr>
                   </pic:nvPicPr>
                   <pic:blipFill>
-                    <a:blip r:embed="rId11" cstate="print">
+                    <a:blip r:embed="rId9" cstate="print">
                       <a:extLst>
                         <a:ext uri="{28A0092B-C50C-407E-A947-70E740481C1C}">
                           <a14:useLocalDpi xmlns:a14="http://schemas.microsoft.com/office/drawing/2010/main" val="0"/>
@@ -350,67 +342,63 @@
       <w:r>
         <w:t xml:space="preserve">But the planets themselves were just boring </w:t>
       </w:r>
-      <w:proofErr w:type="spellStart"/>
-      <w:r>
-        <w:t>gray</w:t>
-      </w:r>
-      <w:proofErr w:type="spellEnd"/>
+      <w:r>
+        <w:t>grey</w:t>
+      </w:r>
       <w:r>
         <w:t xml:space="preserve"> spheres with zero variation between them, so the next problem to target was to provide variance to the planets.</w:t>
       </w:r>
     </w:p>
     <w:p>
-      <w:proofErr w:type="spellStart"/>
       <w:r>
         <w:lastRenderedPageBreak/>
+        <w:t xml:space="preserve">Perlin noise from </w:t>
+      </w:r>
+      <w:r>
+        <w:t xml:space="preserve">the </w:t>
+      </w:r>
+      <w:r>
+        <w:t>LibNoise</w:t>
+      </w:r>
+      <w:r>
+        <w:t xml:space="preserve"> library</w:t>
+      </w:r>
+      <w:r>
+        <w:t xml:space="preserve"> (Bevins, 2007;</w:t>
+      </w:r>
+      <w:r>
+        <w:t xml:space="preserve"> </w:t>
+      </w:r>
+      <w:r>
+        <w:t>Mendez, 2010)</w:t>
+      </w:r>
+      <w:r>
+        <w:t xml:space="preserve"> </w:t>
+      </w:r>
+      <w:r>
+        <w:t>was used with the goal of creating procedural atmospheres</w:t>
+      </w:r>
+      <w:r>
+        <w:t xml:space="preserve"> for the planets to help give them variance. The values and intensity of planetary atmospheres are also dictated by probability, which is augmented by the distance </w:t>
+      </w:r>
+      <w:r>
+        <w:t xml:space="preserve">of </w:t>
+      </w:r>
+      <w:r>
+        <w:t xml:space="preserve">the planets from the star. </w:t>
+      </w:r>
+      <w:r>
+        <w:t xml:space="preserve">This effect was achieved by placing another sphere with a transparent material over the planet (With a slightly larger overall scale size) and adding </w:t>
+      </w:r>
+      <w:r>
         <w:t>Perlin</w:t>
       </w:r>
-      <w:proofErr w:type="spellEnd"/>
-      <w:r>
-        <w:t xml:space="preserve"> noise from </w:t>
-      </w:r>
-      <w:r>
-        <w:t xml:space="preserve">the </w:t>
-      </w:r>
-      <w:proofErr w:type="spellStart"/>
-      <w:r>
-        <w:t>LibNoise</w:t>
-      </w:r>
-      <w:proofErr w:type="spellEnd"/>
-      <w:r>
-        <w:t xml:space="preserve"> library</w:t>
-      </w:r>
-      <w:r>
-        <w:t xml:space="preserve"> </w:t>
-      </w:r>
-      <w:r>
-        <w:t>was used with the goal of creating procedural atmospheres</w:t>
-      </w:r>
-      <w:r>
-        <w:t xml:space="preserve"> for the planets to help give them variance. The values and intensity of planetary atmospheres are also dictated by probability, which is augmented by the distance </w:t>
-      </w:r>
-      <w:r>
-        <w:t xml:space="preserve">of </w:t>
-      </w:r>
-      <w:r>
-        <w:t xml:space="preserve">the planets from the star. </w:t>
-      </w:r>
-      <w:r>
-        <w:t xml:space="preserve">This effect was achieved by placing another sphere with a transparent material over the planet (With a slightly larger overall scale size) and adding </w:t>
-      </w:r>
-      <w:proofErr w:type="spellStart"/>
+      <w:r>
+        <w:t xml:space="preserve"> noise to the material’s main texture. The immediate issue was that the texture created by the </w:t>
+      </w:r>
       <w:r>
         <w:t>Perlin</w:t>
       </w:r>
-      <w:proofErr w:type="spellEnd"/>
-      <w:r>
-        <w:t xml:space="preserve"> noise to the material’s main texture. The immediate issue was that the texture created by the </w:t>
-      </w:r>
-      <w:proofErr w:type="spellStart"/>
-      <w:r>
-        <w:t>Perlin</w:t>
-      </w:r>
-      <w:proofErr w:type="spellEnd"/>
       <w:r>
         <w:t xml:space="preserve"> noise generator has no alpha channel and is opaque, meaning that we can no longer see the planet underneath (See figure 4). </w:t>
       </w:r>
@@ -442,7 +430,7 @@
                     </pic:cNvPicPr>
                   </pic:nvPicPr>
                   <pic:blipFill>
-                    <a:blip r:embed="rId12">
+                    <a:blip r:embed="rId10">
                       <a:extLst>
                         <a:ext uri="{28A0092B-C50C-407E-A947-70E740481C1C}">
                           <a14:useLocalDpi xmlns:a14="http://schemas.microsoft.com/office/drawing/2010/main" val="0"/>
@@ -492,14 +480,12 @@
         </w:rPr>
         <w:t xml:space="preserve">A planet with the raw </w:t>
       </w:r>
-      <w:proofErr w:type="spellStart"/>
       <w:r>
         <w:rPr>
           <w:i/>
         </w:rPr>
         <w:t>Perlin</w:t>
       </w:r>
-      <w:proofErr w:type="spellEnd"/>
       <w:r>
         <w:rPr>
           <w:i/>
@@ -517,13 +503,8 @@
       <w:r>
         <w:t xml:space="preserve">looping through all the pixels in the </w:t>
       </w:r>
-      <w:proofErr w:type="spellStart"/>
-      <w:r>
-        <w:t>Perlin</w:t>
-      </w:r>
-      <w:proofErr w:type="spellEnd"/>
-      <w:r>
-        <w:t xml:space="preserve"> </w:t>
+      <w:r>
+        <w:t xml:space="preserve">Perlin </w:t>
       </w:r>
       <w:r>
         <w:t>2D</w:t>
@@ -554,8 +535,8 @@
           <w:lang w:eastAsia="en-GB"/>
         </w:rPr>
         <w:drawing>
-          <wp:inline distT="0" distB="0" distL="0" distR="0" wp14:anchorId="4A424677" wp14:editId="7EAE6EB1">
-            <wp:extent cx="3437475" cy="2730196"/>
+          <wp:inline distT="0" distB="0" distL="0" distR="0" wp14:anchorId="4A424677" wp14:editId="30D7B59A">
+            <wp:extent cx="3321930" cy="2638425"/>
             <wp:effectExtent l="0" t="0" r="0" b="0"/>
             <wp:docPr id="5" name="Picture 5"/>
             <wp:cNvGraphicFramePr>
@@ -571,7 +552,7 @@
                     </pic:cNvPicPr>
                   </pic:nvPicPr>
                   <pic:blipFill>
-                    <a:blip r:embed="rId13">
+                    <a:blip r:embed="rId11">
                       <a:extLst>
                         <a:ext uri="{28A0092B-C50C-407E-A947-70E740481C1C}">
                           <a14:useLocalDpi xmlns:a14="http://schemas.microsoft.com/office/drawing/2010/main" val="0"/>
@@ -585,7 +566,7 @@
                   <pic:spPr bwMode="auto">
                     <a:xfrm>
                       <a:off x="0" y="0"/>
-                      <a:ext cx="3437475" cy="2730196"/>
+                      <a:ext cx="3323727" cy="2639852"/>
                     </a:xfrm>
                     <a:prstGeom prst="rect">
                       <a:avLst/>
@@ -613,21 +594,7 @@
         <w:rPr>
           <w:i/>
         </w:rPr>
-        <w:t xml:space="preserve">Figure 5: A planet with the </w:t>
-      </w:r>
-      <w:proofErr w:type="spellStart"/>
-      <w:r>
-        <w:rPr>
-          <w:i/>
-        </w:rPr>
-        <w:t>Perlin</w:t>
-      </w:r>
-      <w:proofErr w:type="spellEnd"/>
-      <w:r>
-        <w:rPr>
-          <w:i/>
-        </w:rPr>
-        <w:t xml:space="preserve"> noise texture with the dark colour</w:t>
+        <w:t>Figure 5: A planet with the Perlin noise texture with the dark colour</w:t>
       </w:r>
       <w:r>
         <w:rPr>
@@ -648,23 +615,7 @@
         <w:t>While this is</w:t>
       </w:r>
       <w:r>
-        <w:t xml:space="preserve"> already looks like a planetary atmosphere, I wanted to push </w:t>
-      </w:r>
-      <w:proofErr w:type="spellStart"/>
-      <w:r>
-        <w:t>LibNoise</w:t>
-      </w:r>
-      <w:proofErr w:type="spellEnd"/>
-      <w:r>
-        <w:t xml:space="preserve"> further to see if it can make a more realistic looking cloud effect. I then realised that </w:t>
-      </w:r>
-      <w:proofErr w:type="spellStart"/>
-      <w:r>
-        <w:t>LibNoise</w:t>
-      </w:r>
-      <w:proofErr w:type="spellEnd"/>
-      <w:r>
-        <w:t xml:space="preserve"> had different forms of noise </w:t>
+        <w:t xml:space="preserve"> already looks like a planetary atmosphere, I wanted to push LibNoise further to see if it can make a more realistic looking cloud effect. I then realised that LibNoise had different forms of noise </w:t>
       </w:r>
       <w:r>
         <w:t xml:space="preserve">such as Billow, which had a </w:t>
@@ -673,18 +624,8 @@
         <w:t>wispier</w:t>
       </w:r>
       <w:r>
-        <w:t xml:space="preserve"> effect than </w:t>
-      </w:r>
-      <w:proofErr w:type="spellStart"/>
-      <w:r>
-        <w:t>Perlin</w:t>
-      </w:r>
-      <w:proofErr w:type="spellEnd"/>
-      <w:r>
-        <w:t xml:space="preserve"> Noise which looked more like clouds (See Figure 6).</w:t>
-      </w:r>
-      <w:bookmarkStart w:id="1" w:name="_GoBack"/>
-      <w:bookmarkEnd w:id="1"/>
+        <w:t xml:space="preserve"> effect than Perlin Noise which looked more like clouds (See Figure 6).</w:t>
+      </w:r>
     </w:p>
     <w:p>
       <w:pPr>
@@ -713,7 +654,7 @@
                     </pic:cNvPicPr>
                   </pic:nvPicPr>
                   <pic:blipFill>
-                    <a:blip r:embed="rId14">
+                    <a:blip r:embed="rId12">
                       <a:extLst>
                         <a:ext uri="{28A0092B-C50C-407E-A947-70E740481C1C}">
                           <a14:useLocalDpi xmlns:a14="http://schemas.microsoft.com/office/drawing/2010/main" val="0"/>
@@ -787,7 +728,7 @@
                     </pic:cNvPicPr>
                   </pic:nvPicPr>
                   <pic:blipFill>
-                    <a:blip r:embed="rId15">
+                    <a:blip r:embed="rId13">
                       <a:extLst>
                         <a:ext uri="{28A0092B-C50C-407E-A947-70E740481C1C}">
                           <a14:useLocalDpi xmlns:a14="http://schemas.microsoft.com/office/drawing/2010/main" val="0"/>
@@ -829,21 +770,7 @@
         <w:rPr>
           <w:i/>
         </w:rPr>
-        <w:t xml:space="preserve">Figure 7: Planetary atmosphere created with a combination of Billow and </w:t>
-      </w:r>
-      <w:proofErr w:type="spellStart"/>
-      <w:r>
-        <w:rPr>
-          <w:i/>
-        </w:rPr>
-        <w:t>Perlin</w:t>
-      </w:r>
-      <w:proofErr w:type="spellEnd"/>
-      <w:r>
-        <w:rPr>
-          <w:i/>
-        </w:rPr>
-        <w:t xml:space="preserve"> noises.</w:t>
+        <w:t>Figure 7: Planetary atmosphere created with a combination of Billow and Perlin noises.</w:t>
       </w:r>
     </w:p>
     <w:p>
@@ -873,15 +800,22 @@
     <w:p>
       <w:r>
         <w:lastRenderedPageBreak/>
-        <w:t xml:space="preserve">For the planet’s terrain, my original plan was to use noise to augment the vertices of the planets to give them terrain. I then realised that this approach is more likely unnecessary as the atmosphere of most planets will cover the terrain generated anyway. I settled on generating a 2D texture using </w:t>
-      </w:r>
-      <w:proofErr w:type="spellStart"/>
-      <w:r>
-        <w:t>Perlin</w:t>
-      </w:r>
-      <w:proofErr w:type="spellEnd"/>
-      <w:r>
-        <w:t xml:space="preserve"> noise and then changing their colour values based on their grayscale value, like the atmosphere system. Darker values would result in the planet’s oceans and the lighter values would result in land (See Figure 8).</w:t>
+        <w:t xml:space="preserve">For the planet’s terrain, my original plan was to use noise to augment the vertices of the planets to give them terrain. I then realised that this approach is </w:t>
+      </w:r>
+      <w:r>
+        <w:t>likely</w:t>
+      </w:r>
+      <w:r>
+        <w:t xml:space="preserve"> unnecessary as the atmosphere of most planets will cover the terrain generated anyway</w:t>
+      </w:r>
+      <w:r>
+        <w:t xml:space="preserve"> meaning it would not be as impactful to the scene and could be more computationally expensive</w:t>
+      </w:r>
+      <w:r>
+        <w:t xml:space="preserve"> to apply</w:t>
+      </w:r>
+      <w:r>
+        <w:t>. I settled on generating a 2D texture using Perlin noise and then changing their colour values based on their grayscale value, like the atmosphere system. Darker values would result in the planet’s oceans and the lighter values would result in land (See Figure 8).</w:t>
       </w:r>
     </w:p>
     <w:p>
@@ -911,7 +845,7 @@
                     </pic:cNvPicPr>
                   </pic:nvPicPr>
                   <pic:blipFill>
-                    <a:blip r:embed="rId16">
+                    <a:blip r:embed="rId14">
                       <a:extLst>
                         <a:ext uri="{28A0092B-C50C-407E-A947-70E740481C1C}">
                           <a14:useLocalDpi xmlns:a14="http://schemas.microsoft.com/office/drawing/2010/main" val="0"/>
@@ -943,49 +877,466 @@
       </w:r>
     </w:p>
     <w:p>
+      <w:pPr>
+        <w:jc w:val="center"/>
+        <w:rPr>
+          <w:i/>
+        </w:rPr>
+      </w:pPr>
+      <w:r>
+        <w:rPr>
+          <w:i/>
+        </w:rPr>
+        <w:t>Figure 8: A complete temperate planet</w:t>
+      </w:r>
+    </w:p>
+    <w:p>
       <w:r>
         <w:t xml:space="preserve">With this </w:t>
       </w:r>
       <w:r>
         <w:t>system now complete</w:t>
       </w:r>
-    </w:p>
-    <w:p/>
-    <w:p>
-      <w:proofErr w:type="spellStart"/>
-      <w:r>
-        <w:t>Perlin</w:t>
-      </w:r>
-      <w:proofErr w:type="spellEnd"/>
-      <w:r>
-        <w:t xml:space="preserve"> cloud atmosphere based on distance, do multiple layers for thicker atmospheres, distance from star affects probability of size, ter</w:t>
-      </w:r>
-      <w:r>
-        <w:t xml:space="preserve">rain jaggedness, colour, moons. Galaxy stars brightness affected by how close they are from the centre of the galaxy. </w:t>
-      </w:r>
+      <w:r>
+        <w:t xml:space="preserve"> it was now </w:t>
+      </w:r>
+      <w:r>
+        <w:t xml:space="preserve">time to progress onto the ship generation. </w:t>
+      </w:r>
+      <w:r>
+        <w:t>This began with modelling various different ship parts to be used in a modular system that the system would then use to build the ships.</w:t>
+      </w:r>
+    </w:p>
+    <w:p>
+      <w:r>
+        <w:t>For the guards/fighters a base shape was created for the modular parts to be placed upon (See Figure 9)</w:t>
+      </w:r>
+      <w:r>
+        <w:t>.</w:t>
+      </w:r>
+    </w:p>
+    <w:p>
+      <w:pPr>
+        <w:jc w:val="center"/>
+      </w:pPr>
+      <w:r>
+        <w:rPr>
+          <w:noProof/>
+        </w:rPr>
+        <w:drawing>
+          <wp:inline distT="0" distB="0" distL="0" distR="0" wp14:anchorId="5585C788" wp14:editId="7221A175">
+            <wp:extent cx="3638550" cy="2628900"/>
+            <wp:effectExtent l="0" t="0" r="0" b="0"/>
+            <wp:docPr id="9" name="Picture 9" descr="C:\Users\dcumb\AppData\Local\Microsoft\Windows\INetCache\Content.Word\Screenshot_3.png"/>
+            <wp:cNvGraphicFramePr>
+              <a:graphicFrameLocks xmlns:a="http://schemas.openxmlformats.org/drawingml/2006/main" noChangeAspect="1"/>
+            </wp:cNvGraphicFramePr>
+            <a:graphic xmlns:a="http://schemas.openxmlformats.org/drawingml/2006/main">
+              <a:graphicData uri="http://schemas.openxmlformats.org/drawingml/2006/picture">
+                <pic:pic xmlns:pic="http://schemas.openxmlformats.org/drawingml/2006/picture">
+                  <pic:nvPicPr>
+                    <pic:cNvPr id="0" name="Picture 1" descr="C:\Users\dcumb\AppData\Local\Microsoft\Windows\INetCache\Content.Word\Screenshot_3.png"/>
+                    <pic:cNvPicPr>
+                      <a:picLocks noChangeAspect="1" noChangeArrowheads="1"/>
+                    </pic:cNvPicPr>
+                  </pic:nvPicPr>
+                  <pic:blipFill>
+                    <a:blip r:embed="rId15">
+                      <a:extLst>
+                        <a:ext uri="{28A0092B-C50C-407E-A947-70E740481C1C}">
+                          <a14:useLocalDpi xmlns:a14="http://schemas.microsoft.com/office/drawing/2010/main" val="0"/>
+                        </a:ext>
+                      </a:extLst>
+                    </a:blip>
+                    <a:srcRect/>
+                    <a:stretch>
+                      <a:fillRect/>
+                    </a:stretch>
+                  </pic:blipFill>
+                  <pic:spPr bwMode="auto">
+                    <a:xfrm>
+                      <a:off x="0" y="0"/>
+                      <a:ext cx="3638550" cy="2628900"/>
+                    </a:xfrm>
+                    <a:prstGeom prst="rect">
+                      <a:avLst/>
+                    </a:prstGeom>
+                    <a:noFill/>
+                    <a:ln>
+                      <a:noFill/>
+                    </a:ln>
+                  </pic:spPr>
+                </pic:pic>
+              </a:graphicData>
+            </a:graphic>
+          </wp:inline>
+        </w:drawing>
+      </w:r>
+    </w:p>
+    <w:p>
+      <w:pPr>
+        <w:jc w:val="center"/>
+        <w:rPr>
+          <w:i/>
+        </w:rPr>
+      </w:pPr>
+      <w:r>
+        <w:rPr>
+          <w:i/>
+        </w:rPr>
+        <w:t>Figure 9: Base model for the colony fighters/guards.</w:t>
+      </w:r>
+    </w:p>
+    <w:p>
+      <w:r>
+        <w:lastRenderedPageBreak/>
+        <w:t>The fighter base is then created as a prefab with multiple empty game object “nodes” attached to it in predefined positions</w:t>
+      </w:r>
+      <w:r>
+        <w:t xml:space="preserve"> that I positioned manually</w:t>
+      </w:r>
+      <w:r>
+        <w:t>. These nodes make up all possible combinations of components that can be attached to the fighter base to</w:t>
+      </w:r>
+      <w:r>
+        <w:t xml:space="preserve"> make up the completed fighter. This system was created to eliminate any amount of </w:t>
+      </w:r>
+      <w:r>
+        <w:t>erroneous results</w:t>
+      </w:r>
+      <w:r>
+        <w:t xml:space="preserve"> (See Figure 10)</w:t>
+      </w:r>
+      <w:r>
+        <w:t>.</w:t>
+      </w:r>
+    </w:p>
+    <w:p>
+      <w:pPr>
+        <w:jc w:val="center"/>
+      </w:pPr>
+      <w:r>
+        <w:t>[MULTIPLE FIGHTERS CREATED HERE!]</w:t>
+      </w:r>
+    </w:p>
+    <w:p>
+      <w:r>
+        <w:t xml:space="preserve">The colony ships are created differently from their fighter/guard counterparts, I used an odd/even number system that was previously intended </w:t>
+      </w:r>
+      <w:r>
+        <w:t>to be used on a moonbase system for this assignment that failed to work correctly. In this instance the odd/even system worked to create effect, creating the different parts needed to create the moonbase in a sequential manner, but the placement of the buildings did not work as intended and such this system was scrapped. I then realised that this system could be implemented to generate the colony ships from parts I had modelled in blender (See Figure 10).</w:t>
+      </w:r>
+    </w:p>
+    <w:p>
+      <w:pPr>
+        <w:jc w:val="center"/>
+        <w:rPr>
+          <w:sz w:val="20"/>
+        </w:rPr>
+      </w:pPr>
+      <w:r>
+        <w:rPr>
+          <w:noProof/>
+        </w:rPr>
+        <w:drawing>
+          <wp:inline distT="0" distB="0" distL="0" distR="0" wp14:anchorId="2A2A9E0A" wp14:editId="1050110C">
+            <wp:extent cx="4171950" cy="3241765"/>
+            <wp:effectExtent l="0" t="0" r="0" b="0"/>
+            <wp:docPr id="10" name="Picture 10" descr="C:\Users\dcumb\AppData\Local\Microsoft\Windows\INetCache\Content.Word\Screenshot_6.png"/>
+            <wp:cNvGraphicFramePr>
+              <a:graphicFrameLocks xmlns:a="http://schemas.openxmlformats.org/drawingml/2006/main" noChangeAspect="1"/>
+            </wp:cNvGraphicFramePr>
+            <a:graphic xmlns:a="http://schemas.openxmlformats.org/drawingml/2006/main">
+              <a:graphicData uri="http://schemas.openxmlformats.org/drawingml/2006/picture">
+                <pic:pic xmlns:pic="http://schemas.openxmlformats.org/drawingml/2006/picture">
+                  <pic:nvPicPr>
+                    <pic:cNvPr id="0" name="Picture 2" descr="C:\Users\dcumb\AppData\Local\Microsoft\Windows\INetCache\Content.Word\Screenshot_6.png"/>
+                    <pic:cNvPicPr>
+                      <a:picLocks noChangeAspect="1" noChangeArrowheads="1"/>
+                    </pic:cNvPicPr>
+                  </pic:nvPicPr>
+                  <pic:blipFill>
+                    <a:blip r:embed="rId16">
+                      <a:extLst>
+                        <a:ext uri="{28A0092B-C50C-407E-A947-70E740481C1C}">
+                          <a14:useLocalDpi xmlns:a14="http://schemas.microsoft.com/office/drawing/2010/main" val="0"/>
+                        </a:ext>
+                      </a:extLst>
+                    </a:blip>
+                    <a:srcRect/>
+                    <a:stretch>
+                      <a:fillRect/>
+                    </a:stretch>
+                  </pic:blipFill>
+                  <pic:spPr bwMode="auto">
+                    <a:xfrm>
+                      <a:off x="0" y="0"/>
+                      <a:ext cx="4177547" cy="3246114"/>
+                    </a:xfrm>
+                    <a:prstGeom prst="rect">
+                      <a:avLst/>
+                    </a:prstGeom>
+                    <a:noFill/>
+                    <a:ln>
+                      <a:noFill/>
+                    </a:ln>
+                  </pic:spPr>
+                </pic:pic>
+              </a:graphicData>
+            </a:graphic>
+          </wp:inline>
+        </w:drawing>
+      </w:r>
+    </w:p>
+    <w:p>
+      <w:pPr>
+        <w:jc w:val="center"/>
+      </w:pPr>
+      <w:r>
+        <w:rPr>
+          <w:i/>
+        </w:rPr>
+        <w:t>Figure 10: Ship parts to be used in the colony ship generation system.</w:t>
+      </w:r>
+    </w:p>
+    <w:p>
+      <w:r>
+        <w:t>The odd/even system means that for every odd number a connection must be placed and every even number means a module must be placed. The module type depends on a simple probability variable that is randomly assigned each loop of the colony ship build. The first number of the loop will always be one of two cockpit models and the final number will always be</w:t>
+      </w:r>
+      <w:r>
+        <w:t xml:space="preserve"> an engine module, combined this creates the colony ships with a good level of variance (See Figure 11).</w:t>
+      </w:r>
+    </w:p>
+    <w:p>
+      <w:pPr>
+        <w:jc w:val="center"/>
+      </w:pPr>
+      <w:r>
+        <w:rPr>
+          <w:noProof/>
+        </w:rPr>
+        <w:lastRenderedPageBreak/>
+        <w:drawing>
+          <wp:inline distT="0" distB="0" distL="0" distR="0" wp14:anchorId="1FA5E98E" wp14:editId="1EE0D351">
+            <wp:extent cx="4186593" cy="1866900"/>
+            <wp:effectExtent l="0" t="0" r="4445" b="0"/>
+            <wp:docPr id="11" name="Picture 11" descr="C:\Users\dcumb\AppData\Local\Microsoft\Windows\INetCache\Content.Word\Screenshot_17.png"/>
+            <wp:cNvGraphicFramePr>
+              <a:graphicFrameLocks xmlns:a="http://schemas.openxmlformats.org/drawingml/2006/main" noChangeAspect="1"/>
+            </wp:cNvGraphicFramePr>
+            <a:graphic xmlns:a="http://schemas.openxmlformats.org/drawingml/2006/main">
+              <a:graphicData uri="http://schemas.openxmlformats.org/drawingml/2006/picture">
+                <pic:pic xmlns:pic="http://schemas.openxmlformats.org/drawingml/2006/picture">
+                  <pic:nvPicPr>
+                    <pic:cNvPr id="0" name="Picture 3" descr="C:\Users\dcumb\AppData\Local\Microsoft\Windows\INetCache\Content.Word\Screenshot_17.png"/>
+                    <pic:cNvPicPr>
+                      <a:picLocks noChangeAspect="1" noChangeArrowheads="1"/>
+                    </pic:cNvPicPr>
+                  </pic:nvPicPr>
+                  <pic:blipFill>
+                    <a:blip r:embed="rId17">
+                      <a:extLst>
+                        <a:ext uri="{28A0092B-C50C-407E-A947-70E740481C1C}">
+                          <a14:useLocalDpi xmlns:a14="http://schemas.microsoft.com/office/drawing/2010/main" val="0"/>
+                        </a:ext>
+                      </a:extLst>
+                    </a:blip>
+                    <a:srcRect/>
+                    <a:stretch>
+                      <a:fillRect/>
+                    </a:stretch>
+                  </pic:blipFill>
+                  <pic:spPr bwMode="auto">
+                    <a:xfrm>
+                      <a:off x="0" y="0"/>
+                      <a:ext cx="4196028" cy="1871107"/>
+                    </a:xfrm>
+                    <a:prstGeom prst="rect">
+                      <a:avLst/>
+                    </a:prstGeom>
+                    <a:noFill/>
+                    <a:ln>
+                      <a:noFill/>
+                    </a:ln>
+                  </pic:spPr>
+                </pic:pic>
+              </a:graphicData>
+            </a:graphic>
+          </wp:inline>
+        </w:drawing>
+      </w:r>
+      <w:r>
+        <w:rPr>
+          <w:noProof/>
+        </w:rPr>
+        <w:drawing>
+          <wp:inline distT="0" distB="0" distL="0" distR="0" wp14:anchorId="4BDAB4C7" wp14:editId="7DA6518C">
+            <wp:extent cx="4185920" cy="1647825"/>
+            <wp:effectExtent l="0" t="0" r="5080" b="9525"/>
+            <wp:docPr id="12" name="Picture 12" descr="C:\Users\dcumb\AppData\Local\Microsoft\Windows\INetCache\Content.Word\Screenshot_14.png"/>
+            <wp:cNvGraphicFramePr>
+              <a:graphicFrameLocks xmlns:a="http://schemas.openxmlformats.org/drawingml/2006/main" noChangeAspect="1"/>
+            </wp:cNvGraphicFramePr>
+            <a:graphic xmlns:a="http://schemas.openxmlformats.org/drawingml/2006/main">
+              <a:graphicData uri="http://schemas.openxmlformats.org/drawingml/2006/picture">
+                <pic:pic xmlns:pic="http://schemas.openxmlformats.org/drawingml/2006/picture">
+                  <pic:nvPicPr>
+                    <pic:cNvPr id="0" name="Picture 4" descr="C:\Users\dcumb\AppData\Local\Microsoft\Windows\INetCache\Content.Word\Screenshot_14.png"/>
+                    <pic:cNvPicPr>
+                      <a:picLocks noChangeAspect="1" noChangeArrowheads="1"/>
+                    </pic:cNvPicPr>
+                  </pic:nvPicPr>
+                  <pic:blipFill rotWithShape="1">
+                    <a:blip r:embed="rId18">
+                      <a:extLst>
+                        <a:ext uri="{28A0092B-C50C-407E-A947-70E740481C1C}">
+                          <a14:useLocalDpi xmlns:a14="http://schemas.microsoft.com/office/drawing/2010/main" val="0"/>
+                        </a:ext>
+                      </a:extLst>
+                    </a:blip>
+                    <a:srcRect t="22755" b="14760"/>
+                    <a:stretch/>
+                  </pic:blipFill>
+                  <pic:spPr bwMode="auto">
+                    <a:xfrm>
+                      <a:off x="0" y="0"/>
+                      <a:ext cx="4192870" cy="1650561"/>
+                    </a:xfrm>
+                    <a:prstGeom prst="rect">
+                      <a:avLst/>
+                    </a:prstGeom>
+                    <a:noFill/>
+                    <a:ln>
+                      <a:noFill/>
+                    </a:ln>
+                    <a:extLst>
+                      <a:ext uri="{53640926-AAD7-44D8-BBD7-CCE9431645EC}">
+                        <a14:shadowObscured xmlns:a14="http://schemas.microsoft.com/office/drawing/2010/main"/>
+                      </a:ext>
+                    </a:extLst>
+                  </pic:spPr>
+                </pic:pic>
+              </a:graphicData>
+            </a:graphic>
+          </wp:inline>
+        </w:drawing>
+      </w:r>
+    </w:p>
+    <w:p>
+      <w:pPr>
+        <w:jc w:val="center"/>
+        <w:rPr>
+          <w:i/>
+        </w:rPr>
+      </w:pPr>
+      <w:r>
+        <w:rPr>
+          <w:i/>
+        </w:rPr>
+        <w:t>Figure 11: Two colony ships made with the colony ship generator.</w:t>
+      </w:r>
+    </w:p>
+    <w:p>
+      <w:pPr>
+        <w:rPr>
+          <w:i/>
+        </w:rPr>
+      </w:pPr>
+    </w:p>
+    <w:p>
+      <w:r>
+        <w:t>With both colony ships and fighter/guards being created</w:t>
+      </w:r>
+      <w:r>
+        <w:t>, it was now time to move onto placement of these ships as a fleet in the main diorama.</w:t>
+      </w:r>
+    </w:p>
+    <w:p>
+      <w:pPr>
+        <w:rPr>
+          <w:b/>
+          <w:sz w:val="24"/>
+        </w:rPr>
+      </w:pPr>
+      <w:r>
+        <w:rPr>
+          <w:b/>
+          <w:sz w:val="24"/>
+        </w:rPr>
+        <w:t>Narrative</w:t>
+      </w:r>
+    </w:p>
+    <w:p>
+      <w:r>
+        <w:t xml:space="preserve">The </w:t>
+      </w:r>
+      <w:r>
+        <w:t xml:space="preserve">narrative of the </w:t>
+      </w:r>
+      <w:r>
+        <w:t xml:space="preserve">diorama being created is that of a newly created </w:t>
+      </w:r>
+      <w:r>
+        <w:t xml:space="preserve">colony </w:t>
+      </w:r>
+      <w:r>
+        <w:t xml:space="preserve">fleet that has </w:t>
+      </w:r>
+      <w:r>
+        <w:t xml:space="preserve">been created and </w:t>
+      </w:r>
+      <w:r>
+        <w:t xml:space="preserve">assembled above </w:t>
+      </w:r>
+      <w:r>
+        <w:t xml:space="preserve">the humanoid beings’ planet. </w:t>
+      </w:r>
+      <w:r>
+        <w:t xml:space="preserve"> </w:t>
+      </w:r>
+      <w:r>
+        <w:t xml:space="preserve">The fleet’s mission is to colonise a nearby temperate planet in their solar system for their goal of humanoid expansion beyond their world. </w:t>
+      </w:r>
+      <w:r>
+        <w:t>This large fleet contains many colony ships full of hopeful future residents of the nearby temperate planet</w:t>
+      </w:r>
+      <w:r>
+        <w:t>, dubbed “Terra”.</w:t>
+      </w:r>
+      <w:bookmarkStart w:id="0" w:name="_GoBack"/>
+      <w:bookmarkEnd w:id="0"/>
     </w:p>
     <w:p/>
     <w:p/>
-    <w:p>
-      <w:r>
-        <w:t xml:space="preserve">Ships move along empty </w:t>
-      </w:r>
-      <w:proofErr w:type="spellStart"/>
-      <w:r>
-        <w:t>gameobject</w:t>
-      </w:r>
-      <w:proofErr w:type="spellEnd"/>
-      <w:r>
-        <w:t xml:space="preserve"> waypoints that transition them between planets and other items</w:t>
-      </w:r>
-    </w:p>
-    <w:p>
-      <w:r>
-        <w:t>Planets that are a certain distance away from the star will have a higher chance of getting asteroid rings</w:t>
-      </w:r>
-    </w:p>
     <w:p/>
     <w:p/>
+    <w:p/>
+    <w:p/>
+    <w:p/>
+    <w:p/>
+    <w:p>
+      <w:r>
+        <w:lastRenderedPageBreak/>
+        <w:t>Perlin cloud atmosphere based on distance, do multiple layers for thicker atmospheres, distance from star affects probability of size, ter</w:t>
+      </w:r>
+      <w:r>
+        <w:t xml:space="preserve">rain jaggedness, colour, moons. Galaxy stars brightness affected by how close they are from the centre of the galaxy. </w:t>
+      </w:r>
+    </w:p>
+    <w:p/>
+    <w:p/>
+    <w:p>
+      <w:r>
+        <w:t>Ships move along empty gameobject waypoints that transition them between planets and other items</w:t>
+      </w:r>
+    </w:p>
+    <w:p>
+      <w:r>
+        <w:t>Planets that are a certain distance away from the star will have a higher chance of getting asteroid rings</w:t>
+      </w:r>
+    </w:p>
+    <w:p/>
+    <w:p/>
     <w:p>
       <w:r>
         <w:t xml:space="preserve">The first </w:t>
@@ -1010,16 +1361,12 @@
         <w:t xml:space="preserve">The fighter base </w:t>
       </w:r>
       <w:r>
-        <w:t xml:space="preserve">is then created as a prefab with multiple empty game object “nodes” attached to it in predefined positions. These nodes make up all possible combinations of components that can be </w:t>
-      </w:r>
-      <w:r>
-        <w:lastRenderedPageBreak/>
-        <w:t xml:space="preserve">attached to the fighter base to make up the completed fighter. I did this because it greatly reduces the risk of erroneous results </w:t>
+        <w:t xml:space="preserve">is then created as a prefab with multiple empty game object “nodes” attached to it in predefined positions. These nodes make up all possible combinations of components that can be attached to the fighter base to make up the completed fighter. I did this because it greatly reduces the risk of erroneous results </w:t>
       </w:r>
     </w:p>
     <w:sectPr>
-      <w:headerReference w:type="default" r:id="rId17"/>
-      <w:footerReference w:type="default" r:id="rId18"/>
+      <w:headerReference w:type="default" r:id="rId19"/>
+      <w:footerReference w:type="default" r:id="rId20"/>
       <w:pgSz w:w="11906" w:h="16838"/>
       <w:pgMar w:top="1440" w:right="1440" w:bottom="1440" w:left="1440" w:header="708" w:footer="708" w:gutter="0"/>
       <w:cols w:space="708"/>
@@ -1029,41 +1376,8 @@
 </w:document>
 </file>
 
-<file path=word/comments.xml><?xml version="1.0" encoding="utf-8"?>
-<w:comments xmlns:wpc="http://schemas.microsoft.com/office/word/2010/wordprocessingCanvas" xmlns:mc="http://schemas.openxmlformats.org/markup-compatibility/2006" xmlns:o="urn:schemas-microsoft-com:office:office" xmlns:r="http://schemas.openxmlformats.org/officeDocument/2006/relationships" xmlns:m="http://schemas.openxmlformats.org/officeDocument/2006/math" xmlns:v="urn:schemas-microsoft-com:vml" xmlns:wp14="http://schemas.microsoft.com/office/word/2010/wordprocessingDrawing" xmlns:wp="http://schemas.openxmlformats.org/drawingml/2006/wordprocessingDrawing" xmlns:w10="urn:schemas-microsoft-com:office:word" xmlns:w="http://schemas.openxmlformats.org/wordprocessingml/2006/main" xmlns:w14="http://schemas.microsoft.com/office/word/2010/wordml" xmlns:w15="http://schemas.microsoft.com/office/word/2012/wordml" xmlns:wpg="http://schemas.microsoft.com/office/word/2010/wordprocessingGroup" xmlns:wpi="http://schemas.microsoft.com/office/word/2010/wordprocessingInk" xmlns:wne="http://schemas.microsoft.com/office/word/2006/wordml" xmlns:wps="http://schemas.microsoft.com/office/word/2010/wordprocessingShape" mc:Ignorable="w14 w15 wp14">
-  <w:comment w:id="0" w:author="Computing" w:date="2018-04-15T19:01:00Z" w:initials="C">
-    <w:p>
-      <w:pPr>
-        <w:pStyle w:val="CommentText"/>
-      </w:pPr>
-      <w:r>
-        <w:rPr>
-          <w:rStyle w:val="CommentReference"/>
-        </w:rPr>
-        <w:annotationRef/>
-      </w:r>
-      <w:r>
-        <w:t>Maybe not keep this</w:t>
-      </w:r>
-    </w:p>
-  </w:comment>
-</w:comments>
-</file>
-
-<file path=word/commentsExtended.xml><?xml version="1.0" encoding="utf-8"?>
-<w15:commentsEx xmlns:wpc="http://schemas.microsoft.com/office/word/2010/wordprocessingCanvas" xmlns:mc="http://schemas.openxmlformats.org/markup-compatibility/2006" xmlns:o="urn:schemas-microsoft-com:office:office" xmlns:r="http://schemas.openxmlformats.org/officeDocument/2006/relationships" xmlns:m="http://schemas.openxmlformats.org/officeDocument/2006/math" xmlns:v="urn:schemas-microsoft-com:vml" xmlns:wp14="http://schemas.microsoft.com/office/word/2010/wordprocessingDrawing" xmlns:wp="http://schemas.openxmlformats.org/drawingml/2006/wordprocessingDrawing" xmlns:w10="urn:schemas-microsoft-com:office:word" xmlns:w="http://schemas.openxmlformats.org/wordprocessingml/2006/main" xmlns:w14="http://schemas.microsoft.com/office/word/2010/wordml" xmlns:w15="http://schemas.microsoft.com/office/word/2012/wordml" xmlns:wpg="http://schemas.microsoft.com/office/word/2010/wordprocessingGroup" xmlns:wpi="http://schemas.microsoft.com/office/word/2010/wordprocessingInk" xmlns:wne="http://schemas.microsoft.com/office/word/2006/wordml" xmlns:wps="http://schemas.microsoft.com/office/word/2010/wordprocessingShape" mc:Ignorable="w14 w15 wp14">
-  <w15:commentEx w15:paraId="284BDB10" w15:done="0"/>
-</w15:commentsEx>
-</file>
-
-<file path=word/commentsIds.xml><?xml version="1.0" encoding="utf-8"?>
-<w16cid:commentsIds xmlns:wpc="http://schemas.microsoft.com/office/word/2010/wordprocessingCanvas" xmlns:cx="http://schemas.microsoft.com/office/drawing/2014/chartex" xmlns:cx1="http://schemas.microsoft.com/office/drawing/2015/9/8/chartex" xmlns:cx2="http://schemas.microsoft.com/office/drawing/2015/10/21/chartex" xmlns:cx3="http://schemas.microsoft.com/office/drawing/2016/5/9/chartex" xmlns:cx4="http://schemas.microsoft.com/office/drawing/2016/5/10/chartex" xmlns:cx5="http://schemas.microsoft.com/office/drawing/2016/5/11/chartex" xmlns:cx6="http://schemas.microsoft.com/office/drawing/2016/5/12/chartex" xmlns:cx7="http://schemas.microsoft.com/office/drawing/2016/5/13/chartex" xmlns:cx8="http://schemas.microsoft.com/office/drawing/2016/5/14/chartex" xmlns:mc="http://schemas.openxmlformats.org/markup-compatibility/2006" xmlns:aink="http://schemas.microsoft.com/office/drawing/2016/ink" xmlns:am3d="http://schemas.microsoft.com/office/drawing/2017/model3d" xmlns:o="urn:schemas-microsoft-com:office:office" xmlns:r="http://schemas.openxmlformats.org/officeDocument/2006/relationships" xmlns:m="http://schemas.openxmlformats.org/officeDocument/2006/math" xmlns:v="urn:schemas-microsoft-com:vml" xmlns:wp14="http://schemas.microsoft.com/office/word/2010/wordprocessingDrawing" xmlns:wp="http://schemas.openxmlformats.org/drawingml/2006/wordprocessingDrawing" xmlns:w10="urn:schemas-microsoft-com:office:word" xmlns:w="http://schemas.openxmlformats.org/wordprocessingml/2006/main" xmlns:w14="http://schemas.microsoft.com/office/word/2010/wordml" xmlns:w15="http://schemas.microsoft.com/office/word/2012/wordml" xmlns:w16cid="http://schemas.microsoft.com/office/word/2016/wordml/cid" xmlns:w16se="http://schemas.microsoft.com/office/word/2015/wordml/symex" xmlns:wpg="http://schemas.microsoft.com/office/word/2010/wordprocessingGroup" xmlns:wpi="http://schemas.microsoft.com/office/word/2010/wordprocessingInk" xmlns:wne="http://schemas.microsoft.com/office/word/2006/wordml" xmlns:wps="http://schemas.microsoft.com/office/word/2010/wordprocessingShape" mc:Ignorable="w14 w15 w16se w16cid wp14">
-  <w16cid:commentId w16cid:paraId="284BDB10" w16cid:durableId="1E7E6071"/>
-</w16cid:commentsIds>
-</file>
-
 <file path=word/endnotes.xml><?xml version="1.0" encoding="utf-8"?>
-<w:endnotes xmlns:wpc="http://schemas.microsoft.com/office/word/2010/wordprocessingCanvas" xmlns:mc="http://schemas.openxmlformats.org/markup-compatibility/2006" xmlns:o="urn:schemas-microsoft-com:office:office" xmlns:r="http://schemas.openxmlformats.org/officeDocument/2006/relationships" xmlns:m="http://schemas.openxmlformats.org/officeDocument/2006/math" xmlns:v="urn:schemas-microsoft-com:vml" xmlns:wp14="http://schemas.microsoft.com/office/word/2010/wordprocessingDrawing" xmlns:wp="http://schemas.openxmlformats.org/drawingml/2006/wordprocessingDrawing" xmlns:w10="urn:schemas-microsoft-com:office:word" xmlns:w="http://schemas.openxmlformats.org/wordprocessingml/2006/main" xmlns:w14="http://schemas.microsoft.com/office/word/2010/wordml" xmlns:w15="http://schemas.microsoft.com/office/word/2012/wordml" xmlns:wpg="http://schemas.microsoft.com/office/word/2010/wordprocessingGroup" xmlns:wpi="http://schemas.microsoft.com/office/word/2010/wordprocessingInk" xmlns:wne="http://schemas.microsoft.com/office/word/2006/wordml" xmlns:wps="http://schemas.microsoft.com/office/word/2010/wordprocessingShape" mc:Ignorable="w14 w15 wp14">
+<w:endnotes xmlns:wpc="http://schemas.microsoft.com/office/word/2010/wordprocessingCanvas" xmlns:cx="http://schemas.microsoft.com/office/drawing/2014/chartex" xmlns:cx1="http://schemas.microsoft.com/office/drawing/2015/9/8/chartex" xmlns:cx2="http://schemas.microsoft.com/office/drawing/2015/10/21/chartex" xmlns:cx3="http://schemas.microsoft.com/office/drawing/2016/5/9/chartex" xmlns:cx4="http://schemas.microsoft.com/office/drawing/2016/5/10/chartex" xmlns:cx5="http://schemas.microsoft.com/office/drawing/2016/5/11/chartex" xmlns:cx6="http://schemas.microsoft.com/office/drawing/2016/5/12/chartex" xmlns:cx7="http://schemas.microsoft.com/office/drawing/2016/5/13/chartex" xmlns:cx8="http://schemas.microsoft.com/office/drawing/2016/5/14/chartex" xmlns:mc="http://schemas.openxmlformats.org/markup-compatibility/2006" xmlns:aink="http://schemas.microsoft.com/office/drawing/2016/ink" xmlns:am3d="http://schemas.microsoft.com/office/drawing/2017/model3d" xmlns:o="urn:schemas-microsoft-com:office:office" xmlns:r="http://schemas.openxmlformats.org/officeDocument/2006/relationships" xmlns:m="http://schemas.openxmlformats.org/officeDocument/2006/math" xmlns:v="urn:schemas-microsoft-com:vml" xmlns:wp14="http://schemas.microsoft.com/office/word/2010/wordprocessingDrawing" xmlns:wp="http://schemas.openxmlformats.org/drawingml/2006/wordprocessingDrawing" xmlns:w10="urn:schemas-microsoft-com:office:word" xmlns:w="http://schemas.openxmlformats.org/wordprocessingml/2006/main" xmlns:w14="http://schemas.microsoft.com/office/word/2010/wordml" xmlns:w15="http://schemas.microsoft.com/office/word/2012/wordml" xmlns:w16cid="http://schemas.microsoft.com/office/word/2016/wordml/cid" xmlns:w16se="http://schemas.microsoft.com/office/word/2015/wordml/symex" xmlns:wpg="http://schemas.microsoft.com/office/word/2010/wordprocessingGroup" xmlns:wpi="http://schemas.microsoft.com/office/word/2010/wordprocessingInk" xmlns:wne="http://schemas.microsoft.com/office/word/2006/wordml" xmlns:wps="http://schemas.microsoft.com/office/word/2010/wordprocessingShape" mc:Ignorable="w14 w15 w16se w16cid wp14">
   <w:endnote w:type="separator" w:id="-1">
     <w:p>
       <w:pPr>
@@ -1088,7 +1402,7 @@
 </file>
 
 <file path=word/footer1.xml><?xml version="1.0" encoding="utf-8"?>
-<w:ftr xmlns:wpc="http://schemas.microsoft.com/office/word/2010/wordprocessingCanvas" xmlns:mc="http://schemas.openxmlformats.org/markup-compatibility/2006" xmlns:o="urn:schemas-microsoft-com:office:office" xmlns:r="http://schemas.openxmlformats.org/officeDocument/2006/relationships" xmlns:m="http://schemas.openxmlformats.org/officeDocument/2006/math" xmlns:v="urn:schemas-microsoft-com:vml" xmlns:wp14="http://schemas.microsoft.com/office/word/2010/wordprocessingDrawing" xmlns:wp="http://schemas.openxmlformats.org/drawingml/2006/wordprocessingDrawing" xmlns:w10="urn:schemas-microsoft-com:office:word" xmlns:w="http://schemas.openxmlformats.org/wordprocessingml/2006/main" xmlns:w14="http://schemas.microsoft.com/office/word/2010/wordml" xmlns:w15="http://schemas.microsoft.com/office/word/2012/wordml" xmlns:wpg="http://schemas.microsoft.com/office/word/2010/wordprocessingGroup" xmlns:wpi="http://schemas.microsoft.com/office/word/2010/wordprocessingInk" xmlns:wne="http://schemas.microsoft.com/office/word/2006/wordml" xmlns:wps="http://schemas.microsoft.com/office/word/2010/wordprocessingShape" mc:Ignorable="w14 w15 wp14">
+<w:ftr xmlns:wpc="http://schemas.microsoft.com/office/word/2010/wordprocessingCanvas" xmlns:cx="http://schemas.microsoft.com/office/drawing/2014/chartex" xmlns:cx1="http://schemas.microsoft.com/office/drawing/2015/9/8/chartex" xmlns:cx2="http://schemas.microsoft.com/office/drawing/2015/10/21/chartex" xmlns:cx3="http://schemas.microsoft.com/office/drawing/2016/5/9/chartex" xmlns:cx4="http://schemas.microsoft.com/office/drawing/2016/5/10/chartex" xmlns:cx5="http://schemas.microsoft.com/office/drawing/2016/5/11/chartex" xmlns:cx6="http://schemas.microsoft.com/office/drawing/2016/5/12/chartex" xmlns:cx7="http://schemas.microsoft.com/office/drawing/2016/5/13/chartex" xmlns:cx8="http://schemas.microsoft.com/office/drawing/2016/5/14/chartex" xmlns:mc="http://schemas.openxmlformats.org/markup-compatibility/2006" xmlns:aink="http://schemas.microsoft.com/office/drawing/2016/ink" xmlns:am3d="http://schemas.microsoft.com/office/drawing/2017/model3d" xmlns:o="urn:schemas-microsoft-com:office:office" xmlns:r="http://schemas.openxmlformats.org/officeDocument/2006/relationships" xmlns:m="http://schemas.openxmlformats.org/officeDocument/2006/math" xmlns:v="urn:schemas-microsoft-com:vml" xmlns:wp14="http://schemas.microsoft.com/office/word/2010/wordprocessingDrawing" xmlns:wp="http://schemas.openxmlformats.org/drawingml/2006/wordprocessingDrawing" xmlns:w10="urn:schemas-microsoft-com:office:word" xmlns:w="http://schemas.openxmlformats.org/wordprocessingml/2006/main" xmlns:w14="http://schemas.microsoft.com/office/word/2010/wordml" xmlns:w15="http://schemas.microsoft.com/office/word/2012/wordml" xmlns:w16cid="http://schemas.microsoft.com/office/word/2016/wordml/cid" xmlns:w16se="http://schemas.microsoft.com/office/word/2015/wordml/symex" xmlns:wpg="http://schemas.microsoft.com/office/word/2010/wordprocessingGroup" xmlns:wpi="http://schemas.microsoft.com/office/word/2010/wordprocessingInk" xmlns:wne="http://schemas.microsoft.com/office/word/2006/wordml" xmlns:wps="http://schemas.microsoft.com/office/word/2010/wordprocessingShape" mc:Ignorable="w14 w15 w16se w16cid wp14">
   <w:sdt>
     <w:sdtPr>
       <w:id w:val="1542553243"/>
@@ -1097,7 +1411,6 @@
         <w:docPartUnique/>
       </w:docPartObj>
     </w:sdtPr>
-    <w:sdtEndPr/>
     <w:sdtContent>
       <w:sdt>
         <w:sdtPr>
@@ -1107,7 +1420,6 @@
             <w:docPartUnique/>
           </w:docPartObj>
         </w:sdtPr>
-        <w:sdtEndPr/>
         <w:sdtContent>
           <w:p>
             <w:pPr>
@@ -1148,7 +1460,7 @@
                 <w:bCs/>
                 <w:noProof/>
               </w:rPr>
-              <w:t>6</w:t>
+              <w:t>8</w:t>
             </w:r>
             <w:r>
               <w:rPr>
@@ -1193,7 +1505,7 @@
                 <w:bCs/>
                 <w:noProof/>
               </w:rPr>
-              <w:t>6</w:t>
+              <w:t>8</w:t>
             </w:r>
             <w:r>
               <w:rPr>
@@ -1214,13 +1526,8 @@
       <w:pStyle w:val="Footer"/>
     </w:pPr>
     <w:r>
-      <w:t xml:space="preserve">Name: Daniel Garry </w:t>
+      <w:t>Name: Daniel Garry Cumbor</w:t>
     </w:r>
-    <w:proofErr w:type="spellStart"/>
-    <w:r>
-      <w:t>Cumbor</w:t>
-    </w:r>
-    <w:proofErr w:type="spellEnd"/>
   </w:p>
   <w:p>
     <w:pPr>
@@ -1234,7 +1541,7 @@
 </file>
 
 <file path=word/footnotes.xml><?xml version="1.0" encoding="utf-8"?>
-<w:footnotes xmlns:wpc="http://schemas.microsoft.com/office/word/2010/wordprocessingCanvas" xmlns:mc="http://schemas.openxmlformats.org/markup-compatibility/2006" xmlns:o="urn:schemas-microsoft-com:office:office" xmlns:r="http://schemas.openxmlformats.org/officeDocument/2006/relationships" xmlns:m="http://schemas.openxmlformats.org/officeDocument/2006/math" xmlns:v="urn:schemas-microsoft-com:vml" xmlns:wp14="http://schemas.microsoft.com/office/word/2010/wordprocessingDrawing" xmlns:wp="http://schemas.openxmlformats.org/drawingml/2006/wordprocessingDrawing" xmlns:w10="urn:schemas-microsoft-com:office:word" xmlns:w="http://schemas.openxmlformats.org/wordprocessingml/2006/main" xmlns:w14="http://schemas.microsoft.com/office/word/2010/wordml" xmlns:w15="http://schemas.microsoft.com/office/word/2012/wordml" xmlns:wpg="http://schemas.microsoft.com/office/word/2010/wordprocessingGroup" xmlns:wpi="http://schemas.microsoft.com/office/word/2010/wordprocessingInk" xmlns:wne="http://schemas.microsoft.com/office/word/2006/wordml" xmlns:wps="http://schemas.microsoft.com/office/word/2010/wordprocessingShape" mc:Ignorable="w14 w15 wp14">
+<w:footnotes xmlns:wpc="http://schemas.microsoft.com/office/word/2010/wordprocessingCanvas" xmlns:cx="http://schemas.microsoft.com/office/drawing/2014/chartex" xmlns:cx1="http://schemas.microsoft.com/office/drawing/2015/9/8/chartex" xmlns:cx2="http://schemas.microsoft.com/office/drawing/2015/10/21/chartex" xmlns:cx3="http://schemas.microsoft.com/office/drawing/2016/5/9/chartex" xmlns:cx4="http://schemas.microsoft.com/office/drawing/2016/5/10/chartex" xmlns:cx5="http://schemas.microsoft.com/office/drawing/2016/5/11/chartex" xmlns:cx6="http://schemas.microsoft.com/office/drawing/2016/5/12/chartex" xmlns:cx7="http://schemas.microsoft.com/office/drawing/2016/5/13/chartex" xmlns:cx8="http://schemas.microsoft.com/office/drawing/2016/5/14/chartex" xmlns:mc="http://schemas.openxmlformats.org/markup-compatibility/2006" xmlns:aink="http://schemas.microsoft.com/office/drawing/2016/ink" xmlns:am3d="http://schemas.microsoft.com/office/drawing/2017/model3d" xmlns:o="urn:schemas-microsoft-com:office:office" xmlns:r="http://schemas.openxmlformats.org/officeDocument/2006/relationships" xmlns:m="http://schemas.openxmlformats.org/officeDocument/2006/math" xmlns:v="urn:schemas-microsoft-com:vml" xmlns:wp14="http://schemas.microsoft.com/office/word/2010/wordprocessingDrawing" xmlns:wp="http://schemas.openxmlformats.org/drawingml/2006/wordprocessingDrawing" xmlns:w10="urn:schemas-microsoft-com:office:word" xmlns:w="http://schemas.openxmlformats.org/wordprocessingml/2006/main" xmlns:w14="http://schemas.microsoft.com/office/word/2010/wordml" xmlns:w15="http://schemas.microsoft.com/office/word/2012/wordml" xmlns:w16cid="http://schemas.microsoft.com/office/word/2016/wordml/cid" xmlns:w16se="http://schemas.microsoft.com/office/word/2015/wordml/symex" xmlns:wpg="http://schemas.microsoft.com/office/word/2010/wordprocessingGroup" xmlns:wpi="http://schemas.microsoft.com/office/word/2010/wordprocessingInk" xmlns:wne="http://schemas.microsoft.com/office/word/2006/wordml" xmlns:wps="http://schemas.microsoft.com/office/word/2010/wordprocessingShape" mc:Ignorable="w14 w15 w16se w16cid wp14">
   <w:footnote w:type="separator" w:id="-1">
     <w:p>
       <w:pPr>
@@ -1259,7 +1566,7 @@
 </file>
 
 <file path=word/header1.xml><?xml version="1.0" encoding="utf-8"?>
-<w:hdr xmlns:wpc="http://schemas.microsoft.com/office/word/2010/wordprocessingCanvas" xmlns:mc="http://schemas.openxmlformats.org/markup-compatibility/2006" xmlns:o="urn:schemas-microsoft-com:office:office" xmlns:r="http://schemas.openxmlformats.org/officeDocument/2006/relationships" xmlns:m="http://schemas.openxmlformats.org/officeDocument/2006/math" xmlns:v="urn:schemas-microsoft-com:vml" xmlns:wp14="http://schemas.microsoft.com/office/word/2010/wordprocessingDrawing" xmlns:wp="http://schemas.openxmlformats.org/drawingml/2006/wordprocessingDrawing" xmlns:w10="urn:schemas-microsoft-com:office:word" xmlns:w="http://schemas.openxmlformats.org/wordprocessingml/2006/main" xmlns:w14="http://schemas.microsoft.com/office/word/2010/wordml" xmlns:w15="http://schemas.microsoft.com/office/word/2012/wordml" xmlns:wpg="http://schemas.microsoft.com/office/word/2010/wordprocessingGroup" xmlns:wpi="http://schemas.microsoft.com/office/word/2010/wordprocessingInk" xmlns:wne="http://schemas.microsoft.com/office/word/2006/wordml" xmlns:wps="http://schemas.microsoft.com/office/word/2010/wordprocessingShape" mc:Ignorable="w14 w15 wp14">
+<w:hdr xmlns:wpc="http://schemas.microsoft.com/office/word/2010/wordprocessingCanvas" xmlns:cx="http://schemas.microsoft.com/office/drawing/2014/chartex" xmlns:cx1="http://schemas.microsoft.com/office/drawing/2015/9/8/chartex" xmlns:cx2="http://schemas.microsoft.com/office/drawing/2015/10/21/chartex" xmlns:cx3="http://schemas.microsoft.com/office/drawing/2016/5/9/chartex" xmlns:cx4="http://schemas.microsoft.com/office/drawing/2016/5/10/chartex" xmlns:cx5="http://schemas.microsoft.com/office/drawing/2016/5/11/chartex" xmlns:cx6="http://schemas.microsoft.com/office/drawing/2016/5/12/chartex" xmlns:cx7="http://schemas.microsoft.com/office/drawing/2016/5/13/chartex" xmlns:cx8="http://schemas.microsoft.com/office/drawing/2016/5/14/chartex" xmlns:mc="http://schemas.openxmlformats.org/markup-compatibility/2006" xmlns:aink="http://schemas.microsoft.com/office/drawing/2016/ink" xmlns:am3d="http://schemas.microsoft.com/office/drawing/2017/model3d" xmlns:o="urn:schemas-microsoft-com:office:office" xmlns:r="http://schemas.openxmlformats.org/officeDocument/2006/relationships" xmlns:m="http://schemas.openxmlformats.org/officeDocument/2006/math" xmlns:v="urn:schemas-microsoft-com:vml" xmlns:wp14="http://schemas.microsoft.com/office/word/2010/wordprocessingDrawing" xmlns:wp="http://schemas.openxmlformats.org/drawingml/2006/wordprocessingDrawing" xmlns:w10="urn:schemas-microsoft-com:office:word" xmlns:w="http://schemas.openxmlformats.org/wordprocessingml/2006/main" xmlns:w14="http://schemas.microsoft.com/office/word/2010/wordml" xmlns:w15="http://schemas.microsoft.com/office/word/2012/wordml" xmlns:w16cid="http://schemas.microsoft.com/office/word/2016/wordml/cid" xmlns:w16se="http://schemas.microsoft.com/office/word/2015/wordml/symex" xmlns:wpg="http://schemas.microsoft.com/office/word/2010/wordprocessingGroup" xmlns:wpi="http://schemas.microsoft.com/office/word/2010/wordprocessingInk" xmlns:wne="http://schemas.microsoft.com/office/word/2006/wordml" xmlns:wps="http://schemas.microsoft.com/office/word/2010/wordprocessingShape" mc:Ignorable="w14 w15 w16se w16cid wp14">
   <w:p>
     <w:pPr>
       <w:pStyle w:val="Header"/>
@@ -1271,16 +1578,8 @@
 </w:hdr>
 </file>
 
-<file path=word/people.xml><?xml version="1.0" encoding="utf-8"?>
-<w15:people xmlns:wpc="http://schemas.microsoft.com/office/word/2010/wordprocessingCanvas" xmlns:mc="http://schemas.openxmlformats.org/markup-compatibility/2006" xmlns:o="urn:schemas-microsoft-com:office:office" xmlns:r="http://schemas.openxmlformats.org/officeDocument/2006/relationships" xmlns:m="http://schemas.openxmlformats.org/officeDocument/2006/math" xmlns:v="urn:schemas-microsoft-com:vml" xmlns:wp14="http://schemas.microsoft.com/office/word/2010/wordprocessingDrawing" xmlns:wp="http://schemas.openxmlformats.org/drawingml/2006/wordprocessingDrawing" xmlns:w10="urn:schemas-microsoft-com:office:word" xmlns:w="http://schemas.openxmlformats.org/wordprocessingml/2006/main" xmlns:w14="http://schemas.microsoft.com/office/word/2010/wordml" xmlns:w15="http://schemas.microsoft.com/office/word/2012/wordml" xmlns:wpg="http://schemas.microsoft.com/office/word/2010/wordprocessingGroup" xmlns:wpi="http://schemas.microsoft.com/office/word/2010/wordprocessingInk" xmlns:wne="http://schemas.microsoft.com/office/word/2006/wordml" xmlns:wps="http://schemas.microsoft.com/office/word/2010/wordprocessingShape" mc:Ignorable="w14 w15 wp14">
-  <w15:person w15:author="Computing">
-    <w15:presenceInfo w15:providerId="None" w15:userId="Computing"/>
-  </w15:person>
-</w15:people>
-</file>
-
 <file path=word/styles.xml><?xml version="1.0" encoding="utf-8"?>
-<w:styles xmlns:mc="http://schemas.openxmlformats.org/markup-compatibility/2006" xmlns:r="http://schemas.openxmlformats.org/officeDocument/2006/relationships" xmlns:w="http://schemas.openxmlformats.org/wordprocessingml/2006/main" xmlns:w14="http://schemas.microsoft.com/office/word/2010/wordml" xmlns:w15="http://schemas.microsoft.com/office/word/2012/wordml" mc:Ignorable="w14 w15">
+<w:styles xmlns:mc="http://schemas.openxmlformats.org/markup-compatibility/2006" xmlns:r="http://schemas.openxmlformats.org/officeDocument/2006/relationships" xmlns:w="http://schemas.openxmlformats.org/wordprocessingml/2006/main" xmlns:w14="http://schemas.microsoft.com/office/word/2010/wordml" xmlns:w15="http://schemas.microsoft.com/office/word/2012/wordml" xmlns:w16cid="http://schemas.microsoft.com/office/word/2016/wordml/cid" xmlns:w16se="http://schemas.microsoft.com/office/word/2015/wordml/symex" mc:Ignorable="w14 w15 w16se w16cid">
   <w:docDefaults>
     <w:rPrDefault>
       <w:rPr>
@@ -1296,7 +1595,7 @@
       </w:pPr>
     </w:pPrDefault>
   </w:docDefaults>
-  <w:latentStyles w:defLockedState="0" w:defUIPriority="99" w:defSemiHidden="0" w:defUnhideWhenUsed="0" w:defQFormat="0" w:count="371">
+  <w:latentStyles w:defLockedState="0" w:defUIPriority="99" w:defSemiHidden="0" w:defUnhideWhenUsed="0" w:defQFormat="0" w:count="375">
     <w:lsdException w:name="Normal" w:uiPriority="0" w:qFormat="1"/>
     <w:lsdException w:name="heading 1" w:uiPriority="9" w:qFormat="1"/>
     <w:lsdException w:name="heading 2" w:semiHidden="1" w:uiPriority="9" w:unhideWhenUsed="1" w:qFormat="1"/>
@@ -1402,7 +1701,6 @@
     <w:lsdException w:name="HTML Sample" w:semiHidden="1" w:unhideWhenUsed="1"/>
     <w:lsdException w:name="HTML Typewriter" w:semiHidden="1" w:unhideWhenUsed="1"/>
     <w:lsdException w:name="HTML Variable" w:semiHidden="1" w:unhideWhenUsed="1"/>
-    <w:lsdException w:name="Normal Table" w:semiHidden="1" w:unhideWhenUsed="1"/>
     <w:lsdException w:name="annotation subject" w:semiHidden="1" w:unhideWhenUsed="1"/>
     <w:lsdException w:name="No List" w:semiHidden="1" w:unhideWhenUsed="1"/>
     <w:lsdException w:name="Outline List 1" w:semiHidden="1" w:unhideWhenUsed="1"/>
@@ -1446,10 +1744,8 @@
     <w:lsdException w:name="Table Elegant" w:semiHidden="1" w:unhideWhenUsed="1"/>
     <w:lsdException w:name="Table Professional" w:semiHidden="1" w:unhideWhenUsed="1"/>
     <w:lsdException w:name="Table Subtle 1" w:semiHidden="1" w:unhideWhenUsed="1"/>
-    <w:lsdException w:name="Table Subtle 2" w:semiHidden="1" w:unhideWhenUsed="1"/>
     <w:lsdException w:name="Table Web 1" w:semiHidden="1" w:unhideWhenUsed="1"/>
     <w:lsdException w:name="Table Web 2" w:semiHidden="1" w:unhideWhenUsed="1"/>
-    <w:lsdException w:name="Table Web 3" w:semiHidden="1" w:unhideWhenUsed="1"/>
     <w:lsdException w:name="Balloon Text" w:semiHidden="1" w:unhideWhenUsed="1"/>
     <w:lsdException w:name="Table Grid" w:uiPriority="39"/>
     <w:lsdException w:name="Table Theme" w:semiHidden="1" w:unhideWhenUsed="1"/>
@@ -1668,6 +1964,10 @@
     <w:lsdException w:name="List Table 5 Dark Accent 6" w:uiPriority="50"/>
     <w:lsdException w:name="List Table 6 Colorful Accent 6" w:uiPriority="51"/>
     <w:lsdException w:name="List Table 7 Colorful Accent 6" w:uiPriority="52"/>
+    <w:lsdException w:name="Mention" w:semiHidden="1" w:unhideWhenUsed="1"/>
+    <w:lsdException w:name="Smart Hyperlink" w:semiHidden="1" w:unhideWhenUsed="1"/>
+    <w:lsdException w:name="Hashtag" w:semiHidden="1" w:unhideWhenUsed="1"/>
+    <w:lsdException w:name="Unresolved Mention" w:semiHidden="1" w:unhideWhenUsed="1"/>
   </w:latentStyles>
   <w:style w:type="paragraph" w:default="1" w:styleId="Normal">
     <w:name w:val="Normal"/>
@@ -2145,7 +2445,7 @@
 </file>
 
 <file path=customXml/itemProps1.xml><?xml version="1.0" encoding="utf-8"?>
-<ds:datastoreItem xmlns:ds="http://schemas.openxmlformats.org/officeDocument/2006/customXml" ds:itemID="{164B227C-C94D-477F-9E44-82F200A5D0E5}">
+<ds:datastoreItem xmlns:ds="http://schemas.openxmlformats.org/officeDocument/2006/customXml" ds:itemID="{0A467B9D-2FA1-457E-AC51-E2751B422594}">
   <ds:schemaRefs>
     <ds:schemaRef ds:uri="http://schemas.openxmlformats.org/officeDocument/2006/bibliography"/>
   </ds:schemaRefs>

</xml_diff>

<commit_message>
Major update. Added working boids movement to fleets. Added seek behaviour. Fixed fighter engine. Added asteroid ring around gas giants. attempted avoid behaviour.
</commit_message>
<xml_diff>
--- a/PCG Report.docx
+++ b/PCG Report.docx
@@ -58,7 +58,15 @@
         <w:t xml:space="preserve">equation to add variance to each distant galaxy generated. These galaxies are placed by randomly spawning them onto a large sphere collider that is situated </w:t>
       </w:r>
       <w:r>
-        <w:t>in the middle of the game world. I then added an emissive material and applied random colour values to the galaxies, I also applied a rule that makes stars, closer to the centre of the galaxy more brighter (See Figure 1).</w:t>
+        <w:t xml:space="preserve">in the middle of the game world. I then added an emissive material and applied random colour values to the galaxies, I also applied a rule that makes stars, closer to the centre of the galaxy </w:t>
+      </w:r>
+      <w:proofErr w:type="gramStart"/>
+      <w:r>
+        <w:t>more brighter</w:t>
+      </w:r>
+      <w:proofErr w:type="gramEnd"/>
+      <w:r>
+        <w:t xml:space="preserve"> (See Figure 1).</w:t>
       </w:r>
       <w:r>
         <w:t xml:space="preserve"> This turned out to not be as effective as predicated due to bloom’s reliance on distan</w:t>
@@ -66,6 +74,28 @@
       <w:r>
         <w:t xml:space="preserve">ce and the angle of the object, but can sometimes be seen (See Figure 1). </w:t>
       </w:r>
+    </w:p>
+    <w:p>
+      <w:pPr>
+        <w:rPr>
+          <w:b/>
+          <w:sz w:val="24"/>
+        </w:rPr>
+      </w:pPr>
+      <w:r>
+        <w:rPr>
+          <w:b/>
+          <w:sz w:val="24"/>
+        </w:rPr>
+        <w:t>Narrative</w:t>
+      </w:r>
+    </w:p>
+    <w:p>
+      <w:r>
+        <w:t>The narrative of the diorama being created is that of a newly created colony fleet that has been created and assembled above the humanoid beings’ planet.  The fleet’s mission is to colonise a nearby temperate planet in their solar system for their goal of humanoid expansion beyond their world. This large fleet contains many colony ships full of hopeful future residents of the nearby temperate planet, dubbed “Terra”.</w:t>
+      </w:r>
+      <w:bookmarkStart w:id="0" w:name="_GoBack"/>
+      <w:bookmarkEnd w:id="0"/>
     </w:p>
     <w:p>
       <w:pPr>
@@ -153,7 +183,19 @@
         <w:t xml:space="preserve"> the centre of the game world, which is given a random size attribute</w:t>
       </w:r>
       <w:r>
-        <w:t>, the scale of the star determines what colour it will result in being. Past the scale threshold the star has a much higher chance to spawn with a warmer colour set, similar to red giant stars and being below the threshold results in the star using cooler colours</w:t>
+        <w:t xml:space="preserve">, the scale of the star determines what colour it will result in being. Past </w:t>
+      </w:r>
+      <w:r>
+        <w:lastRenderedPageBreak/>
+        <w:t xml:space="preserve">the scale threshold the star has a much higher chance to spawn with a warmer colour set, </w:t>
+      </w:r>
+      <w:proofErr w:type="gramStart"/>
+      <w:r>
+        <w:t>similar to</w:t>
+      </w:r>
+      <w:proofErr w:type="gramEnd"/>
+      <w:r>
+        <w:t xml:space="preserve"> red giant stars and being below the threshold results in the star using cooler colours</w:t>
       </w:r>
       <w:r>
         <w:t xml:space="preserve"> (See Figure 2)</w:t>
@@ -172,7 +214,6 @@
           <w:noProof/>
           <w:lang w:eastAsia="en-GB"/>
         </w:rPr>
-        <w:lastRenderedPageBreak/>
         <w:drawing>
           <wp:inline distT="0" distB="0" distL="0" distR="0" wp14:anchorId="5D45A8A2" wp14:editId="02F0D9D0">
             <wp:extent cx="4146587" cy="3606250"/>
@@ -241,16 +282,31 @@
         <w:t>For the placement of planets in the solar system I used the polar coordinates system described in</w:t>
       </w:r>
       <w:r>
-        <w:t xml:space="preserve"> the lecture 8 slide materials. This works by placing one planet after the other with differing </w:t>
-      </w:r>
-      <w:r>
-        <w:t>minimum and maximum spawn values based on the previous planet, this ensures that the planets will never intersect when orbiting around the star</w:t>
+        <w:t xml:space="preserve"> the lecture 8 slide materials. This </w:t>
+      </w:r>
+      <w:r>
+        <w:t xml:space="preserve">system </w:t>
+      </w:r>
+      <w:r>
+        <w:t xml:space="preserve">works by placing one planet after the other with differing </w:t>
+      </w:r>
+      <w:r>
+        <w:t>minimum and maximum spawn values based on the previous planet, this ensures that the planets will never intersect</w:t>
+      </w:r>
+      <w:r>
+        <w:t xml:space="preserve"> each other</w:t>
+      </w:r>
+      <w:r>
+        <w:t xml:space="preserve"> when orbiting around the star</w:t>
       </w:r>
       <w:r>
         <w:t xml:space="preserve"> (See figure 3)</w:t>
       </w:r>
       <w:r>
         <w:t xml:space="preserve">. </w:t>
+      </w:r>
+      <w:r>
+        <w:t xml:space="preserve">While this system is simple, it creates vastly different solar systems each time the diorama is started </w:t>
       </w:r>
     </w:p>
     <w:p>
@@ -323,6 +379,7 @@
         <w:rPr>
           <w:i/>
         </w:rPr>
+        <w:lastRenderedPageBreak/>
         <w:t xml:space="preserve">Figure 3: Spawned planets orbiting around the star using the </w:t>
       </w:r>
       <w:r>
@@ -351,7 +408,6 @@
     </w:p>
     <w:p>
       <w:r>
-        <w:lastRenderedPageBreak/>
         <w:t xml:space="preserve">Perlin noise from </w:t>
       </w:r>
       <w:r>
@@ -534,6 +590,7 @@
           <w:noProof/>
           <w:lang w:eastAsia="en-GB"/>
         </w:rPr>
+        <w:lastRenderedPageBreak/>
         <w:drawing>
           <wp:inline distT="0" distB="0" distL="0" distR="0" wp14:anchorId="4A424677" wp14:editId="30D7B59A">
             <wp:extent cx="3321930" cy="2638425"/>
@@ -611,7 +668,6 @@
     </w:p>
     <w:p>
       <w:r>
-        <w:lastRenderedPageBreak/>
         <w:t>While this is</w:t>
       </w:r>
       <w:r>
@@ -710,6 +766,7 @@
           <w:noProof/>
           <w:lang w:eastAsia="en-GB"/>
         </w:rPr>
+        <w:lastRenderedPageBreak/>
         <w:drawing>
           <wp:inline distT="0" distB="0" distL="0" distR="0" wp14:anchorId="6EC37AB9" wp14:editId="5C11B784">
             <wp:extent cx="3047209" cy="2730196"/>
@@ -799,7 +856,6 @@
     <w:p/>
     <w:p>
       <w:r>
-        <w:lastRenderedPageBreak/>
         <w:t xml:space="preserve">For the planet’s terrain, my original plan was to use noise to augment the vertices of the planets to give them terrain. I then realised that this approach is </w:t>
       </w:r>
       <w:r>
@@ -892,6 +948,26 @@
     </w:p>
     <w:p>
       <w:r>
+        <w:lastRenderedPageBreak/>
+        <w:t>By creating these planets procedurally</w:t>
+      </w:r>
+      <w:r>
+        <w:t xml:space="preserve"> with noise</w:t>
+      </w:r>
+      <w:r>
+        <w:t xml:space="preserve">, it allows for </w:t>
+      </w:r>
+      <w:proofErr w:type="gramStart"/>
+      <w:r>
+        <w:t>a large number of</w:t>
+      </w:r>
+      <w:proofErr w:type="gramEnd"/>
+      <w:r>
+        <w:t xml:space="preserve"> possible combinations meaning that each planet will be different from each other. The noise also produced a realistic looking atmosphere that would have taken a large amount of time to produce one atmospheric texture manually. Whereas procedural generation allows for much faster creation of the same effect with a potentially infinite number of possible variances. </w:t>
+      </w:r>
+    </w:p>
+    <w:p>
+      <w:r>
         <w:t xml:space="preserve">With this </w:t>
       </w:r>
       <w:r>
@@ -904,7 +980,13 @@
         <w:t xml:space="preserve">time to progress onto the ship generation. </w:t>
       </w:r>
       <w:r>
-        <w:t>This began with modelling various different ship parts to be used in a modular system that the system would then use to build the ships.</w:t>
+        <w:t xml:space="preserve">This began with modelling </w:t>
+      </w:r>
+      <w:r>
+        <w:t>various</w:t>
+      </w:r>
+      <w:r>
+        <w:t xml:space="preserve"> ship parts to be used in a modular system that the system would then use to build the ships.</w:t>
       </w:r>
     </w:p>
     <w:p>
@@ -989,55 +1071,55 @@
     </w:p>
     <w:p>
       <w:r>
+        <w:t>The fighter base is then created as a prefab with multiple empty game object “nodes” attached to it in predefined positions</w:t>
+      </w:r>
+      <w:r>
+        <w:t xml:space="preserve"> that I positioned manually</w:t>
+      </w:r>
+      <w:r>
+        <w:t>. These nodes make up all possible combinations of components that can be attached to the fighter base to</w:t>
+      </w:r>
+      <w:r>
+        <w:t xml:space="preserve"> make up the completed fighter. This system was created to eliminate any amount of </w:t>
+      </w:r>
+      <w:r>
+        <w:t>erroneous results</w:t>
+      </w:r>
+      <w:r>
+        <w:t xml:space="preserve"> (See Figure 10)</w:t>
+      </w:r>
+      <w:r>
+        <w:t>.</w:t>
+      </w:r>
+    </w:p>
+    <w:p>
+      <w:pPr>
+        <w:jc w:val="center"/>
+      </w:pPr>
+      <w:r>
+        <w:t>[MULTIPLE FIGHTERS CREATED HERE!]</w:t>
+      </w:r>
+    </w:p>
+    <w:p>
+      <w:r>
+        <w:t xml:space="preserve">The colony ships are created differently from their fighter/guard counterparts, I used an odd/even number system that was previously intended </w:t>
+      </w:r>
+      <w:r>
+        <w:t>to be used on a moonbase system for this assignment that failed to work correctly. In this instance the odd/even system worked to create effect, creating the different parts needed to create the moonbase in a sequential manner, but the placement of the buildings did not work as intended and such this system was scrapped. I then realised that this system could be implemented to generate the colony ships from parts I had modelled in blender (See Figure 10).</w:t>
+      </w:r>
+    </w:p>
+    <w:p>
+      <w:pPr>
+        <w:jc w:val="center"/>
+        <w:rPr>
+          <w:sz w:val="20"/>
+        </w:rPr>
+      </w:pPr>
+      <w:r>
+        <w:rPr>
+          <w:noProof/>
+        </w:rPr>
         <w:lastRenderedPageBreak/>
-        <w:t>The fighter base is then created as a prefab with multiple empty game object “nodes” attached to it in predefined positions</w:t>
-      </w:r>
-      <w:r>
-        <w:t xml:space="preserve"> that I positioned manually</w:t>
-      </w:r>
-      <w:r>
-        <w:t>. These nodes make up all possible combinations of components that can be attached to the fighter base to</w:t>
-      </w:r>
-      <w:r>
-        <w:t xml:space="preserve"> make up the completed fighter. This system was created to eliminate any amount of </w:t>
-      </w:r>
-      <w:r>
-        <w:t>erroneous results</w:t>
-      </w:r>
-      <w:r>
-        <w:t xml:space="preserve"> (See Figure 10)</w:t>
-      </w:r>
-      <w:r>
-        <w:t>.</w:t>
-      </w:r>
-    </w:p>
-    <w:p>
-      <w:pPr>
-        <w:jc w:val="center"/>
-      </w:pPr>
-      <w:r>
-        <w:t>[MULTIPLE FIGHTERS CREATED HERE!]</w:t>
-      </w:r>
-    </w:p>
-    <w:p>
-      <w:r>
-        <w:t xml:space="preserve">The colony ships are created differently from their fighter/guard counterparts, I used an odd/even number system that was previously intended </w:t>
-      </w:r>
-      <w:r>
-        <w:t>to be used on a moonbase system for this assignment that failed to work correctly. In this instance the odd/even system worked to create effect, creating the different parts needed to create the moonbase in a sequential manner, but the placement of the buildings did not work as intended and such this system was scrapped. I then realised that this system could be implemented to generate the colony ships from parts I had modelled in blender (See Figure 10).</w:t>
-      </w:r>
-    </w:p>
-    <w:p>
-      <w:pPr>
-        <w:jc w:val="center"/>
-        <w:rPr>
-          <w:sz w:val="20"/>
-        </w:rPr>
-      </w:pPr>
-      <w:r>
-        <w:rPr>
-          <w:noProof/>
-        </w:rPr>
         <w:drawing>
           <wp:inline distT="0" distB="0" distL="0" distR="0" wp14:anchorId="2A2A9E0A" wp14:editId="1050110C">
             <wp:extent cx="4171950" cy="3241765"/>
@@ -1115,7 +1197,6 @@
         <w:rPr>
           <w:noProof/>
         </w:rPr>
-        <w:lastRenderedPageBreak/>
         <w:drawing>
           <wp:inline distT="0" distB="0" distL="0" distR="0" wp14:anchorId="1FA5E98E" wp14:editId="1EE0D351">
             <wp:extent cx="4186593" cy="1866900"/>
@@ -1245,66 +1326,240 @@
     </w:p>
     <w:p>
       <w:r>
+        <w:lastRenderedPageBreak/>
+        <w:t>This system is now able to produce a potentially infinite number of colony ships which all vary in visual appearance</w:t>
+      </w:r>
+      <w:r>
+        <w:t xml:space="preserve">, and many can be produced within seconds of the game loading. Doing this manually with the same result would have been a huge </w:t>
+      </w:r>
+      <w:proofErr w:type="gramStart"/>
+      <w:r>
+        <w:t>time consuming</w:t>
+      </w:r>
+      <w:proofErr w:type="gramEnd"/>
+      <w:r>
+        <w:t xml:space="preserve"> task and would have still have been limited in variance whereas with this system, the possible combinations of colony ships is extremely large.</w:t>
+      </w:r>
+    </w:p>
+    <w:p>
+      <w:r>
         <w:t>With both colony ships and fighter/guards being created</w:t>
       </w:r>
       <w:r>
-        <w:t>, it was now time to move onto placement of these ships as a fleet in the main diorama.</w:t>
-      </w:r>
-    </w:p>
-    <w:p>
-      <w:pPr>
-        <w:rPr>
-          <w:b/>
-          <w:sz w:val="24"/>
-        </w:rPr>
-      </w:pPr>
-      <w:r>
-        <w:rPr>
-          <w:b/>
-          <w:sz w:val="24"/>
-        </w:rPr>
-        <w:t>Narrative</w:t>
-      </w:r>
-    </w:p>
-    <w:p>
-      <w:r>
-        <w:t xml:space="preserve">The </w:t>
-      </w:r>
-      <w:r>
-        <w:t xml:space="preserve">narrative of the </w:t>
-      </w:r>
-      <w:r>
-        <w:t xml:space="preserve">diorama being created is that of a newly created </w:t>
-      </w:r>
-      <w:r>
-        <w:t xml:space="preserve">colony </w:t>
-      </w:r>
-      <w:r>
-        <w:t xml:space="preserve">fleet that has </w:t>
-      </w:r>
-      <w:r>
-        <w:t xml:space="preserve">been created and </w:t>
-      </w:r>
-      <w:r>
-        <w:t xml:space="preserve">assembled above </w:t>
-      </w:r>
-      <w:r>
-        <w:t xml:space="preserve">the humanoid beings’ planet. </w:t>
-      </w:r>
-      <w:r>
+        <w:t>, it was now time to move onto placement of these ships as a fleet in the diorama.</w:t>
+      </w:r>
+      <w:r>
+        <w:t xml:space="preserve"> The solution was to simply instantiate a fleet controller parent in the world and have all ships randomly spawn as children within its sphere collider trigger using </w:t>
+      </w:r>
+      <w:proofErr w:type="spellStart"/>
+      <w:r>
+        <w:rPr>
+          <w:i/>
+        </w:rPr>
+        <w:t>Random.inUnitSphere</w:t>
+      </w:r>
+      <w:proofErr w:type="spellEnd"/>
+      <w:r>
+        <w:rPr>
+          <w:i/>
+        </w:rPr>
         <w:t xml:space="preserve"> </w:t>
       </w:r>
       <w:r>
-        <w:t xml:space="preserve">The fleet’s mission is to colonise a nearby temperate planet in their solar system for their goal of humanoid expansion beyond their world. </w:t>
-      </w:r>
-      <w:r>
-        <w:t>This large fleet contains many colony ships full of hopeful future residents of the nearby temperate planet</w:t>
-      </w:r>
-      <w:r>
-        <w:t>, dubbed “Terra”.</w:t>
-      </w:r>
-      <w:bookmarkStart w:id="0" w:name="_GoBack"/>
-      <w:bookmarkEnd w:id="0"/>
+        <w:t>(See figure 12).</w:t>
+      </w:r>
+      <w:r>
+        <w:t xml:space="preserve"> The odd/even system was used again, but for this system </w:t>
+      </w:r>
+      <w:r>
+        <w:t>it was used to spawn</w:t>
+      </w:r>
+      <w:r>
+        <w:t xml:space="preserve"> the</w:t>
+      </w:r>
+      <w:r>
+        <w:t xml:space="preserve"> fleet between guards and colony ships to ensure </w:t>
+      </w:r>
+      <w:r>
+        <w:t>the fleet was evenly distributed</w:t>
+      </w:r>
+      <w:r>
+        <w:t>.</w:t>
+      </w:r>
+    </w:p>
+    <w:p>
+      <w:pPr>
+        <w:jc w:val="center"/>
+      </w:pPr>
+      <w:r>
+        <w:rPr>
+          <w:noProof/>
+        </w:rPr>
+        <w:drawing>
+          <wp:inline distT="0" distB="0" distL="0" distR="0" wp14:anchorId="2D98BAD5" wp14:editId="5CB806C2">
+            <wp:extent cx="5724525" cy="3419475"/>
+            <wp:effectExtent l="0" t="0" r="9525" b="9525"/>
+            <wp:docPr id="13" name="Picture 13" descr="C:\Users\dcumb\AppData\Local\Microsoft\Windows\INetCache\Content.Word\Screenshot_2.png"/>
+            <wp:cNvGraphicFramePr>
+              <a:graphicFrameLocks xmlns:a="http://schemas.openxmlformats.org/drawingml/2006/main" noChangeAspect="1"/>
+            </wp:cNvGraphicFramePr>
+            <a:graphic xmlns:a="http://schemas.openxmlformats.org/drawingml/2006/main">
+              <a:graphicData uri="http://schemas.openxmlformats.org/drawingml/2006/picture">
+                <pic:pic xmlns:pic="http://schemas.openxmlformats.org/drawingml/2006/picture">
+                  <pic:nvPicPr>
+                    <pic:cNvPr id="0" name="Picture 1" descr="C:\Users\dcumb\AppData\Local\Microsoft\Windows\INetCache\Content.Word\Screenshot_2.png"/>
+                    <pic:cNvPicPr>
+                      <a:picLocks noChangeAspect="1" noChangeArrowheads="1"/>
+                    </pic:cNvPicPr>
+                  </pic:nvPicPr>
+                  <pic:blipFill>
+                    <a:blip r:embed="rId19">
+                      <a:extLst>
+                        <a:ext uri="{28A0092B-C50C-407E-A947-70E740481C1C}">
+                          <a14:useLocalDpi xmlns:a14="http://schemas.microsoft.com/office/drawing/2010/main" val="0"/>
+                        </a:ext>
+                      </a:extLst>
+                    </a:blip>
+                    <a:srcRect/>
+                    <a:stretch>
+                      <a:fillRect/>
+                    </a:stretch>
+                  </pic:blipFill>
+                  <pic:spPr bwMode="auto">
+                    <a:xfrm>
+                      <a:off x="0" y="0"/>
+                      <a:ext cx="5724525" cy="3419475"/>
+                    </a:xfrm>
+                    <a:prstGeom prst="rect">
+                      <a:avLst/>
+                    </a:prstGeom>
+                    <a:noFill/>
+                    <a:ln>
+                      <a:noFill/>
+                    </a:ln>
+                  </pic:spPr>
+                </pic:pic>
+              </a:graphicData>
+            </a:graphic>
+          </wp:inline>
+        </w:drawing>
+      </w:r>
+    </w:p>
+    <w:p>
+      <w:pPr>
+        <w:jc w:val="center"/>
+        <w:rPr>
+          <w:i/>
+        </w:rPr>
+      </w:pPr>
+      <w:r>
+        <w:rPr>
+          <w:i/>
+        </w:rPr>
+        <w:t>Figure 12: The ships being spawned into the scene as a fleet.</w:t>
+      </w:r>
+    </w:p>
+    <w:p>
+      <w:r>
+        <w:t xml:space="preserve">To get the fleet to move as a coherent unit, the first action taken was to move the parent object towards the target, moving the individual ships along with it. While this implementation did work, it made the fleet feel </w:t>
+      </w:r>
+      <w:r>
+        <w:t>static as there was no real individual movement among members of the fleet. To solve</w:t>
+      </w:r>
+      <w:r>
+        <w:t xml:space="preserve"> </w:t>
+      </w:r>
+      <w:r>
+        <w:t>this</w:t>
+      </w:r>
+      <w:r>
+        <w:t>,</w:t>
+      </w:r>
+      <w:r>
+        <w:t xml:space="preserve"> the boids algorithm was implemented </w:t>
+      </w:r>
+      <w:r>
+        <w:t>to add more life to the fleet by making their animation procedural</w:t>
+      </w:r>
+      <w:r>
+        <w:t xml:space="preserve"> (See figure 13)</w:t>
+      </w:r>
+      <w:r>
+        <w:t xml:space="preserve">. </w:t>
+      </w:r>
+    </w:p>
+    <w:p>
+      <w:pPr>
+        <w:jc w:val="center"/>
+      </w:pPr>
+      <w:r>
+        <w:rPr>
+          <w:noProof/>
+        </w:rPr>
+        <w:lastRenderedPageBreak/>
+        <w:drawing>
+          <wp:inline distT="0" distB="0" distL="0" distR="0" wp14:anchorId="7FF3BA5D" wp14:editId="6294ADEF">
+            <wp:extent cx="5217809" cy="3629025"/>
+            <wp:effectExtent l="0" t="0" r="1905" b="0"/>
+            <wp:docPr id="14" name="Picture 14" descr="C:\Users\dcumb\AppData\Local\Microsoft\Windows\INetCache\Content.Word\Screenshot_3.png"/>
+            <wp:cNvGraphicFramePr>
+              <a:graphicFrameLocks xmlns:a="http://schemas.openxmlformats.org/drawingml/2006/main" noChangeAspect="1"/>
+            </wp:cNvGraphicFramePr>
+            <a:graphic xmlns:a="http://schemas.openxmlformats.org/drawingml/2006/main">
+              <a:graphicData uri="http://schemas.openxmlformats.org/drawingml/2006/picture">
+                <pic:pic xmlns:pic="http://schemas.openxmlformats.org/drawingml/2006/picture">
+                  <pic:nvPicPr>
+                    <pic:cNvPr id="0" name="Picture 2" descr="C:\Users\dcumb\AppData\Local\Microsoft\Windows\INetCache\Content.Word\Screenshot_3.png"/>
+                    <pic:cNvPicPr>
+                      <a:picLocks noChangeAspect="1" noChangeArrowheads="1"/>
+                    </pic:cNvPicPr>
+                  </pic:nvPicPr>
+                  <pic:blipFill>
+                    <a:blip r:embed="rId20">
+                      <a:extLst>
+                        <a:ext uri="{28A0092B-C50C-407E-A947-70E740481C1C}">
+                          <a14:useLocalDpi xmlns:a14="http://schemas.microsoft.com/office/drawing/2010/main" val="0"/>
+                        </a:ext>
+                      </a:extLst>
+                    </a:blip>
+                    <a:srcRect/>
+                    <a:stretch>
+                      <a:fillRect/>
+                    </a:stretch>
+                  </pic:blipFill>
+                  <pic:spPr bwMode="auto">
+                    <a:xfrm>
+                      <a:off x="0" y="0"/>
+                      <a:ext cx="5246734" cy="3649143"/>
+                    </a:xfrm>
+                    <a:prstGeom prst="rect">
+                      <a:avLst/>
+                    </a:prstGeom>
+                    <a:noFill/>
+                    <a:ln>
+                      <a:noFill/>
+                    </a:ln>
+                  </pic:spPr>
+                </pic:pic>
+              </a:graphicData>
+            </a:graphic>
+          </wp:inline>
+        </w:drawing>
+      </w:r>
+    </w:p>
+    <w:p>
+      <w:pPr>
+        <w:jc w:val="center"/>
+        <w:rPr>
+          <w:i/>
+        </w:rPr>
+      </w:pPr>
+      <w:r>
+        <w:rPr>
+          <w:i/>
+        </w:rPr>
+        <w:t>Figure 13: The fleet now with boids algorithm implemented, they now move as a more coherent unit.</w:t>
+      </w:r>
     </w:p>
     <w:p/>
     <w:p/>
@@ -1316,7 +1571,6 @@
     <w:p/>
     <w:p>
       <w:r>
-        <w:lastRenderedPageBreak/>
         <w:t>Perlin cloud atmosphere based on distance, do multiple layers for thicker atmospheres, distance from star affects probability of size, ter</w:t>
       </w:r>
       <w:r>
@@ -1327,7 +1581,15 @@
     <w:p/>
     <w:p>
       <w:r>
-        <w:t>Ships move along empty gameobject waypoints that transition them between planets and other items</w:t>
+        <w:t xml:space="preserve">Ships move along empty </w:t>
+      </w:r>
+      <w:proofErr w:type="spellStart"/>
+      <w:r>
+        <w:t>gameobject</w:t>
+      </w:r>
+      <w:proofErr w:type="spellEnd"/>
+      <w:r>
+        <w:t xml:space="preserve"> waypoints that transition them between planets and other items</w:t>
       </w:r>
     </w:p>
     <w:p>
@@ -1365,8 +1627,8 @@
       </w:r>
     </w:p>
     <w:sectPr>
-      <w:headerReference w:type="default" r:id="rId19"/>
-      <w:footerReference w:type="default" r:id="rId20"/>
+      <w:headerReference w:type="default" r:id="rId21"/>
+      <w:footerReference w:type="default" r:id="rId22"/>
       <w:pgSz w:w="11906" w:h="16838"/>
       <w:pgMar w:top="1440" w:right="1440" w:bottom="1440" w:left="1440" w:header="708" w:footer="708" w:gutter="0"/>
       <w:cols w:space="708"/>
@@ -1460,7 +1722,7 @@
                 <w:bCs/>
                 <w:noProof/>
               </w:rPr>
-              <w:t>8</w:t>
+              <w:t>10</w:t>
             </w:r>
             <w:r>
               <w:rPr>
@@ -1505,7 +1767,7 @@
                 <w:bCs/>
                 <w:noProof/>
               </w:rPr>
-              <w:t>8</w:t>
+              <w:t>10</w:t>
             </w:r>
             <w:r>
               <w:rPr>
@@ -1701,6 +1963,7 @@
     <w:lsdException w:name="HTML Sample" w:semiHidden="1" w:unhideWhenUsed="1"/>
     <w:lsdException w:name="HTML Typewriter" w:semiHidden="1" w:unhideWhenUsed="1"/>
     <w:lsdException w:name="HTML Variable" w:semiHidden="1" w:unhideWhenUsed="1"/>
+    <w:lsdException w:name="Normal Table" w:semiHidden="1" w:unhideWhenUsed="1"/>
     <w:lsdException w:name="annotation subject" w:semiHidden="1" w:unhideWhenUsed="1"/>
     <w:lsdException w:name="No List" w:semiHidden="1" w:unhideWhenUsed="1"/>
     <w:lsdException w:name="Outline List 1" w:semiHidden="1" w:unhideWhenUsed="1"/>
@@ -1744,8 +2007,10 @@
     <w:lsdException w:name="Table Elegant" w:semiHidden="1" w:unhideWhenUsed="1"/>
     <w:lsdException w:name="Table Professional" w:semiHidden="1" w:unhideWhenUsed="1"/>
     <w:lsdException w:name="Table Subtle 1" w:semiHidden="1" w:unhideWhenUsed="1"/>
+    <w:lsdException w:name="Table Subtle 2" w:semiHidden="1" w:unhideWhenUsed="1"/>
     <w:lsdException w:name="Table Web 1" w:semiHidden="1" w:unhideWhenUsed="1"/>
     <w:lsdException w:name="Table Web 2" w:semiHidden="1" w:unhideWhenUsed="1"/>
+    <w:lsdException w:name="Table Web 3" w:semiHidden="1" w:unhideWhenUsed="1"/>
     <w:lsdException w:name="Balloon Text" w:semiHidden="1" w:unhideWhenUsed="1"/>
     <w:lsdException w:name="Table Grid" w:uiPriority="39"/>
     <w:lsdException w:name="Table Theme" w:semiHidden="1" w:unhideWhenUsed="1"/>
@@ -2445,7 +2710,7 @@
 </file>
 
 <file path=customXml/itemProps1.xml><?xml version="1.0" encoding="utf-8"?>
-<ds:datastoreItem xmlns:ds="http://schemas.openxmlformats.org/officeDocument/2006/customXml" ds:itemID="{0A467B9D-2FA1-457E-AC51-E2751B422594}">
+<ds:datastoreItem xmlns:ds="http://schemas.openxmlformats.org/officeDocument/2006/customXml" ds:itemID="{5CD494CD-3B37-4FA0-8FFA-6756BBCD6D92}">
   <ds:schemaRefs>
     <ds:schemaRef ds:uri="http://schemas.openxmlformats.org/officeDocument/2006/bibliography"/>
   </ds:schemaRefs>

</xml_diff>

<commit_message>
Started cutting down the report.
</commit_message>
<xml_diff>
--- a/PCG Report.docx
+++ b/PCG Report.docx
@@ -1,6 +1,6 @@
 
 <file path=word/document.xml><?xml version="1.0" encoding="utf-8"?>
-<w:document xmlns:wpc="http://schemas.microsoft.com/office/word/2010/wordprocessingCanvas" xmlns:mc="http://schemas.openxmlformats.org/markup-compatibility/2006" xmlns:o="urn:schemas-microsoft-com:office:office" xmlns:r="http://schemas.openxmlformats.org/officeDocument/2006/relationships" xmlns:m="http://schemas.openxmlformats.org/officeDocument/2006/math" xmlns:v="urn:schemas-microsoft-com:vml" xmlns:wp14="http://schemas.microsoft.com/office/word/2010/wordprocessingDrawing" xmlns:wp="http://schemas.openxmlformats.org/drawingml/2006/wordprocessingDrawing" xmlns:w10="urn:schemas-microsoft-com:office:word" xmlns:w="http://schemas.openxmlformats.org/wordprocessingml/2006/main" xmlns:w14="http://schemas.microsoft.com/office/word/2010/wordml" xmlns:w15="http://schemas.microsoft.com/office/word/2012/wordml" xmlns:wpg="http://schemas.microsoft.com/office/word/2010/wordprocessingGroup" xmlns:wpi="http://schemas.microsoft.com/office/word/2010/wordprocessingInk" xmlns:wne="http://schemas.microsoft.com/office/word/2006/wordml" xmlns:wps="http://schemas.microsoft.com/office/word/2010/wordprocessingShape" mc:Ignorable="w14 w15 wp14">
+<w:document xmlns:wpc="http://schemas.microsoft.com/office/word/2010/wordprocessingCanvas" xmlns:cx="http://schemas.microsoft.com/office/drawing/2014/chartex" xmlns:cx1="http://schemas.microsoft.com/office/drawing/2015/9/8/chartex" xmlns:cx2="http://schemas.microsoft.com/office/drawing/2015/10/21/chartex" xmlns:cx3="http://schemas.microsoft.com/office/drawing/2016/5/9/chartex" xmlns:cx4="http://schemas.microsoft.com/office/drawing/2016/5/10/chartex" xmlns:cx5="http://schemas.microsoft.com/office/drawing/2016/5/11/chartex" xmlns:cx6="http://schemas.microsoft.com/office/drawing/2016/5/12/chartex" xmlns:cx7="http://schemas.microsoft.com/office/drawing/2016/5/13/chartex" xmlns:cx8="http://schemas.microsoft.com/office/drawing/2016/5/14/chartex" xmlns:mc="http://schemas.openxmlformats.org/markup-compatibility/2006" xmlns:aink="http://schemas.microsoft.com/office/drawing/2016/ink" xmlns:am3d="http://schemas.microsoft.com/office/drawing/2017/model3d" xmlns:o="urn:schemas-microsoft-com:office:office" xmlns:r="http://schemas.openxmlformats.org/officeDocument/2006/relationships" xmlns:m="http://schemas.openxmlformats.org/officeDocument/2006/math" xmlns:v="urn:schemas-microsoft-com:vml" xmlns:wp14="http://schemas.microsoft.com/office/word/2010/wordprocessingDrawing" xmlns:wp="http://schemas.openxmlformats.org/drawingml/2006/wordprocessingDrawing" xmlns:w10="urn:schemas-microsoft-com:office:word" xmlns:w="http://schemas.openxmlformats.org/wordprocessingml/2006/main" xmlns:w14="http://schemas.microsoft.com/office/word/2010/wordml" xmlns:w15="http://schemas.microsoft.com/office/word/2012/wordml" xmlns:w16cid="http://schemas.microsoft.com/office/word/2016/wordml/cid" xmlns:w16se="http://schemas.microsoft.com/office/word/2015/wordml/symex" xmlns:wpg="http://schemas.microsoft.com/office/word/2010/wordprocessingGroup" xmlns:wpi="http://schemas.microsoft.com/office/word/2010/wordprocessingInk" xmlns:wne="http://schemas.microsoft.com/office/word/2006/wordml" xmlns:wps="http://schemas.microsoft.com/office/word/2010/wordprocessingShape" mc:Ignorable="w14 w15 w16se w16cid wp14">
   <w:body>
     <w:p>
       <w:pPr>
@@ -18,14 +18,55 @@
     </w:p>
     <w:p>
       <w:pPr>
-        <w:rPr>
-          <w:sz w:val="24"/>
-        </w:rPr>
-      </w:pPr>
-    </w:p>
-    <w:p>
-      <w:r>
-        <w:t xml:space="preserve">Development started with creating procedural galaxies to fill the background of the diorama and to provide landscape elements. Building on the workshop 8 tasks, galaxies were created with randomness in their constant variables to provide variance between them, an emissive material was added to make them more vibrant. Random colour values were assigned to each individual star in the galaxy, with a rule that made stars closer to the galaxies centre more vibrant (See Figure 1). </w:t>
+        <w:spacing w:line="240" w:lineRule="auto"/>
+        <w:rPr>
+          <w:b/>
+          <w:sz w:val="20"/>
+        </w:rPr>
+      </w:pPr>
+    </w:p>
+    <w:p>
+      <w:pPr>
+        <w:rPr>
+          <w:b/>
+          <w:sz w:val="28"/>
+        </w:rPr>
+      </w:pPr>
+      <w:r>
+        <w:rPr>
+          <w:b/>
+          <w:sz w:val="28"/>
+        </w:rPr>
+        <w:t>Development Log</w:t>
+      </w:r>
+    </w:p>
+    <w:p>
+      <w:r>
+        <w:t>Development started with creating procedural galaxies to fill the background of the diorama and to provide landscape elements. Building on the workshop 8 tasks, galaxies were created with randomness in their constant variables to provide variance between t</w:t>
+      </w:r>
+      <w:r>
+        <w:t>hem</w:t>
+      </w:r>
+      <w:r>
+        <w:t xml:space="preserve"> and are then placed around the diorama</w:t>
+      </w:r>
+      <w:r>
+        <w:t xml:space="preserve">. Random colour values </w:t>
+      </w:r>
+      <w:r>
+        <w:t>are</w:t>
+      </w:r>
+      <w:r>
+        <w:t xml:space="preserve"> assigned to each individual star in the galaxy, with a rule that made stars closer to the galaxies centre more vibrant (See Figure 1). </w:t>
+      </w:r>
+      <w:r>
+        <w:t>Doing this procedurally adds more variation than a traditional manual skybox</w:t>
+      </w:r>
+      <w:r>
+        <w:t xml:space="preserve">, with very noticeable differences each time. </w:t>
+      </w:r>
+      <w:r>
+        <w:t xml:space="preserve"> </w:t>
       </w:r>
     </w:p>
     <w:p>
@@ -107,11 +148,13 @@
       <w:pPr>
         <w:rPr>
           <w:b/>
+          <w:sz w:val="28"/>
         </w:rPr>
       </w:pPr>
       <w:r>
         <w:rPr>
           <w:b/>
+          <w:sz w:val="28"/>
         </w:rPr>
         <w:t>Narrative</w:t>
       </w:r>
@@ -127,24 +170,225 @@
         <w:t xml:space="preserve"> called “Terra”. </w:t>
       </w:r>
       <w:r>
-        <w:t>Two large fleets of colony ships and guards has assembled above Terra to embark on their journey to expand humanity into the stars.</w:t>
-      </w:r>
-    </w:p>
-    <w:p>
-      <w:pPr>
-        <w:rPr>
-          <w:sz w:val="20"/>
-        </w:rPr>
-      </w:pPr>
-      <w:r>
-        <w:t xml:space="preserve">Next was the creation of the solar system, </w:t>
-      </w:r>
+        <w:t xml:space="preserve">Two large fleets </w:t>
+      </w:r>
+      <w:r>
+        <w:t>have</w:t>
+      </w:r>
+      <w:r>
+        <w:t xml:space="preserve"> assembled above Terra to embark on their journey to expand humanity into the stars.</w:t>
+      </w:r>
+    </w:p>
+    <w:p>
+      <w:r>
+        <w:t xml:space="preserve">Next </w:t>
+      </w:r>
+      <w:r>
+        <w:t xml:space="preserve">the solar system’s star is generated </w:t>
+      </w:r>
+      <w:r>
+        <w:t>which is given a random size attribute, the scale of the star determines what colour it will result in being</w:t>
+      </w:r>
+      <w:r>
+        <w:t>, a higher value results in warmer colours</w:t>
+      </w:r>
+      <w:r>
+        <w:t xml:space="preserve"> (See figure 2)</w:t>
+      </w:r>
+      <w:r>
+        <w:t xml:space="preserve">. </w:t>
+      </w:r>
+      <w:r>
+        <w:t xml:space="preserve"> </w:t>
+      </w:r>
+    </w:p>
+    <w:p>
+      <w:pPr>
+        <w:jc w:val="center"/>
+      </w:pPr>
+      <w:r>
+        <w:rPr>
+          <w:noProof/>
+          <w:lang w:eastAsia="zh-CN"/>
+        </w:rPr>
+        <w:lastRenderedPageBreak/>
+        <w:drawing>
+          <wp:inline distT="0" distB="0" distL="0" distR="0" wp14:anchorId="2BBB818F" wp14:editId="5CD89BF0">
+            <wp:extent cx="3433313" cy="2985922"/>
+            <wp:effectExtent l="0" t="0" r="0" b="5080"/>
+            <wp:docPr id="2" name="Picture 2"/>
+            <wp:cNvGraphicFramePr>
+              <a:graphicFrameLocks xmlns:a="http://schemas.openxmlformats.org/drawingml/2006/main" noChangeAspect="1"/>
+            </wp:cNvGraphicFramePr>
+            <a:graphic xmlns:a="http://schemas.openxmlformats.org/drawingml/2006/main">
+              <a:graphicData uri="http://schemas.openxmlformats.org/drawingml/2006/picture">
+                <pic:pic xmlns:pic="http://schemas.openxmlformats.org/drawingml/2006/picture">
+                  <pic:nvPicPr>
+                    <pic:cNvPr id="0" name="Picture 5" descr="C:\Users\user\AppData\Local\Microsoft\Windows\INetCache\Content.Word\Screenshot_1.png"/>
+                    <pic:cNvPicPr>
+                      <a:picLocks noChangeAspect="1" noChangeArrowheads="1"/>
+                    </pic:cNvPicPr>
+                  </pic:nvPicPr>
+                  <pic:blipFill>
+                    <a:blip r:embed="rId8" cstate="print">
+                      <a:extLst>
+                        <a:ext uri="{28A0092B-C50C-407E-A947-70E740481C1C}">
+                          <a14:useLocalDpi xmlns:a14="http://schemas.microsoft.com/office/drawing/2010/main" val="0"/>
+                        </a:ext>
+                      </a:extLst>
+                    </a:blip>
+                    <a:stretch>
+                      <a:fillRect/>
+                    </a:stretch>
+                  </pic:blipFill>
+                  <pic:spPr bwMode="auto">
+                    <a:xfrm>
+                      <a:off x="0" y="0"/>
+                      <a:ext cx="3449282" cy="2999810"/>
+                    </a:xfrm>
+                    <a:prstGeom prst="rect">
+                      <a:avLst/>
+                    </a:prstGeom>
+                    <a:noFill/>
+                    <a:ln>
+                      <a:noFill/>
+                    </a:ln>
+                  </pic:spPr>
+                </pic:pic>
+              </a:graphicData>
+            </a:graphic>
+          </wp:inline>
+        </w:drawing>
+      </w:r>
+    </w:p>
+    <w:p>
+      <w:pPr>
+        <w:jc w:val="center"/>
+        <w:rPr>
+          <w:i/>
+        </w:rPr>
+      </w:pPr>
+      <w:r>
+        <w:rPr>
+          <w:i/>
+        </w:rPr>
+        <w:t>Figure 2: A small star (with cooler colours) generated in the diorama.</w:t>
+      </w:r>
+    </w:p>
+    <w:p>
+      <w:r>
+        <w:t xml:space="preserve">Planet placement was solved by using polar coordinates </w:t>
+      </w:r>
+      <w:r>
+        <w:t>to place them around the star and works</w:t>
+      </w:r>
+      <w:r>
+        <w:t xml:space="preserve"> </w:t>
+      </w:r>
+      <w:r>
+        <w:t>by placing one planet after the other with differing minimum and maximum</w:t>
+      </w:r>
+      <w:r>
+        <w:t xml:space="preserve"> distances based on the previous planet’s position</w:t>
+      </w:r>
+      <w:r>
+        <w:t xml:space="preserve"> (See figure 3)</w:t>
+      </w:r>
+      <w:r>
+        <w:t>.</w:t>
+      </w:r>
+      <w:r>
+        <w:t xml:space="preserve"> The number of planets is also affected by the star’s scale.</w:t>
+      </w:r>
+    </w:p>
+    <w:p>
+      <w:r>
+        <w:t xml:space="preserve">While simple, this system helps to create vastly different scenes each time the diorama runs, manual placement lowers the </w:t>
+      </w:r>
+    </w:p>
+    <w:p>
+      <w:pPr>
+        <w:jc w:val="center"/>
+      </w:pPr>
+      <w:r>
+        <w:rPr>
+          <w:noProof/>
+          <w:lang w:eastAsia="zh-CN"/>
+        </w:rPr>
+        <w:drawing>
+          <wp:inline distT="0" distB="0" distL="0" distR="0" wp14:anchorId="34BC88C2" wp14:editId="3FD75969">
+            <wp:extent cx="5076825" cy="2681267"/>
+            <wp:effectExtent l="0" t="0" r="0" b="5080"/>
+            <wp:docPr id="3" name="Picture 3" descr="C:\Users\dcumb\AppData\Local\Microsoft\Windows\INetCache\Content.Word\Screenshot_2.png"/>
+            <wp:cNvGraphicFramePr>
+              <a:graphicFrameLocks xmlns:a="http://schemas.openxmlformats.org/drawingml/2006/main" noChangeAspect="1"/>
+            </wp:cNvGraphicFramePr>
+            <a:graphic xmlns:a="http://schemas.openxmlformats.org/drawingml/2006/main">
+              <a:graphicData uri="http://schemas.openxmlformats.org/drawingml/2006/picture">
+                <pic:pic xmlns:pic="http://schemas.openxmlformats.org/drawingml/2006/picture">
+                  <pic:nvPicPr>
+                    <pic:cNvPr id="0" name="Picture 1" descr="C:\Users\dcumb\AppData\Local\Microsoft\Windows\INetCache\Content.Word\Screenshot_2.png"/>
+                    <pic:cNvPicPr>
+                      <a:picLocks noChangeAspect="1" noChangeArrowheads="1"/>
+                    </pic:cNvPicPr>
+                  </pic:nvPicPr>
+                  <pic:blipFill>
+                    <a:blip r:embed="rId9" cstate="print">
+                      <a:extLst>
+                        <a:ext uri="{28A0092B-C50C-407E-A947-70E740481C1C}">
+                          <a14:useLocalDpi xmlns:a14="http://schemas.microsoft.com/office/drawing/2010/main" val="0"/>
+                        </a:ext>
+                      </a:extLst>
+                    </a:blip>
+                    <a:srcRect/>
+                    <a:stretch>
+                      <a:fillRect/>
+                    </a:stretch>
+                  </pic:blipFill>
+                  <pic:spPr bwMode="auto">
+                    <a:xfrm>
+                      <a:off x="0" y="0"/>
+                      <a:ext cx="5095197" cy="2690970"/>
+                    </a:xfrm>
+                    <a:prstGeom prst="rect">
+                      <a:avLst/>
+                    </a:prstGeom>
+                    <a:noFill/>
+                    <a:ln>
+                      <a:noFill/>
+                    </a:ln>
+                  </pic:spPr>
+                </pic:pic>
+              </a:graphicData>
+            </a:graphic>
+          </wp:inline>
+        </w:drawing>
+      </w:r>
+    </w:p>
+    <w:p>
+      <w:pPr>
+        <w:jc w:val="center"/>
+        <w:rPr>
+          <w:i/>
+        </w:rPr>
+      </w:pPr>
+      <w:r>
+        <w:rPr>
+          <w:i/>
+        </w:rPr>
+        <w:t>Figure 3: Spawned planets orbiting around the star using the placement system.</w:t>
+      </w:r>
+    </w:p>
+    <w:p>
+      <w:pPr>
+        <w:jc w:val="center"/>
+      </w:pPr>
       <w:bookmarkStart w:id="0" w:name="_GoBack"/>
       <w:bookmarkEnd w:id="0"/>
     </w:p>
     <w:sectPr>
-      <w:headerReference w:type="default" r:id="rId8"/>
-      <w:footerReference w:type="default" r:id="rId9"/>
+      <w:headerReference w:type="default" r:id="rId10"/>
+      <w:footerReference w:type="default" r:id="rId11"/>
       <w:pgSz w:w="11906" w:h="16838"/>
       <w:pgMar w:top="1440" w:right="1440" w:bottom="1440" w:left="1440" w:header="708" w:footer="708" w:gutter="0"/>
       <w:cols w:space="708"/>
@@ -155,7 +399,7 @@
 </file>
 
 <file path=word/endnotes.xml><?xml version="1.0" encoding="utf-8"?>
-<w:endnotes xmlns:wpc="http://schemas.microsoft.com/office/word/2010/wordprocessingCanvas" xmlns:mc="http://schemas.openxmlformats.org/markup-compatibility/2006" xmlns:o="urn:schemas-microsoft-com:office:office" xmlns:r="http://schemas.openxmlformats.org/officeDocument/2006/relationships" xmlns:m="http://schemas.openxmlformats.org/officeDocument/2006/math" xmlns:v="urn:schemas-microsoft-com:vml" xmlns:wp14="http://schemas.microsoft.com/office/word/2010/wordprocessingDrawing" xmlns:wp="http://schemas.openxmlformats.org/drawingml/2006/wordprocessingDrawing" xmlns:w10="urn:schemas-microsoft-com:office:word" xmlns:w="http://schemas.openxmlformats.org/wordprocessingml/2006/main" xmlns:w14="http://schemas.microsoft.com/office/word/2010/wordml" xmlns:w15="http://schemas.microsoft.com/office/word/2012/wordml" xmlns:wpg="http://schemas.microsoft.com/office/word/2010/wordprocessingGroup" xmlns:wpi="http://schemas.microsoft.com/office/word/2010/wordprocessingInk" xmlns:wne="http://schemas.microsoft.com/office/word/2006/wordml" xmlns:wps="http://schemas.microsoft.com/office/word/2010/wordprocessingShape" mc:Ignorable="w14 w15 wp14">
+<w:endnotes xmlns:wpc="http://schemas.microsoft.com/office/word/2010/wordprocessingCanvas" xmlns:cx="http://schemas.microsoft.com/office/drawing/2014/chartex" xmlns:cx1="http://schemas.microsoft.com/office/drawing/2015/9/8/chartex" xmlns:cx2="http://schemas.microsoft.com/office/drawing/2015/10/21/chartex" xmlns:cx3="http://schemas.microsoft.com/office/drawing/2016/5/9/chartex" xmlns:cx4="http://schemas.microsoft.com/office/drawing/2016/5/10/chartex" xmlns:cx5="http://schemas.microsoft.com/office/drawing/2016/5/11/chartex" xmlns:cx6="http://schemas.microsoft.com/office/drawing/2016/5/12/chartex" xmlns:cx7="http://schemas.microsoft.com/office/drawing/2016/5/13/chartex" xmlns:cx8="http://schemas.microsoft.com/office/drawing/2016/5/14/chartex" xmlns:mc="http://schemas.openxmlformats.org/markup-compatibility/2006" xmlns:aink="http://schemas.microsoft.com/office/drawing/2016/ink" xmlns:am3d="http://schemas.microsoft.com/office/drawing/2017/model3d" xmlns:o="urn:schemas-microsoft-com:office:office" xmlns:r="http://schemas.openxmlformats.org/officeDocument/2006/relationships" xmlns:m="http://schemas.openxmlformats.org/officeDocument/2006/math" xmlns:v="urn:schemas-microsoft-com:vml" xmlns:wp14="http://schemas.microsoft.com/office/word/2010/wordprocessingDrawing" xmlns:wp="http://schemas.openxmlformats.org/drawingml/2006/wordprocessingDrawing" xmlns:w10="urn:schemas-microsoft-com:office:word" xmlns:w="http://schemas.openxmlformats.org/wordprocessingml/2006/main" xmlns:w14="http://schemas.microsoft.com/office/word/2010/wordml" xmlns:w15="http://schemas.microsoft.com/office/word/2012/wordml" xmlns:w16cid="http://schemas.microsoft.com/office/word/2016/wordml/cid" xmlns:w16se="http://schemas.microsoft.com/office/word/2015/wordml/symex" xmlns:wpg="http://schemas.microsoft.com/office/word/2010/wordprocessingGroup" xmlns:wpi="http://schemas.microsoft.com/office/word/2010/wordprocessingInk" xmlns:wne="http://schemas.microsoft.com/office/word/2006/wordml" xmlns:wps="http://schemas.microsoft.com/office/word/2010/wordprocessingShape" mc:Ignorable="w14 w15 w16se w16cid wp14">
   <w:endnote w:type="separator" w:id="-1">
     <w:p>
       <w:pPr>
@@ -180,7 +424,7 @@
 </file>
 
 <file path=word/footer1.xml><?xml version="1.0" encoding="utf-8"?>
-<w:ftr xmlns:wpc="http://schemas.microsoft.com/office/word/2010/wordprocessingCanvas" xmlns:mc="http://schemas.openxmlformats.org/markup-compatibility/2006" xmlns:o="urn:schemas-microsoft-com:office:office" xmlns:r="http://schemas.openxmlformats.org/officeDocument/2006/relationships" xmlns:m="http://schemas.openxmlformats.org/officeDocument/2006/math" xmlns:v="urn:schemas-microsoft-com:vml" xmlns:wp14="http://schemas.microsoft.com/office/word/2010/wordprocessingDrawing" xmlns:wp="http://schemas.openxmlformats.org/drawingml/2006/wordprocessingDrawing" xmlns:w10="urn:schemas-microsoft-com:office:word" xmlns:w="http://schemas.openxmlformats.org/wordprocessingml/2006/main" xmlns:w14="http://schemas.microsoft.com/office/word/2010/wordml" xmlns:w15="http://schemas.microsoft.com/office/word/2012/wordml" xmlns:wpg="http://schemas.microsoft.com/office/word/2010/wordprocessingGroup" xmlns:wpi="http://schemas.microsoft.com/office/word/2010/wordprocessingInk" xmlns:wne="http://schemas.microsoft.com/office/word/2006/wordml" xmlns:wps="http://schemas.microsoft.com/office/word/2010/wordprocessingShape" mc:Ignorable="w14 w15 wp14">
+<w:ftr xmlns:wpc="http://schemas.microsoft.com/office/word/2010/wordprocessingCanvas" xmlns:cx="http://schemas.microsoft.com/office/drawing/2014/chartex" xmlns:cx1="http://schemas.microsoft.com/office/drawing/2015/9/8/chartex" xmlns:cx2="http://schemas.microsoft.com/office/drawing/2015/10/21/chartex" xmlns:cx3="http://schemas.microsoft.com/office/drawing/2016/5/9/chartex" xmlns:cx4="http://schemas.microsoft.com/office/drawing/2016/5/10/chartex" xmlns:cx5="http://schemas.microsoft.com/office/drawing/2016/5/11/chartex" xmlns:cx6="http://schemas.microsoft.com/office/drawing/2016/5/12/chartex" xmlns:cx7="http://schemas.microsoft.com/office/drawing/2016/5/13/chartex" xmlns:cx8="http://schemas.microsoft.com/office/drawing/2016/5/14/chartex" xmlns:mc="http://schemas.openxmlformats.org/markup-compatibility/2006" xmlns:aink="http://schemas.microsoft.com/office/drawing/2016/ink" xmlns:am3d="http://schemas.microsoft.com/office/drawing/2017/model3d" xmlns:o="urn:schemas-microsoft-com:office:office" xmlns:r="http://schemas.openxmlformats.org/officeDocument/2006/relationships" xmlns:m="http://schemas.openxmlformats.org/officeDocument/2006/math" xmlns:v="urn:schemas-microsoft-com:vml" xmlns:wp14="http://schemas.microsoft.com/office/word/2010/wordprocessingDrawing" xmlns:wp="http://schemas.openxmlformats.org/drawingml/2006/wordprocessingDrawing" xmlns:w10="urn:schemas-microsoft-com:office:word" xmlns:w="http://schemas.openxmlformats.org/wordprocessingml/2006/main" xmlns:w14="http://schemas.microsoft.com/office/word/2010/wordml" xmlns:w15="http://schemas.microsoft.com/office/word/2012/wordml" xmlns:w16cid="http://schemas.microsoft.com/office/word/2016/wordml/cid" xmlns:w16se="http://schemas.microsoft.com/office/word/2015/wordml/symex" xmlns:wpg="http://schemas.microsoft.com/office/word/2010/wordprocessingGroup" xmlns:wpi="http://schemas.microsoft.com/office/word/2010/wordprocessingInk" xmlns:wne="http://schemas.microsoft.com/office/word/2006/wordml" xmlns:wps="http://schemas.microsoft.com/office/word/2010/wordprocessingShape" mc:Ignorable="w14 w15 w16se w16cid wp14">
   <w:sdt>
     <w:sdtPr>
       <w:id w:val="1542553243"/>
@@ -240,7 +484,7 @@
                 <w:bCs/>
                 <w:noProof/>
               </w:rPr>
-              <w:t>1</w:t>
+              <w:t>2</w:t>
             </w:r>
             <w:r>
               <w:rPr>
@@ -285,7 +529,7 @@
                 <w:bCs/>
                 <w:noProof/>
               </w:rPr>
-              <w:t>1</w:t>
+              <w:t>2</w:t>
             </w:r>
             <w:r>
               <w:rPr>
@@ -321,7 +565,7 @@
 </file>
 
 <file path=word/footnotes.xml><?xml version="1.0" encoding="utf-8"?>
-<w:footnotes xmlns:wpc="http://schemas.microsoft.com/office/word/2010/wordprocessingCanvas" xmlns:mc="http://schemas.openxmlformats.org/markup-compatibility/2006" xmlns:o="urn:schemas-microsoft-com:office:office" xmlns:r="http://schemas.openxmlformats.org/officeDocument/2006/relationships" xmlns:m="http://schemas.openxmlformats.org/officeDocument/2006/math" xmlns:v="urn:schemas-microsoft-com:vml" xmlns:wp14="http://schemas.microsoft.com/office/word/2010/wordprocessingDrawing" xmlns:wp="http://schemas.openxmlformats.org/drawingml/2006/wordprocessingDrawing" xmlns:w10="urn:schemas-microsoft-com:office:word" xmlns:w="http://schemas.openxmlformats.org/wordprocessingml/2006/main" xmlns:w14="http://schemas.microsoft.com/office/word/2010/wordml" xmlns:w15="http://schemas.microsoft.com/office/word/2012/wordml" xmlns:wpg="http://schemas.microsoft.com/office/word/2010/wordprocessingGroup" xmlns:wpi="http://schemas.microsoft.com/office/word/2010/wordprocessingInk" xmlns:wne="http://schemas.microsoft.com/office/word/2006/wordml" xmlns:wps="http://schemas.microsoft.com/office/word/2010/wordprocessingShape" mc:Ignorable="w14 w15 wp14">
+<w:footnotes xmlns:wpc="http://schemas.microsoft.com/office/word/2010/wordprocessingCanvas" xmlns:cx="http://schemas.microsoft.com/office/drawing/2014/chartex" xmlns:cx1="http://schemas.microsoft.com/office/drawing/2015/9/8/chartex" xmlns:cx2="http://schemas.microsoft.com/office/drawing/2015/10/21/chartex" xmlns:cx3="http://schemas.microsoft.com/office/drawing/2016/5/9/chartex" xmlns:cx4="http://schemas.microsoft.com/office/drawing/2016/5/10/chartex" xmlns:cx5="http://schemas.microsoft.com/office/drawing/2016/5/11/chartex" xmlns:cx6="http://schemas.microsoft.com/office/drawing/2016/5/12/chartex" xmlns:cx7="http://schemas.microsoft.com/office/drawing/2016/5/13/chartex" xmlns:cx8="http://schemas.microsoft.com/office/drawing/2016/5/14/chartex" xmlns:mc="http://schemas.openxmlformats.org/markup-compatibility/2006" xmlns:aink="http://schemas.microsoft.com/office/drawing/2016/ink" xmlns:am3d="http://schemas.microsoft.com/office/drawing/2017/model3d" xmlns:o="urn:schemas-microsoft-com:office:office" xmlns:r="http://schemas.openxmlformats.org/officeDocument/2006/relationships" xmlns:m="http://schemas.openxmlformats.org/officeDocument/2006/math" xmlns:v="urn:schemas-microsoft-com:vml" xmlns:wp14="http://schemas.microsoft.com/office/word/2010/wordprocessingDrawing" xmlns:wp="http://schemas.openxmlformats.org/drawingml/2006/wordprocessingDrawing" xmlns:w10="urn:schemas-microsoft-com:office:word" xmlns:w="http://schemas.openxmlformats.org/wordprocessingml/2006/main" xmlns:w14="http://schemas.microsoft.com/office/word/2010/wordml" xmlns:w15="http://schemas.microsoft.com/office/word/2012/wordml" xmlns:w16cid="http://schemas.microsoft.com/office/word/2016/wordml/cid" xmlns:w16se="http://schemas.microsoft.com/office/word/2015/wordml/symex" xmlns:wpg="http://schemas.microsoft.com/office/word/2010/wordprocessingGroup" xmlns:wpi="http://schemas.microsoft.com/office/word/2010/wordprocessingInk" xmlns:wne="http://schemas.microsoft.com/office/word/2006/wordml" xmlns:wps="http://schemas.microsoft.com/office/word/2010/wordprocessingShape" mc:Ignorable="w14 w15 w16se w16cid wp14">
   <w:footnote w:type="separator" w:id="-1">
     <w:p>
       <w:pPr>
@@ -346,7 +590,7 @@
 </file>
 
 <file path=word/header1.xml><?xml version="1.0" encoding="utf-8"?>
-<w:hdr xmlns:wpc="http://schemas.microsoft.com/office/word/2010/wordprocessingCanvas" xmlns:mc="http://schemas.openxmlformats.org/markup-compatibility/2006" xmlns:o="urn:schemas-microsoft-com:office:office" xmlns:r="http://schemas.openxmlformats.org/officeDocument/2006/relationships" xmlns:m="http://schemas.openxmlformats.org/officeDocument/2006/math" xmlns:v="urn:schemas-microsoft-com:vml" xmlns:wp14="http://schemas.microsoft.com/office/word/2010/wordprocessingDrawing" xmlns:wp="http://schemas.openxmlformats.org/drawingml/2006/wordprocessingDrawing" xmlns:w10="urn:schemas-microsoft-com:office:word" xmlns:w="http://schemas.openxmlformats.org/wordprocessingml/2006/main" xmlns:w14="http://schemas.microsoft.com/office/word/2010/wordml" xmlns:w15="http://schemas.microsoft.com/office/word/2012/wordml" xmlns:wpg="http://schemas.microsoft.com/office/word/2010/wordprocessingGroup" xmlns:wpi="http://schemas.microsoft.com/office/word/2010/wordprocessingInk" xmlns:wne="http://schemas.microsoft.com/office/word/2006/wordml" xmlns:wps="http://schemas.microsoft.com/office/word/2010/wordprocessingShape" mc:Ignorable="w14 w15 wp14">
+<w:hdr xmlns:wpc="http://schemas.microsoft.com/office/word/2010/wordprocessingCanvas" xmlns:cx="http://schemas.microsoft.com/office/drawing/2014/chartex" xmlns:cx1="http://schemas.microsoft.com/office/drawing/2015/9/8/chartex" xmlns:cx2="http://schemas.microsoft.com/office/drawing/2015/10/21/chartex" xmlns:cx3="http://schemas.microsoft.com/office/drawing/2016/5/9/chartex" xmlns:cx4="http://schemas.microsoft.com/office/drawing/2016/5/10/chartex" xmlns:cx5="http://schemas.microsoft.com/office/drawing/2016/5/11/chartex" xmlns:cx6="http://schemas.microsoft.com/office/drawing/2016/5/12/chartex" xmlns:cx7="http://schemas.microsoft.com/office/drawing/2016/5/13/chartex" xmlns:cx8="http://schemas.microsoft.com/office/drawing/2016/5/14/chartex" xmlns:mc="http://schemas.openxmlformats.org/markup-compatibility/2006" xmlns:aink="http://schemas.microsoft.com/office/drawing/2016/ink" xmlns:am3d="http://schemas.microsoft.com/office/drawing/2017/model3d" xmlns:o="urn:schemas-microsoft-com:office:office" xmlns:r="http://schemas.openxmlformats.org/officeDocument/2006/relationships" xmlns:m="http://schemas.openxmlformats.org/officeDocument/2006/math" xmlns:v="urn:schemas-microsoft-com:vml" xmlns:wp14="http://schemas.microsoft.com/office/word/2010/wordprocessingDrawing" xmlns:wp="http://schemas.openxmlformats.org/drawingml/2006/wordprocessingDrawing" xmlns:w10="urn:schemas-microsoft-com:office:word" xmlns:w="http://schemas.openxmlformats.org/wordprocessingml/2006/main" xmlns:w14="http://schemas.microsoft.com/office/word/2010/wordml" xmlns:w15="http://schemas.microsoft.com/office/word/2012/wordml" xmlns:w16cid="http://schemas.microsoft.com/office/word/2016/wordml/cid" xmlns:w16se="http://schemas.microsoft.com/office/word/2015/wordml/symex" xmlns:wpg="http://schemas.microsoft.com/office/word/2010/wordprocessingGroup" xmlns:wpi="http://schemas.microsoft.com/office/word/2010/wordprocessingInk" xmlns:wne="http://schemas.microsoft.com/office/word/2006/wordml" xmlns:wps="http://schemas.microsoft.com/office/word/2010/wordprocessingShape" mc:Ignorable="w14 w15 w16se w16cid wp14">
   <w:p>
     <w:pPr>
       <w:pStyle w:val="Header"/>
@@ -359,7 +603,7 @@
 </file>
 
 <file path=word/styles.xml><?xml version="1.0" encoding="utf-8"?>
-<w:styles xmlns:mc="http://schemas.openxmlformats.org/markup-compatibility/2006" xmlns:r="http://schemas.openxmlformats.org/officeDocument/2006/relationships" xmlns:w="http://schemas.openxmlformats.org/wordprocessingml/2006/main" xmlns:w14="http://schemas.microsoft.com/office/word/2010/wordml" xmlns:w15="http://schemas.microsoft.com/office/word/2012/wordml" mc:Ignorable="w14 w15">
+<w:styles xmlns:mc="http://schemas.openxmlformats.org/markup-compatibility/2006" xmlns:r="http://schemas.openxmlformats.org/officeDocument/2006/relationships" xmlns:w="http://schemas.openxmlformats.org/wordprocessingml/2006/main" xmlns:w14="http://schemas.microsoft.com/office/word/2010/wordml" xmlns:w15="http://schemas.microsoft.com/office/word/2012/wordml" xmlns:w16cid="http://schemas.microsoft.com/office/word/2016/wordml/cid" xmlns:w16se="http://schemas.microsoft.com/office/word/2015/wordml/symex" mc:Ignorable="w14 w15 w16se w16cid">
   <w:docDefaults>
     <w:rPrDefault>
       <w:rPr>
@@ -375,7 +619,7 @@
       </w:pPr>
     </w:pPrDefault>
   </w:docDefaults>
-  <w:latentStyles w:defLockedState="0" w:defUIPriority="99" w:defSemiHidden="0" w:defUnhideWhenUsed="0" w:defQFormat="0" w:count="371">
+  <w:latentStyles w:defLockedState="0" w:defUIPriority="99" w:defSemiHidden="0" w:defUnhideWhenUsed="0" w:defQFormat="0" w:count="375">
     <w:lsdException w:name="Normal" w:uiPriority="0" w:qFormat="1"/>
     <w:lsdException w:name="heading 1" w:uiPriority="9" w:qFormat="1"/>
     <w:lsdException w:name="heading 2" w:semiHidden="1" w:uiPriority="9" w:unhideWhenUsed="1" w:qFormat="1"/>
@@ -481,7 +725,6 @@
     <w:lsdException w:name="HTML Sample" w:semiHidden="1" w:unhideWhenUsed="1"/>
     <w:lsdException w:name="HTML Typewriter" w:semiHidden="1" w:unhideWhenUsed="1"/>
     <w:lsdException w:name="HTML Variable" w:semiHidden="1" w:unhideWhenUsed="1"/>
-    <w:lsdException w:name="Normal Table" w:semiHidden="1" w:unhideWhenUsed="1"/>
     <w:lsdException w:name="annotation subject" w:semiHidden="1" w:unhideWhenUsed="1"/>
     <w:lsdException w:name="No List" w:semiHidden="1" w:unhideWhenUsed="1"/>
     <w:lsdException w:name="Outline List 1" w:semiHidden="1" w:unhideWhenUsed="1"/>
@@ -525,10 +768,8 @@
     <w:lsdException w:name="Table Elegant" w:semiHidden="1" w:unhideWhenUsed="1"/>
     <w:lsdException w:name="Table Professional" w:semiHidden="1" w:unhideWhenUsed="1"/>
     <w:lsdException w:name="Table Subtle 1" w:semiHidden="1" w:unhideWhenUsed="1"/>
-    <w:lsdException w:name="Table Subtle 2" w:semiHidden="1" w:unhideWhenUsed="1"/>
     <w:lsdException w:name="Table Web 1" w:semiHidden="1" w:unhideWhenUsed="1"/>
     <w:lsdException w:name="Table Web 2" w:semiHidden="1" w:unhideWhenUsed="1"/>
-    <w:lsdException w:name="Table Web 3" w:semiHidden="1" w:unhideWhenUsed="1"/>
     <w:lsdException w:name="Balloon Text" w:semiHidden="1" w:unhideWhenUsed="1"/>
     <w:lsdException w:name="Table Grid" w:uiPriority="39"/>
     <w:lsdException w:name="Table Theme" w:semiHidden="1" w:unhideWhenUsed="1"/>
@@ -747,6 +988,10 @@
     <w:lsdException w:name="List Table 5 Dark Accent 6" w:uiPriority="50"/>
     <w:lsdException w:name="List Table 6 Colorful Accent 6" w:uiPriority="51"/>
     <w:lsdException w:name="List Table 7 Colorful Accent 6" w:uiPriority="52"/>
+    <w:lsdException w:name="Mention" w:semiHidden="1" w:unhideWhenUsed="1"/>
+    <w:lsdException w:name="Smart Hyperlink" w:semiHidden="1" w:unhideWhenUsed="1"/>
+    <w:lsdException w:name="Hashtag" w:semiHidden="1" w:unhideWhenUsed="1"/>
+    <w:lsdException w:name="Unresolved Mention" w:semiHidden="1" w:unhideWhenUsed="1"/>
   </w:latentStyles>
   <w:style w:type="paragraph" w:default="1" w:styleId="Normal">
     <w:name w:val="Normal"/>
@@ -1224,7 +1469,7 @@
 </file>
 
 <file path=customXml/itemProps1.xml><?xml version="1.0" encoding="utf-8"?>
-<ds:datastoreItem xmlns:ds="http://schemas.openxmlformats.org/officeDocument/2006/customXml" ds:itemID="{174E6030-C15B-4D8A-9D22-C6EB3F968A6C}">
+<ds:datastoreItem xmlns:ds="http://schemas.openxmlformats.org/officeDocument/2006/customXml" ds:itemID="{53F9CA72-4ED0-4C35-A0C8-FEAA27B69B7C}">
   <ds:schemaRefs>
     <ds:schemaRef ds:uri="http://schemas.openxmlformats.org/officeDocument/2006/bibliography"/>
   </ds:schemaRefs>

</xml_diff>

<commit_message>
Made further tweaks to the report.
</commit_message>
<xml_diff>
--- a/PCG Report.docx
+++ b/PCG Report.docx
@@ -88,6 +88,9 @@
       </w:r>
       <w:r>
         <w:t>, with noticeable differences</w:t>
+      </w:r>
+      <w:r>
+        <w:t xml:space="preserve"> each time</w:t>
       </w:r>
       <w:r>
         <w:t>.</w:t>
@@ -226,6 +229,11 @@
       <w:r>
         <w:t>.</w:t>
       </w:r>
+      <w:r>
+        <w:t xml:space="preserve"> The thematic style is realism.</w:t>
+      </w:r>
+      <w:bookmarkStart w:id="0" w:name="_GoBack"/>
+      <w:bookmarkEnd w:id="0"/>
     </w:p>
     <w:p/>
     <w:p/>
@@ -356,7 +364,16 @@
         <w:t>with</w:t>
       </w:r>
       <w:r>
-        <w:t xml:space="preserve"> a randomised offset (See figure 3</w:t>
+        <w:t xml:space="preserve"> a randomised offset</w:t>
+      </w:r>
+      <w:r>
+        <w:t xml:space="preserve"> and</w:t>
+      </w:r>
+      <w:r>
+        <w:t xml:space="preserve"> zones determine the planet’s type</w:t>
+      </w:r>
+      <w:r>
+        <w:t xml:space="preserve"> (See figure 3</w:t>
       </w:r>
       <w:r>
         <w:t xml:space="preserve"> &amp; 4</w:t>
@@ -374,13 +391,31 @@
         <w:t>different scenery</w:t>
       </w:r>
       <w:r>
-        <w:t xml:space="preserve"> each time the diorama runs, manual placement </w:t>
+        <w:t xml:space="preserve"> each time</w:t>
+      </w:r>
+      <w:r>
+        <w:t xml:space="preserve"> whereas</w:t>
+      </w:r>
+      <w:r>
+        <w:t xml:space="preserve"> manual placement </w:t>
       </w:r>
       <w:r>
         <w:t>would</w:t>
       </w:r>
       <w:r>
-        <w:t xml:space="preserve"> not offer any variance in scenery.</w:t>
+        <w:t xml:space="preserve"> no</w:t>
+      </w:r>
+      <w:r>
+        <w:t xml:space="preserve">t offer any variance and would be </w:t>
+      </w:r>
+      <w:r>
+        <w:t xml:space="preserve">more </w:t>
+      </w:r>
+      <w:r>
+        <w:t>time-consuming</w:t>
+      </w:r>
+      <w:r>
+        <w:t>.</w:t>
       </w:r>
     </w:p>
     <w:p>
@@ -458,6 +493,7 @@
     </w:p>
     <w:p>
       <w:pPr>
+        <w:jc w:val="center"/>
         <w:rPr>
           <w:i/>
         </w:rPr>
@@ -469,9 +505,9 @@
         </w:rPr>
         <w:lastRenderedPageBreak/>
         <w:drawing>
-          <wp:inline distT="0" distB="0" distL="0" distR="0" wp14:anchorId="5038BA1E" wp14:editId="1167FAA7">
-            <wp:extent cx="6236754" cy="4556875"/>
-            <wp:effectExtent l="0" t="0" r="0" b="0"/>
+          <wp:inline distT="0" distB="0" distL="0" distR="0" wp14:anchorId="5038BA1E" wp14:editId="24904923">
+            <wp:extent cx="6512560" cy="4758391"/>
+            <wp:effectExtent l="0" t="0" r="2540" b="4445"/>
             <wp:docPr id="26" name="Picture 26" descr="C:\Users\dcumb\AppData\Local\Microsoft\Windows\INetCache\Content.Word\planet placement diagram.png"/>
             <wp:cNvGraphicFramePr>
               <a:graphicFrameLocks xmlns:a="http://schemas.openxmlformats.org/drawingml/2006/main" noChangeAspect="1"/>
@@ -499,7 +535,7 @@
                   <pic:spPr bwMode="auto">
                     <a:xfrm>
                       <a:off x="0" y="0"/>
-                      <a:ext cx="6244945" cy="4562859"/>
+                      <a:ext cx="6528087" cy="4769736"/>
                     </a:xfrm>
                     <a:prstGeom prst="rect">
                       <a:avLst/>
@@ -1378,22 +1414,13 @@
         <w:t>ed in predefined positions</w:t>
       </w:r>
       <w:r>
-        <w:t xml:space="preserve">. These nodes make up all combinations of components that can be attached to the base to make up the completed </w:t>
-      </w:r>
-      <w:r>
-        <w:t>ship</w:t>
-      </w:r>
-      <w:r>
-        <w:t xml:space="preserve"> </w:t>
-      </w:r>
-      <w:r>
-        <w:t>(See Figure 1</w:t>
-      </w:r>
-      <w:r>
-        <w:t>1</w:t>
-      </w:r>
-      <w:r>
-        <w:t>).</w:t>
+        <w:t xml:space="preserve">. </w:t>
+      </w:r>
+      <w:r>
+        <w:t xml:space="preserve">Probability effects what components a ship receives, the simplistic nature of this system means that a generate-and-test method is unnecessary </w:t>
+      </w:r>
+      <w:r>
+        <w:t>(See Figure 11).</w:t>
       </w:r>
     </w:p>
     <w:p>
@@ -1471,12 +1498,33 @@
         <w:rPr>
           <w:i/>
         </w:rPr>
-        <w:t>: A variety of guards created.</w:t>
-      </w:r>
-    </w:p>
-    <w:p>
-      <w:r>
-        <w:t>The colo</w:t>
+        <w:t>: G</w:t>
+      </w:r>
+      <w:r>
+        <w:rPr>
+          <w:i/>
+        </w:rPr>
+        <w:t>uards</w:t>
+      </w:r>
+      <w:r>
+        <w:rPr>
+          <w:i/>
+        </w:rPr>
+        <w:t xml:space="preserve"> being</w:t>
+      </w:r>
+      <w:r>
+        <w:rPr>
+          <w:i/>
+        </w:rPr>
+        <w:t xml:space="preserve"> created.</w:t>
+      </w:r>
+    </w:p>
+    <w:p>
+      <w:r>
+        <w:t>C</w:t>
+      </w:r>
+      <w:r>
+        <w:t>olo</w:t>
       </w:r>
       <w:r>
         <w:t>ny ships are created differently</w:t>
@@ -1518,7 +1566,7 @@
         <w:t xml:space="preserve"> the different </w:t>
       </w:r>
       <w:r>
-        <w:t>models</w:t>
+        <w:t>buildings</w:t>
       </w:r>
       <w:r>
         <w:t xml:space="preserve"> to</w:t>
@@ -1527,13 +1575,28 @@
         <w:t>gether to</w:t>
       </w:r>
       <w:r>
-        <w:t xml:space="preserve"> create the moonbase in a sequential manner, but the </w:t>
+        <w:t xml:space="preserve"> create the moonbase </w:t>
+      </w:r>
+      <w:r>
+        <w:t>sequential</w:t>
+      </w:r>
+      <w:r>
+        <w:t>ly</w:t>
+      </w:r>
+      <w:r>
+        <w:t xml:space="preserve">, but the </w:t>
       </w:r>
       <w:r>
         <w:t xml:space="preserve">building’s orientations </w:t>
       </w:r>
       <w:r>
-        <w:t xml:space="preserve">did not work as intended. I </w:t>
+        <w:t>did not work</w:t>
+      </w:r>
+      <w:r>
+        <w:t xml:space="preserve"> properly</w:t>
+      </w:r>
+      <w:r>
+        <w:t xml:space="preserve">. I </w:t>
       </w:r>
       <w:r>
         <w:t>realised</w:t>
@@ -1884,23 +1947,39 @@
         <w:t xml:space="preserve"> time-consuming task </w:t>
       </w:r>
       <w:r>
-        <w:t>but would result in more stylistic ships.</w:t>
-      </w:r>
-      <w:r>
-        <w:t xml:space="preserve"> Other systems like L-Systems would not work effectively due to the ship’s </w:t>
+        <w:t xml:space="preserve">but </w:t>
+      </w:r>
+      <w:r>
+        <w:t>could</w:t>
+      </w:r>
+      <w:r>
+        <w:t xml:space="preserve"> result in more </w:t>
+      </w:r>
+      <w:r>
+        <w:lastRenderedPageBreak/>
+        <w:t>stylistic ships.</w:t>
+      </w:r>
+      <w:r>
+        <w:t xml:space="preserve"> Other </w:t>
+      </w:r>
+      <w:r>
+        <w:t>solutions</w:t>
+      </w:r>
+      <w:r>
+        <w:t xml:space="preserve"> like L-Systems would not work effectively due to the ship’s </w:t>
+      </w:r>
+      <w:r>
+        <w:t xml:space="preserve">linear </w:t>
       </w:r>
       <w:r>
         <w:t>layout</w:t>
       </w:r>
-      <w:bookmarkStart w:id="0" w:name="_GoBack"/>
-      <w:bookmarkEnd w:id="0"/>
       <w:r>
         <w:t>.</w:t>
       </w:r>
     </w:p>
     <w:p>
       <w:r>
-        <w:lastRenderedPageBreak/>
         <w:t>I used the</w:t>
       </w:r>
       <w:r>
@@ -2066,7 +2145,7 @@
         <w:t xml:space="preserve">he boids algorithm was implemented to add more </w:t>
       </w:r>
       <w:r>
-        <w:t>variance</w:t>
+        <w:t>emergence</w:t>
       </w:r>
       <w:r>
         <w:t xml:space="preserve"> to fleet </w:t>
@@ -2094,9 +2173,9 @@
           <w:lang w:eastAsia="zh-CN"/>
         </w:rPr>
         <w:drawing>
-          <wp:inline distT="0" distB="0" distL="0" distR="0" wp14:anchorId="65C8CA4C" wp14:editId="6305A31E">
-            <wp:extent cx="5217809" cy="3629025"/>
-            <wp:effectExtent l="0" t="0" r="1905" b="0"/>
+          <wp:inline distT="0" distB="0" distL="0" distR="0" wp14:anchorId="65C8CA4C" wp14:editId="060161CE">
+            <wp:extent cx="4781550" cy="3325604"/>
+            <wp:effectExtent l="0" t="0" r="0" b="8255"/>
             <wp:docPr id="16" name="Picture 16" descr="C:\Users\dcumb\AppData\Local\Microsoft\Windows\INetCache\Content.Word\Screenshot_3.png"/>
             <wp:cNvGraphicFramePr>
               <a:graphicFrameLocks xmlns:a="http://schemas.openxmlformats.org/drawingml/2006/main" noChangeAspect="1"/>
@@ -2126,7 +2205,7 @@
                   <pic:spPr bwMode="auto">
                     <a:xfrm>
                       <a:off x="0" y="0"/>
-                      <a:ext cx="5246734" cy="3649143"/>
+                      <a:ext cx="4832686" cy="3361169"/>
                     </a:xfrm>
                     <a:prstGeom prst="rect">
                       <a:avLst/>
@@ -2172,7 +2251,13 @@
     <w:p>
       <w:r>
         <w:lastRenderedPageBreak/>
-        <w:t>With the ships moving towards temperate planets the diorama was now complete (See figure 16).</w:t>
+        <w:t xml:space="preserve">With </w:t>
+      </w:r>
+      <w:r>
+        <w:t>fleets</w:t>
+      </w:r>
+      <w:r>
+        <w:t xml:space="preserve"> moving towards temperate planets the diorama was now complete (See figure 16).</w:t>
       </w:r>
     </w:p>
     <w:p>
@@ -2312,7 +2397,31 @@
         <w:t>generated</w:t>
       </w:r>
       <w:r>
-        <w:t xml:space="preserve"> in its own isolated scene, to ensure this system is working as expected. </w:t>
+        <w:t xml:space="preserve"> i</w:t>
+      </w:r>
+      <w:r>
+        <w:t>n its own isolated scene</w:t>
+      </w:r>
+      <w:r>
+        <w:t xml:space="preserve"> to ensure </w:t>
+      </w:r>
+      <w:r>
+        <w:t>these</w:t>
+      </w:r>
+      <w:r>
+        <w:t xml:space="preserve"> system</w:t>
+      </w:r>
+      <w:r>
+        <w:t>s</w:t>
+      </w:r>
+      <w:r>
+        <w:t xml:space="preserve"> </w:t>
+      </w:r>
+      <w:r>
+        <w:t>are</w:t>
+      </w:r>
+      <w:r>
+        <w:t xml:space="preserve"> working as expected. </w:t>
       </w:r>
     </w:p>
     <w:p>
@@ -2350,7 +2459,15 @@
         <w:t>quartile</w:t>
       </w:r>
       <w:r>
-        <w:t>, allowing for the program to replicate the majority of outcomes</w:t>
+        <w:t xml:space="preserve">, allowing for the program to replicate </w:t>
+      </w:r>
+      <w:proofErr w:type="gramStart"/>
+      <w:r>
+        <w:t>the majority of</w:t>
+      </w:r>
+      <w:proofErr w:type="gramEnd"/>
+      <w:r>
+        <w:t xml:space="preserve"> outcomes</w:t>
       </w:r>
       <w:r>
         <w:t xml:space="preserve"> (See figure</w:t>
@@ -3416,61 +3533,88 @@
     </w:p>
     <w:p>
       <w:r>
-        <w:t xml:space="preserve">Overall, I am satisfied with the </w:t>
-      </w:r>
-      <w:r>
-        <w:t>outcome</w:t>
-      </w:r>
-      <w:r>
-        <w:t xml:space="preserve"> of my procedural diorama. </w:t>
-      </w:r>
-      <w:r>
-        <w:t>The use of noise to create procedural textures for planets produced excellent</w:t>
-      </w:r>
-      <w:r>
-        <w:t xml:space="preserve"> and reliable</w:t>
+        <w:t xml:space="preserve">Overall, I am satisfied with my procedural diorama. </w:t>
+      </w:r>
+      <w:r>
+        <w:t>The use of noise to create procedural textures for</w:t>
+      </w:r>
+      <w:r>
+        <w:t xml:space="preserve"> realistic</w:t>
+      </w:r>
+      <w:r>
+        <w:t xml:space="preserve"> planets produced excellent</w:t>
+      </w:r>
+      <w:r>
+        <w:t xml:space="preserve"> and</w:t>
+      </w:r>
+      <w:r>
+        <w:t xml:space="preserve"> surprisingly</w:t>
+      </w:r>
+      <w:r>
+        <w:t xml:space="preserve"> reliable</w:t>
       </w:r>
       <w:r>
         <w:t xml:space="preserve"> results and </w:t>
       </w:r>
       <w:r>
-        <w:t>taught me how to use coherent noise to solve problems</w:t>
-      </w:r>
-      <w:r>
-        <w:t xml:space="preserve">.  </w:t>
-      </w:r>
-      <w:r>
-        <w:t xml:space="preserve">The odd/even number system also produced good results in an efficient manner, this </w:t>
-      </w:r>
-      <w:r>
         <w:t xml:space="preserve">taught me </w:t>
       </w:r>
       <w:r>
-        <w:t>of</w:t>
-      </w:r>
-      <w:r>
-        <w:t xml:space="preserve"> the importance of abstracting</w:t>
-      </w:r>
-      <w:r>
-        <w:t xml:space="preserve"> problem</w:t>
-      </w:r>
-      <w:r>
-        <w:t>s</w:t>
-      </w:r>
-      <w:r>
-        <w:t xml:space="preserve"> down</w:t>
-      </w:r>
-      <w:r>
-        <w:t xml:space="preserve"> to get the best solutions.</w:t>
-      </w:r>
-      <w:r>
-        <w:t xml:space="preserve"> The planet placement system worked well to produce a different scene each time </w:t>
+        <w:t>the power of</w:t>
+      </w:r>
+      <w:r>
+        <w:t xml:space="preserve"> </w:t>
+      </w:r>
+      <w:r>
+        <w:t xml:space="preserve">using </w:t>
+      </w:r>
+      <w:r>
+        <w:t>coherent noise to solve problems</w:t>
+      </w:r>
+      <w:r>
+        <w:t xml:space="preserve">. </w:t>
+      </w:r>
+      <w:r>
+        <w:t xml:space="preserve">The odd/even number system produced </w:t>
+      </w:r>
+      <w:r>
+        <w:t xml:space="preserve">excellent </w:t>
+      </w:r>
+      <w:r>
+        <w:t>results efficiently</w:t>
+      </w:r>
+      <w:r>
+        <w:t xml:space="preserve">, </w:t>
+      </w:r>
+      <w:r>
+        <w:t>this system worked perfectly for sequentially building</w:t>
+      </w:r>
+      <w:r>
+        <w:t xml:space="preserve"> the</w:t>
+      </w:r>
+      <w:r>
+        <w:t xml:space="preserve"> colony ships. </w:t>
+      </w:r>
+      <w:r>
+        <w:t xml:space="preserve">The planet placement system worked well to produce a different scene each time </w:t>
       </w:r>
       <w:r>
         <w:t>whilst</w:t>
       </w:r>
       <w:r>
-        <w:t xml:space="preserve"> conforming to the narrative.</w:t>
+        <w:t xml:space="preserve"> conforming to the </w:t>
+      </w:r>
+      <w:r>
+        <w:t xml:space="preserve">realistic </w:t>
+      </w:r>
+      <w:r>
+        <w:t>narrative</w:t>
+      </w:r>
+      <w:r>
+        <w:t xml:space="preserve"> theme</w:t>
+      </w:r>
+      <w:r>
+        <w:t>.</w:t>
       </w:r>
     </w:p>
     <w:p>
@@ -3487,49 +3631,64 @@
         <w:t xml:space="preserve"> ability</w:t>
       </w:r>
       <w:r>
-        <w:t xml:space="preserve"> is lacking, it</w:t>
+        <w:t xml:space="preserve"> is lacking, </w:t>
+      </w:r>
+      <w:r>
+        <w:t xml:space="preserve">it taught me the importance of understanding different </w:t>
+      </w:r>
+      <w:r>
+        <w:t xml:space="preserve">available </w:t>
+      </w:r>
+      <w:r>
+        <w:t>tools</w:t>
+      </w:r>
+      <w:r>
+        <w:t xml:space="preserve"> and how to creatively use them to solve problems. </w:t>
+      </w:r>
+      <w:r>
+        <w:t xml:space="preserve">Progressing through this module helped me look at problems for creating content in a different way and </w:t>
+      </w:r>
+      <w:r>
+        <w:t>highlighted</w:t>
       </w:r>
       <w:r>
         <w:t xml:space="preserve"> </w:t>
       </w:r>
       <w:r>
-        <w:t>did teach</w:t>
-      </w:r>
-      <w:r>
-        <w:t xml:space="preserve"> me the importance of understanding different tools that are availabl</w:t>
-      </w:r>
-      <w:r>
-        <w:t xml:space="preserve">e </w:t>
-      </w:r>
-      <w:r>
-        <w:t xml:space="preserve">and the ways </w:t>
-      </w:r>
-      <w:r>
-        <w:t xml:space="preserve">these </w:t>
-      </w:r>
-      <w:r>
-        <w:t>tools can be used to solve problems in an inventive way</w:t>
-      </w:r>
-      <w:r>
-        <w:t xml:space="preserve"> </w:t>
-      </w:r>
-      <w:r>
-        <w:t>but I still need to improve</w:t>
-      </w:r>
-      <w:r>
-        <w:t xml:space="preserve">. </w:t>
-      </w:r>
-      <w:r>
-        <w:t>Progressing through this module helped me look at problems for creating content in a different way and highlighted the resourcefulness of academia to help provide solutions.</w:t>
-      </w:r>
-    </w:p>
-    <w:p>
-      <w:pPr>
-        <w:rPr>
-          <w:b/>
-          <w:sz w:val="28"/>
-        </w:rPr>
-      </w:pPr>
+        <w:t>the resourcefulness o</w:t>
+      </w:r>
+      <w:r>
+        <w:t xml:space="preserve">f academic </w:t>
+      </w:r>
+      <w:r>
+        <w:t>research</w:t>
+      </w:r>
+      <w:r>
+        <w:t xml:space="preserve"> to </w:t>
+      </w:r>
+      <w:r>
+        <w:t xml:space="preserve">help </w:t>
+      </w:r>
+      <w:r>
+        <w:t>provide solutions such as the procedural galaxy algorithm</w:t>
+      </w:r>
+      <w:r>
+        <w:t xml:space="preserve">, </w:t>
+      </w:r>
+      <w:r>
+        <w:t>L-Systems</w:t>
+      </w:r>
+      <w:r>
+        <w:t xml:space="preserve">, and </w:t>
+      </w:r>
+      <w:r>
+        <w:t>noise generation</w:t>
+      </w:r>
+      <w:r>
+        <w:t>.</w:t>
+      </w:r>
+    </w:p>
+    <w:p>
       <w:r>
         <w:rPr>
           <w:b/>
@@ -3576,14 +3735,24 @@
       <w:r>
         <w:t xml:space="preserve">Mendez, J.R. (2010) </w:t>
       </w:r>
+      <w:proofErr w:type="spellStart"/>
       <w:r>
         <w:rPr>
           <w:i/>
         </w:rPr>
         <w:t>LibNoise.Unity</w:t>
       </w:r>
-      <w:r>
-        <w:t xml:space="preserve"> [UnityPackage]. Available from </w:t>
+      <w:proofErr w:type="spellEnd"/>
+      <w:r>
+        <w:t xml:space="preserve"> [</w:t>
+      </w:r>
+      <w:proofErr w:type="spellStart"/>
+      <w:r>
+        <w:t>UnityPackage</w:t>
+      </w:r>
+      <w:proofErr w:type="spellEnd"/>
+      <w:r>
+        <w:t xml:space="preserve">]. Available from </w:t>
       </w:r>
       <w:hyperlink r:id="rId35" w:history="1">
         <w:r>
@@ -3696,7 +3865,7 @@
                 <w:bCs/>
                 <w:noProof/>
               </w:rPr>
-              <w:t>8</w:t>
+              <w:t>11</w:t>
             </w:r>
             <w:r>
               <w:rPr>
@@ -4707,7 +4876,7 @@
 </file>
 
 <file path=customXml/itemProps1.xml><?xml version="1.0" encoding="utf-8"?>
-<ds:datastoreItem xmlns:ds="http://schemas.openxmlformats.org/officeDocument/2006/customXml" ds:itemID="{EDF8114E-DE6F-4848-87D9-0A417CD8E7E8}">
+<ds:datastoreItem xmlns:ds="http://schemas.openxmlformats.org/officeDocument/2006/customXml" ds:itemID="{87080269-16E6-4528-AF32-62D5DEC48720}">
   <ds:schemaRefs>
     <ds:schemaRef ds:uri="http://schemas.openxmlformats.org/officeDocument/2006/bibliography"/>
   </ds:schemaRefs>

</xml_diff>